<commit_message>
Changes of InitiatedBy Value in workitems grid
</commit_message>
<xml_diff>
--- a/Vlims.DocumentMaster/DocumentWithMargins.docx
+++ b/Vlims.DocumentMaster/DocumentWithMargins.docx
@@ -3,6 +3,91 @@
 <!-- Generated by Spire.Doc -->
 <w:document xmlns:mc="http://schemas.openxmlformats.org/markup-compatibility/2006" xmlns:o="urn:schemas-microsoft-com:office:office" xmlns:r="http://schemas.openxmlformats.org/officeDocument/2006/relationships" xmlns:m="http://schemas.openxmlformats.org/officeDocument/2006/math" xmlns:v="urn:schemas-microsoft-com:vml" xmlns:wp="http://schemas.openxmlformats.org/drawingml/2006/wordprocessingDrawing" xmlns:w10="urn:schemas-microsoft-com:office:word" xmlns:w="http://schemas.openxmlformats.org/wordprocessingml/2006/main" xmlns:wne="http://schemas.microsoft.com/office/word/2006/wordml" xmlns:wpc="http://schemas.microsoft.com/office/word/2010/wordprocessingCanvas" xmlns:wp14="http://schemas.microsoft.com/office/word/2010/wordprocessingDrawing" xmlns:w14="http://schemas.microsoft.com/office/word/2010/wordml" xmlns:wpg="http://schemas.microsoft.com/office/word/2010/wordprocessingGroup" xmlns:wpi="http://schemas.microsoft.com/office/word/2010/wordprocessingInk" xmlns:wps="http://schemas.microsoft.com/office/word/2010/wordprocessingShape" xmlns:cx="http://schemas.microsoft.com/office/drawing/2014/chartex" xmlns:w15="http://schemas.microsoft.com/office/word/2012/wordml" mc:Ignorable="w14 wp14 w15">
   <w:body>
+    <w:p>
+      <w:pPr>
+        <w:pBdr>
+          <w:top w:val="none" w:sz="0" w:space="0" w:color="auto"/>
+          <w:left w:val="none" w:sz="0" w:space="0" w:color="auto"/>
+          <w:bottom w:val="none" w:sz="0" w:space="0" w:color="auto"/>
+          <w:right w:val="none" w:sz="0" w:space="0" w:color="auto"/>
+        </w:pBdr>
+        <w:shd w:val="clear" w:color="auto" w:fill="auto"/>
+        <w:spacing w:beforeAutospacing="1" w:afterAutospacing="1"/>
+      </w:pPr>
+      <w:r>
+        <w:rPr>
+          <w:rFonts w:ascii="lucida sans unicode" w:eastAsia="lucida sans unicode" w:hAnsi="lucida sans unicode" w:cs="lucida sans unicode"/>
+          <w:b/>
+          <w:sz w:val="28"/>
+        </w:rPr>
+        <w:t xml:space="preserve">1.0 OBJECTIVE:</w:t>
+      </w:r>
+      <w:r>
+        <w:rPr>
+          <w:rFonts w:ascii="lucida sans unicode" w:eastAsia="lucida sans unicode" w:hAnsi="lucida sans unicode" w:cs="lucida sans unicode"/>
+          <w:sz w:val="28"/>
+        </w:rPr>
+        <w:br/>
+      </w:r>
+      <w:r>
+        <w:rPr>
+          <w:rFonts w:ascii="lucida sans unicode" w:eastAsia="lucida sans unicode" w:hAnsi="lucida sans unicode" w:cs="lucida sans unicode"/>
+          <w:b/>
+          <w:sz w:val="28"/>
+        </w:rPr>
+        <w:t xml:space="preserve">    </w:t>
+      </w:r>
+      <w:r>
+        <w:rPr>
+          <w:rFonts w:ascii="lucida sans unicode" w:eastAsia="lucida sans unicode" w:hAnsi="lucida sans unicode" w:cs="lucida sans unicode"/>
+          <w:sz w:val="28"/>
+        </w:rPr>
+        <w:t xml:space="preserve">To describe and maintain the procedure for purchasing of raw and packaging materials.</w:t>
+      </w:r>
+      <w:r>
+        <w:rPr>
+          <w:rFonts w:ascii="lucida sans unicode" w:eastAsia="lucida sans unicode" w:hAnsi="lucida sans unicode" w:cs="lucida sans unicode"/>
+          <w:sz w:val="28"/>
+        </w:rPr>
+        <w:br/>
+      </w:r>
+      <w:r>
+        <w:rPr>
+          <w:rFonts w:ascii="lucida sans unicode" w:eastAsia="lucida sans unicode" w:hAnsi="lucida sans unicode" w:cs="lucida sans unicode"/>
+          <w:b/>
+          <w:sz w:val="28"/>
+        </w:rPr>
+        <w:t xml:space="preserve">2.0 SCOPE:</w:t>
+      </w:r>
+      <w:r>
+        <w:rPr>
+          <w:rFonts w:ascii="lucida sans unicode" w:eastAsia="lucida sans unicode" w:hAnsi="lucida sans unicode" w:cs="lucida sans unicode"/>
+          <w:sz w:val="28"/>
+        </w:rPr>
+        <w:br/>
+      </w:r>
+      <w:r>
+        <w:rPr>
+          <w:rFonts w:ascii="lucida sans unicode" w:eastAsia="lucida sans unicode" w:hAnsi="lucida sans unicode" w:cs="lucida sans unicode"/>
+          <w:sz w:val="28"/>
+        </w:rPr>
+        <w:t xml:space="preserve">   This SOP is applicable for purchasing raw and packaging materials to warehouse at Accent Pharmaceuticals&amp; Diagnostics, Forest Road, Solan, Himachal Pradesh (INDIA)</w:t>
+      </w:r>
+      <w:r>
+        <w:rPr>
+          <w:rFonts w:ascii="lucida sans unicode" w:eastAsia="lucida sans unicode" w:hAnsi="lucida sans unicode" w:cs="lucida sans unicode"/>
+          <w:sz w:val="28"/>
+        </w:rPr>
+        <w:br/>
+      </w:r>
+      <w:r>
+        <w:rPr>
+          <w:rFonts w:ascii="lucida sans unicode" w:eastAsia="lucida sans unicode" w:hAnsi="lucida sans unicode" w:cs="lucida sans unicode"/>
+          <w:sz w:val="28"/>
+        </w:rPr>
+        <w:t xml:space="preserve"> </w:t>
+      </w:r>
+    </w:p>
     <w:tbl>
       <w:tblPr>
         <w:tblW w:w="5000" w:type="pct"/>
@@ -20,8 +105,8 @@
         <w:tblLook w:firstRow="0" w:lastRow="0" w:firstColumn="0" w:lastColumn="0" w:noHBand="1" w:noVBand="1"/>
       </w:tblPr>
       <w:tblGrid>
-        <w:gridCol w:w="4499"/>
-        <w:gridCol w:w="4499"/>
+        <w:gridCol w:w="2682"/>
+        <w:gridCol w:w="6316"/>
       </w:tblGrid>
       <w:tr>
         <w:trPr>
@@ -48,9 +133,10 @@
             </w:pPr>
             <w:r>
               <w:rPr>
+                <w:b/>
                 <w:sz w:val="28"/>
               </w:rPr>
-              <w:t xml:space="preserve">test</w:t>
+              <w:t xml:space="preserve">Designation</w:t>
             </w:r>
           </w:p>
         </w:tc>
@@ -74,9 +160,10 @@
             </w:pPr>
             <w:r>
               <w:rPr>
+                <w:b/>
                 <w:sz w:val="28"/>
               </w:rPr>
-              <w:t xml:space="preserve">test</w:t>
+              <w:t xml:space="preserve">Responsibilities</w:t>
             </w:r>
           </w:p>
         </w:tc>
@@ -108,7 +195,7 @@
               <w:rPr>
                 <w:sz w:val="28"/>
               </w:rPr>
-              <w:t xml:space="preserve">test</w:t>
+              <w:t xml:space="preserve">Purchase Executive </w:t>
             </w:r>
           </w:p>
         </w:tc>
@@ -134,7 +221,123 @@
               <w:rPr>
                 <w:sz w:val="28"/>
               </w:rPr>
-              <w:t xml:space="preserve">test</w:t>
+              <w:t xml:space="preserve">For purchasing of raw and packing materials.</w:t>
+            </w:r>
+          </w:p>
+        </w:tc>
+      </w:tr>
+      <w:tr>
+        <w:trPr>
+          <w:trHeight w:hRule="auto" w:val="0"/>
+          <w:jc w:val="left"/>
+        </w:trPr>
+        <w:tc>
+          <w:tcPr>
+            <w:tcW w:type="auto" w:w="0"/>
+            <w:tcBorders>
+              <w:top w:val="single" w:sz="6" w:space="0" w:color="auto"/>
+              <w:left w:val="single" w:sz="6" w:space="0" w:color="auto"/>
+              <w:bottom w:val="single" w:sz="6" w:space="0" w:color="auto"/>
+              <w:right w:val="single" w:sz="6" w:space="0" w:color="auto"/>
+            </w:tcBorders>
+            <w:shd w:val="clear" w:color="auto" w:fill="auto"/>
+            <w:vAlign w:val="center"/>
+          </w:tcPr>
+          <w:p>
+            <w:pPr>
+              <w:rPr>
+                <w:vanish w:val="0"/>
+              </w:rPr>
+            </w:pPr>
+            <w:r>
+              <w:rPr>
+                <w:sz w:val="28"/>
+              </w:rPr>
+              <w:t xml:space="preserve">Officer/ Executive Warehouse </w:t>
+            </w:r>
+          </w:p>
+        </w:tc>
+        <w:tc>
+          <w:tcPr>
+            <w:tcW w:type="auto" w:w="0"/>
+            <w:tcBorders>
+              <w:top w:val="single" w:sz="6" w:space="0" w:color="auto"/>
+              <w:left w:val="single" w:sz="6" w:space="0" w:color="auto"/>
+              <w:bottom w:val="single" w:sz="6" w:space="0" w:color="auto"/>
+              <w:right w:val="single" w:sz="6" w:space="0" w:color="auto"/>
+            </w:tcBorders>
+            <w:shd w:val="clear" w:color="auto" w:fill="auto"/>
+            <w:vAlign w:val="center"/>
+          </w:tcPr>
+          <w:p>
+            <w:pPr>
+              <w:rPr>
+                <w:vanish w:val="0"/>
+              </w:rPr>
+            </w:pPr>
+            <w:r>
+              <w:rPr>
+                <w:sz w:val="28"/>
+              </w:rPr>
+              <w:t xml:space="preserve">Responsible to comply the produce mentioned in SOP.</w:t>
+            </w:r>
+          </w:p>
+        </w:tc>
+      </w:tr>
+      <w:tr>
+        <w:trPr>
+          <w:trHeight w:hRule="auto" w:val="0"/>
+          <w:jc w:val="left"/>
+        </w:trPr>
+        <w:tc>
+          <w:tcPr>
+            <w:tcW w:type="auto" w:w="0"/>
+            <w:tcBorders>
+              <w:top w:val="single" w:sz="6" w:space="0" w:color="auto"/>
+              <w:left w:val="single" w:sz="6" w:space="0" w:color="auto"/>
+              <w:bottom w:val="single" w:sz="6" w:space="0" w:color="auto"/>
+              <w:right w:val="single" w:sz="6" w:space="0" w:color="auto"/>
+            </w:tcBorders>
+            <w:shd w:val="clear" w:color="auto" w:fill="auto"/>
+            <w:vAlign w:val="center"/>
+          </w:tcPr>
+          <w:p>
+            <w:pPr>
+              <w:rPr>
+                <w:vanish w:val="0"/>
+              </w:rPr>
+            </w:pPr>
+            <w:r>
+              <w:rPr>
+                <w:sz w:val="28"/>
+              </w:rPr>
+              <w:t xml:space="preserve">Head Quality Assurance </w:t>
+            </w:r>
+          </w:p>
+        </w:tc>
+        <w:tc>
+          <w:tcPr>
+            <w:tcW w:type="auto" w:w="0"/>
+            <w:tcBorders>
+              <w:top w:val="single" w:sz="6" w:space="0" w:color="auto"/>
+              <w:left w:val="single" w:sz="6" w:space="0" w:color="auto"/>
+              <w:bottom w:val="single" w:sz="6" w:space="0" w:color="auto"/>
+              <w:right w:val="single" w:sz="6" w:space="0" w:color="auto"/>
+            </w:tcBorders>
+            <w:shd w:val="clear" w:color="auto" w:fill="auto"/>
+            <w:vAlign w:val="center"/>
+          </w:tcPr>
+          <w:p>
+            <w:pPr>
+              <w:rPr>
+                <w:vanish w:val="0"/>
+              </w:rPr>
+            </w:pPr>
+            <w:r>
+              <w:rPr>
+                <w:sz w:val="28"/>
+              </w:rPr>
+              <w:t xml:space="preserve">Responsible to comply and implement the procedure mentioned in the SOP.</w:t>
             </w:r>
           </w:p>
         </w:tc>
@@ -173,10 +376,10 @@
       <w:tblLook w:firstRow="0" w:lastRow="0" w:firstColumn="0" w:lastColumn="0" w:noHBand="1" w:noVBand="1"/>
     </w:tblPr>
     <w:tblGrid>
-      <w:gridCol w:w="1786"/>
-      <w:gridCol w:w="1831"/>
-      <w:gridCol w:w="2721"/>
-      <w:gridCol w:w="2661"/>
+      <w:gridCol w:w="2257"/>
+      <w:gridCol w:w="2257"/>
+      <w:gridCol w:w="2257"/>
+      <w:gridCol w:w="2257"/>
     </w:tblGrid>
     <w:tr>
       <w:trPr>
@@ -230,7 +433,7 @@
         </w:tcPr>
         <w:p>
           <w:pPr>
-            <w:pStyle w:val="SpireTableThStyle104d64c5-9c4b-468a-ae84-7319c4004ef3"/>
+            <w:pStyle w:val="SpireTableThStyle57fa4ddb-5aa7-4ca5-a8f2-0164e12075b7"/>
             <w:rPr>
               <w:vanish w:val="0"/>
             </w:rPr>
@@ -267,7 +470,7 @@
         </w:tcPr>
         <w:p>
           <w:pPr>
-            <w:pStyle w:val="SpireTableThStyleb37c24e4-cd47-456b-a40b-a86de17d3b1b"/>
+            <w:pStyle w:val="SpireTableThStyled5c7400c-c0d0-4ff3-a5c3-3c1373b46272"/>
             <w:rPr>
               <w:vanish w:val="0"/>
             </w:rPr>
@@ -304,7 +507,7 @@
         </w:tcPr>
         <w:p>
           <w:pPr>
-            <w:pStyle w:val="SpireTableThStylec9c22258-fb55-40c3-8c0c-e94ec5724809"/>
+            <w:pStyle w:val="SpireTableThStyle6da8436d-e354-4ae0-9994-32631f82e5f2"/>
             <w:rPr>
               <w:vanish w:val="0"/>
             </w:rPr>
@@ -347,7 +550,7 @@
         </w:tcPr>
         <w:p>
           <w:pPr>
-            <w:pStyle w:val="SpireTableThStylef331d00d-53ca-47cc-85a3-780aac676cda"/>
+            <w:pStyle w:val="SpireTableThStyled8b96831-3316-4af6-bafa-b46e4d185d3d"/>
             <w:rPr>
               <w:vanish w:val="0"/>
             </w:rPr>
@@ -462,7 +665,7 @@
         </w:tcPr>
         <w:p>
           <w:pPr>
-            <w:pStyle w:val="SpireTableThStyle0fb3851e-64db-4745-972c-3b51b1abd41a"/>
+            <w:pStyle w:val="SpireTableThStyle1c0d1e9f-ff09-4454-8131-f1314e8af564"/>
             <w:rPr>
               <w:vanish w:val="0"/>
             </w:rPr>
@@ -577,7 +780,7 @@
         </w:tcPr>
         <w:p>
           <w:pPr>
-            <w:pStyle w:val="SpireTableThStyleb9a3afac-d15e-4ae6-9a6c-30f115d6786e"/>
+            <w:pStyle w:val="SpireTableThStyle22d6d75b-d2dc-46fb-8d64-8e3cd65cd368"/>
             <w:rPr>
               <w:vanish w:val="0"/>
             </w:rPr>
@@ -623,7 +826,7 @@
               <w:rFonts w:ascii="arial" w:eastAsia="arial" w:hAnsi="arial" w:cs="arial"/>
               <w:sz w:val="21"/>
             </w:rPr>
-            <w:t xml:space="preserve">umrazs</w:t>
+            <w:t xml:space="preserve">RajkumarBathini</w:t>
           </w:r>
         </w:p>
       </w:tc>
@@ -658,7 +861,7 @@
               <w:rFonts w:ascii="arial" w:eastAsia="arial" w:hAnsi="arial" w:cs="arial"/>
               <w:sz w:val="21"/>
             </w:rPr>
-            <w:t xml:space="preserve">rajkumarb,rajkumarb</w:t>
+            <w:t xml:space="preserve">UmrazSheik,UmrazSheik,UmrazSheik,UmrazSheik,UmrazSheik,UmrazSheik,UmrazSheik</w:t>
           </w:r>
         </w:p>
       </w:tc>
@@ -693,7 +896,7 @@
               <w:rFonts w:ascii="arial" w:eastAsia="arial" w:hAnsi="arial" w:cs="arial"/>
               <w:sz w:val="21"/>
             </w:rPr>
-            <w:t xml:space="preserve">rajeshp,rajeshp</w:t>
+            <w:t xml:space="preserve">RajenderP,RajenderP,RajenderP,RajenderP,RajenderP,RajenderP,RajenderP</w:t>
           </w:r>
         </w:p>
       </w:tc>
@@ -725,7 +928,7 @@
         </w:tcPr>
         <w:p>
           <w:pPr>
-            <w:pStyle w:val="SpireTableThStyled8a3a0d2-4855-48ca-8263-95df37a22422"/>
+            <w:pStyle w:val="SpireTableThStyle479ea5c9-8d98-498c-8844-52238c2ee80c"/>
             <w:rPr>
               <w:vanish w:val="0"/>
             </w:rPr>
@@ -771,7 +974,7 @@
               <w:rFonts w:ascii="arial" w:eastAsia="arial" w:hAnsi="arial" w:cs="arial"/>
               <w:sz w:val="21"/>
             </w:rPr>
-            <w:t xml:space="preserve">devadmin</w:t>
+            <w:t xml:space="preserve">Initiator</w:t>
           </w:r>
         </w:p>
       </w:tc>
@@ -806,7 +1009,7 @@
               <w:rFonts w:ascii="arial" w:eastAsia="arial" w:hAnsi="arial" w:cs="arial"/>
               <w:sz w:val="21"/>
             </w:rPr>
-            <w:t xml:space="preserve">devadmin,devadmin</w:t>
+            <w:t xml:space="preserve">Reviewer,Reviewer,Reviewer,Reviewer,Reviewer,Reviewer,Reviewer</w:t>
           </w:r>
         </w:p>
       </w:tc>
@@ -841,7 +1044,7 @@
               <w:rFonts w:ascii="arial" w:eastAsia="arial" w:hAnsi="arial" w:cs="arial"/>
               <w:sz w:val="21"/>
             </w:rPr>
-            <w:t xml:space="preserve">devadmin,devadmin</w:t>
+            <w:t xml:space="preserve">Approver,Approver,Approver,Approver,Approver,Approver,Approver</w:t>
           </w:r>
         </w:p>
       </w:tc>
@@ -873,7 +1076,7 @@
         </w:tcPr>
         <w:p>
           <w:pPr>
-            <w:pStyle w:val="SpireTableThStylee64ad44b-9885-4b1b-b294-bd148e2da889"/>
+            <w:pStyle w:val="SpireTableThStylefa5d92c3-4fa6-4d7f-82a7-eb541651bcb8"/>
             <w:rPr>
               <w:vanish w:val="0"/>
             </w:rPr>
@@ -919,7 +1122,7 @@
               <w:rFonts w:ascii="arial" w:eastAsia="arial" w:hAnsi="arial" w:cs="arial"/>
               <w:sz w:val="21"/>
             </w:rPr>
-            <w:t xml:space="preserve">dev</w:t>
+            <w:t xml:space="preserve">Corporate Quality Assurance</w:t>
           </w:r>
         </w:p>
       </w:tc>
@@ -954,7 +1157,7 @@
               <w:rFonts w:ascii="arial" w:eastAsia="arial" w:hAnsi="arial" w:cs="arial"/>
               <w:sz w:val="21"/>
             </w:rPr>
-            <w:t xml:space="preserve">dev,dev</w:t>
+            <w:t xml:space="preserve">Corporate Quality Assurance,Corporate Quality Assurance,Corporate Quality Assurance,Corporate Quality Assurance,Corporate Quality Assurance,Corporate Quality Assurance,Corporate Quality Assurance</w:t>
           </w:r>
         </w:p>
       </w:tc>
@@ -989,7 +1192,7 @@
               <w:rFonts w:ascii="arial" w:eastAsia="arial" w:hAnsi="arial" w:cs="arial"/>
               <w:sz w:val="21"/>
             </w:rPr>
-            <w:t xml:space="preserve">dev,dev</w:t>
+            <w:t xml:space="preserve">Corporate Quality Assurance,Corporate Quality Assurance,Corporate Quality Assurance,Corporate Quality Assurance,Corporate Quality Assurance,Corporate Quality Assurance,Corporate Quality Assurance</w:t>
           </w:r>
         </w:p>
       </w:tc>
@@ -1020,10 +1223,10 @@
       <w:tblLook w:firstRow="0" w:lastRow="0" w:firstColumn="0" w:lastColumn="0" w:noHBand="1" w:noVBand="1"/>
     </w:tblPr>
     <w:tblGrid>
-      <w:gridCol w:w="2272"/>
-      <w:gridCol w:w="1824"/>
-      <w:gridCol w:w="2052"/>
-      <w:gridCol w:w="2851"/>
+      <w:gridCol w:w="1895"/>
+      <w:gridCol w:w="3865"/>
+      <w:gridCol w:w="1581"/>
+      <w:gridCol w:w="1657"/>
     </w:tblGrid>
     <w:tr>
       <w:trPr>
@@ -1052,7 +1255,7 @@
         </w:tcPr>
         <w:p>
           <w:pPr>
-            <w:pStyle w:val="SpireTableThStylee1f70678-abaa-49f0-b2d0-81c93ee852a3"/>
+            <w:pStyle w:val="SpireTableThStyle0f08f43b-7ce5-409e-9f8a-9c41923a4775"/>
             <w:jc w:val="left"/>
             <w:rPr>
               <w:vanish w:val="0"/>
@@ -1108,7 +1311,7 @@
         </w:tcPr>
         <w:p>
           <w:pPr>
-            <w:pStyle w:val="SpireTableThStyle80da8987-8779-4dae-89fa-64daacad5124"/>
+            <w:pStyle w:val="SpireTableThStyle9634cb26-0037-4acb-bdea-e1b21b4d331d"/>
             <w:jc w:val="center"/>
             <w:rPr>
               <w:vanish w:val="0"/>
@@ -1120,7 +1323,7 @@
               <w:b/>
               <w:sz w:val="21"/>
             </w:rPr>
-            <w:t xml:space="preserve">vlims pvt ltd</w:t>
+            <w:t xml:space="preserve">ACCENT PHARMACEUTICALS &amp; DIAGNOSTICS</w:t>
           </w:r>
         </w:p>
       </w:tc>
@@ -1193,7 +1396,7 @@
               <w:rFonts w:ascii="&quot;times new roman&quot;" w:eastAsia="&quot;times new roman&quot;" w:hAnsi="&quot;times new roman&quot;" w:cs="&quot;times new roman&quot;"/>
               <w:sz w:val="21"/>
             </w:rPr>
-            <w:t xml:space="preserve"> devtest1</w:t>
+            <w:t xml:space="preserve"> sop for Purchasing Raw and Packaging materials. </w:t>
           </w:r>
         </w:p>
       </w:tc>
@@ -1264,7 +1467,7 @@
               <w:rFonts w:ascii="&quot;times new roman&quot;" w:eastAsia="&quot;times new roman&quot;" w:hAnsi="&quot;times new roman&quot;" w:cs="&quot;times new roman&quot;"/>
               <w:sz w:val="21"/>
             </w:rPr>
-            <w:t xml:space="preserve">APSD/BDFG/2024</w:t>
+            <w:t xml:space="preserve">APD/WAH/036</w:t>
           </w:r>
         </w:p>
       </w:tc>
@@ -1489,7 +1692,7 @@
               <w:rFonts w:ascii="&quot;times new roman&quot;" w:eastAsia="&quot;times new roman&quot;" w:hAnsi="&quot;times new roman&quot;" w:cs="&quot;times new roman&quot;"/>
               <w:sz w:val="21"/>
             </w:rPr>
-            <w:t xml:space="preserve">qa</w:t>
+            <w:t xml:space="preserve">Corporate Quality Assurance</w:t>
           </w:r>
         </w:p>
       </w:tc>
@@ -1637,7 +1840,7 @@
               <w:rFonts w:ascii="&quot;times new roman&quot;" w:eastAsia="&quot;times new roman&quot;" w:hAnsi="&quot;times new roman&quot;" w:cs="&quot;times new roman&quot;"/>
               <w:sz w:val="21"/>
             </w:rPr>
-            <w:t xml:space="preserve">05-03-2024</w:t>
+            <w:t xml:space="preserve">12-03-2024</w:t>
           </w:r>
         </w:p>
       </w:tc>
@@ -1708,7 +1911,7 @@
               <w:rFonts w:ascii="&quot;times new roman&quot;" w:eastAsia="&quot;times new roman&quot;" w:hAnsi="&quot;times new roman&quot;" w:cs="&quot;times new roman&quot;"/>
               <w:sz w:val="21"/>
             </w:rPr>
-            <w:t xml:space="preserve">06-03-2024</w:t>
+            <w:t xml:space="preserve">11-03-2026</w:t>
           </w:r>
         </w:p>
       </w:tc>
@@ -1877,8 +2080,8 @@
       <w:lang w:val="en-US" w:eastAsia="uk-UA" w:bidi="ar-SA"/>
     </w:rPr>
   </w:style>
-  <w:style w:type="paragraph" w:styleId="SpireTableThStyle104d64c5-9c4b-468a-ae84-7319c4004ef3">
-    <w:name w:val="SpireTableThStyle104d64c5-9c4b-468a-ae84-7319c4004ef3"/>
+  <w:style w:type="paragraph" w:styleId="SpireTableThStyle57fa4ddb-5aa7-4ca5-a8f2-0164e12075b7">
+    <w:name w:val="SpireTableThStyle57fa4ddb-5aa7-4ca5-a8f2-0164e12075b7"/>
     <w:basedOn w:val="Normal"/>
     <w:qFormat/>
     <w:pPr>
@@ -1892,8 +2095,8 @@
       <w:lang w:val="en-US" w:eastAsia="uk-UA" w:bidi="ar-SA"/>
     </w:rPr>
   </w:style>
-  <w:style w:type="paragraph" w:styleId="SpireTableThStyleb37c24e4-cd47-456b-a40b-a86de17d3b1b">
-    <w:name w:val="SpireTableThStyleb37c24e4-cd47-456b-a40b-a86de17d3b1b"/>
+  <w:style w:type="paragraph" w:styleId="SpireTableThStyled5c7400c-c0d0-4ff3-a5c3-3c1373b46272">
+    <w:name w:val="SpireTableThStyled5c7400c-c0d0-4ff3-a5c3-3c1373b46272"/>
     <w:basedOn w:val="Normal"/>
     <w:qFormat/>
     <w:pPr>
@@ -1907,8 +2110,8 @@
       <w:lang w:val="en-US" w:eastAsia="uk-UA" w:bidi="ar-SA"/>
     </w:rPr>
   </w:style>
-  <w:style w:type="paragraph" w:styleId="SpireTableThStylec9c22258-fb55-40c3-8c0c-e94ec5724809">
-    <w:name w:val="SpireTableThStylec9c22258-fb55-40c3-8c0c-e94ec5724809"/>
+  <w:style w:type="paragraph" w:styleId="SpireTableThStyle6da8436d-e354-4ae0-9994-32631f82e5f2">
+    <w:name w:val="SpireTableThStyle6da8436d-e354-4ae0-9994-32631f82e5f2"/>
     <w:basedOn w:val="Normal"/>
     <w:qFormat/>
     <w:pPr>
@@ -1922,8 +2125,8 @@
       <w:lang w:val="en-US" w:eastAsia="uk-UA" w:bidi="ar-SA"/>
     </w:rPr>
   </w:style>
-  <w:style w:type="paragraph" w:styleId="SpireTableThStylef331d00d-53ca-47cc-85a3-780aac676cda">
-    <w:name w:val="SpireTableThStylef331d00d-53ca-47cc-85a3-780aac676cda"/>
+  <w:style w:type="paragraph" w:styleId="SpireTableThStyled8b96831-3316-4af6-bafa-b46e4d185d3d">
+    <w:name w:val="SpireTableThStyled8b96831-3316-4af6-bafa-b46e4d185d3d"/>
     <w:basedOn w:val="Normal"/>
     <w:qFormat/>
     <w:pPr>
@@ -1937,8 +2140,8 @@
       <w:lang w:val="en-US" w:eastAsia="uk-UA" w:bidi="ar-SA"/>
     </w:rPr>
   </w:style>
-  <w:style w:type="paragraph" w:styleId="SpireTableThStyle0fb3851e-64db-4745-972c-3b51b1abd41a">
-    <w:name w:val="SpireTableThStyle0fb3851e-64db-4745-972c-3b51b1abd41a"/>
+  <w:style w:type="paragraph" w:styleId="SpireTableThStyle1c0d1e9f-ff09-4454-8131-f1314e8af564">
+    <w:name w:val="SpireTableThStyle1c0d1e9f-ff09-4454-8131-f1314e8af564"/>
     <w:basedOn w:val="Normal"/>
     <w:qFormat/>
     <w:pPr>
@@ -1952,8 +2155,8 @@
       <w:lang w:val="en-US" w:eastAsia="uk-UA" w:bidi="ar-SA"/>
     </w:rPr>
   </w:style>
-  <w:style w:type="paragraph" w:styleId="SpireTableThStyleb9a3afac-d15e-4ae6-9a6c-30f115d6786e">
-    <w:name w:val="SpireTableThStyleb9a3afac-d15e-4ae6-9a6c-30f115d6786e"/>
+  <w:style w:type="paragraph" w:styleId="SpireTableThStyle22d6d75b-d2dc-46fb-8d64-8e3cd65cd368">
+    <w:name w:val="SpireTableThStyle22d6d75b-d2dc-46fb-8d64-8e3cd65cd368"/>
     <w:basedOn w:val="Normal"/>
     <w:qFormat/>
     <w:pPr>
@@ -1967,8 +2170,8 @@
       <w:lang w:val="en-US" w:eastAsia="uk-UA" w:bidi="ar-SA"/>
     </w:rPr>
   </w:style>
-  <w:style w:type="paragraph" w:styleId="SpireTableThStyled8a3a0d2-4855-48ca-8263-95df37a22422">
-    <w:name w:val="SpireTableThStyled8a3a0d2-4855-48ca-8263-95df37a22422"/>
+  <w:style w:type="paragraph" w:styleId="SpireTableThStyle479ea5c9-8d98-498c-8844-52238c2ee80c">
+    <w:name w:val="SpireTableThStyle479ea5c9-8d98-498c-8844-52238c2ee80c"/>
     <w:basedOn w:val="Normal"/>
     <w:qFormat/>
     <w:pPr>
@@ -1982,8 +2185,8 @@
       <w:lang w:val="en-US" w:eastAsia="uk-UA" w:bidi="ar-SA"/>
     </w:rPr>
   </w:style>
-  <w:style w:type="paragraph" w:styleId="SpireTableThStylee64ad44b-9885-4b1b-b294-bd148e2da889">
-    <w:name w:val="SpireTableThStylee64ad44b-9885-4b1b-b294-bd148e2da889"/>
+  <w:style w:type="paragraph" w:styleId="SpireTableThStylefa5d92c3-4fa6-4d7f-82a7-eb541651bcb8">
+    <w:name w:val="SpireTableThStylefa5d92c3-4fa6-4d7f-82a7-eb541651bcb8"/>
     <w:basedOn w:val="Normal"/>
     <w:qFormat/>
     <w:pPr>
@@ -1997,8 +2200,8 @@
       <w:lang w:val="en-US" w:eastAsia="uk-UA" w:bidi="ar-SA"/>
     </w:rPr>
   </w:style>
-  <w:style w:type="paragraph" w:styleId="SpireTableThStylee1f70678-abaa-49f0-b2d0-81c93ee852a3">
-    <w:name w:val="SpireTableThStylee1f70678-abaa-49f0-b2d0-81c93ee852a3"/>
+  <w:style w:type="paragraph" w:styleId="SpireTableThStyle0f08f43b-7ce5-409e-9f8a-9c41923a4775">
+    <w:name w:val="SpireTableThStyle0f08f43b-7ce5-409e-9f8a-9c41923a4775"/>
     <w:basedOn w:val="Normal"/>
     <w:qFormat/>
     <w:pPr>
@@ -2012,8 +2215,8 @@
       <w:lang w:val="en-US" w:eastAsia="uk-UA" w:bidi="ar-SA"/>
     </w:rPr>
   </w:style>
-  <w:style w:type="paragraph" w:styleId="SpireTableThStyle80da8987-8779-4dae-89fa-64daacad5124">
-    <w:name w:val="SpireTableThStyle80da8987-8779-4dae-89fa-64daacad5124"/>
+  <w:style w:type="paragraph" w:styleId="SpireTableThStyle9634cb26-0037-4acb-bdea-e1b21b4d331d">
+    <w:name w:val="SpireTableThStyle9634cb26-0037-4acb-bdea-e1b21b4d331d"/>
     <w:basedOn w:val="Normal"/>
     <w:qFormat/>
     <w:pPr>

</xml_diff>

<commit_message>
Changes of edit Document repository
</commit_message>
<xml_diff>
--- a/Vlims.DocumentMaster/DocumentWithMargins.docx
+++ b/Vlims.DocumentMaster/DocumentWithMargins.docx
@@ -3,346 +3,6 @@
 <!-- Generated by Spire.Doc -->
 <w:document xmlns:mc="http://schemas.openxmlformats.org/markup-compatibility/2006" xmlns:o="urn:schemas-microsoft-com:office:office" xmlns:r="http://schemas.openxmlformats.org/officeDocument/2006/relationships" xmlns:m="http://schemas.openxmlformats.org/officeDocument/2006/math" xmlns:v="urn:schemas-microsoft-com:vml" xmlns:wp="http://schemas.openxmlformats.org/drawingml/2006/wordprocessingDrawing" xmlns:w10="urn:schemas-microsoft-com:office:word" xmlns:w="http://schemas.openxmlformats.org/wordprocessingml/2006/main" xmlns:wne="http://schemas.microsoft.com/office/word/2006/wordml" xmlns:wpc="http://schemas.microsoft.com/office/word/2010/wordprocessingCanvas" xmlns:wp14="http://schemas.microsoft.com/office/word/2010/wordprocessingDrawing" xmlns:w14="http://schemas.microsoft.com/office/word/2010/wordml" xmlns:wpg="http://schemas.microsoft.com/office/word/2010/wordprocessingGroup" xmlns:wpi="http://schemas.microsoft.com/office/word/2010/wordprocessingInk" xmlns:wps="http://schemas.microsoft.com/office/word/2010/wordprocessingShape" xmlns:cx="http://schemas.microsoft.com/office/drawing/2014/chartex" xmlns:w15="http://schemas.microsoft.com/office/word/2012/wordml" mc:Ignorable="w14 wp14 w15">
   <w:body>
-    <w:p>
-      <w:pPr>
-        <w:pBdr>
-          <w:top w:val="none" w:sz="0" w:space="0" w:color="auto"/>
-          <w:left w:val="none" w:sz="0" w:space="0" w:color="auto"/>
-          <w:bottom w:val="none" w:sz="0" w:space="0" w:color="auto"/>
-          <w:right w:val="none" w:sz="0" w:space="0" w:color="auto"/>
-        </w:pBdr>
-        <w:shd w:val="clear" w:color="auto" w:fill="auto"/>
-        <w:spacing w:beforeAutospacing="1" w:afterAutospacing="1"/>
-      </w:pPr>
-      <w:r>
-        <w:rPr>
-          <w:rFonts w:ascii="lucida sans unicode" w:eastAsia="lucida sans unicode" w:hAnsi="lucida sans unicode" w:cs="lucida sans unicode"/>
-          <w:b/>
-          <w:sz w:val="28"/>
-        </w:rPr>
-        <w:t xml:space="preserve">1.0 OBJECTIVE:</w:t>
-      </w:r>
-      <w:r>
-        <w:rPr>
-          <w:rFonts w:ascii="lucida sans unicode" w:eastAsia="lucida sans unicode" w:hAnsi="lucida sans unicode" w:cs="lucida sans unicode"/>
-          <w:sz w:val="28"/>
-        </w:rPr>
-        <w:br/>
-      </w:r>
-      <w:r>
-        <w:rPr>
-          <w:rFonts w:ascii="lucida sans unicode" w:eastAsia="lucida sans unicode" w:hAnsi="lucida sans unicode" w:cs="lucida sans unicode"/>
-          <w:b/>
-          <w:sz w:val="28"/>
-        </w:rPr>
-        <w:t xml:space="preserve">    </w:t>
-      </w:r>
-      <w:r>
-        <w:rPr>
-          <w:rFonts w:ascii="lucida sans unicode" w:eastAsia="lucida sans unicode" w:hAnsi="lucida sans unicode" w:cs="lucida sans unicode"/>
-          <w:sz w:val="28"/>
-        </w:rPr>
-        <w:t xml:space="preserve">To describe and maintain the procedure for purchasing of raw and packaging materials.</w:t>
-      </w:r>
-      <w:r>
-        <w:rPr>
-          <w:rFonts w:ascii="lucida sans unicode" w:eastAsia="lucida sans unicode" w:hAnsi="lucida sans unicode" w:cs="lucida sans unicode"/>
-          <w:sz w:val="28"/>
-        </w:rPr>
-        <w:br/>
-      </w:r>
-      <w:r>
-        <w:rPr>
-          <w:rFonts w:ascii="lucida sans unicode" w:eastAsia="lucida sans unicode" w:hAnsi="lucida sans unicode" w:cs="lucida sans unicode"/>
-          <w:b/>
-          <w:sz w:val="28"/>
-        </w:rPr>
-        <w:t xml:space="preserve">2.0 SCOPE:</w:t>
-      </w:r>
-      <w:r>
-        <w:rPr>
-          <w:rFonts w:ascii="lucida sans unicode" w:eastAsia="lucida sans unicode" w:hAnsi="lucida sans unicode" w:cs="lucida sans unicode"/>
-          <w:sz w:val="28"/>
-        </w:rPr>
-        <w:br/>
-      </w:r>
-      <w:r>
-        <w:rPr>
-          <w:rFonts w:ascii="lucida sans unicode" w:eastAsia="lucida sans unicode" w:hAnsi="lucida sans unicode" w:cs="lucida sans unicode"/>
-          <w:sz w:val="28"/>
-        </w:rPr>
-        <w:t xml:space="preserve">   This SOP is applicable for purchasing raw and packaging materials to warehouse at Accent Pharmaceuticals&amp; Diagnostics, Forest Road, Solan, Himachal Pradesh (INDIA)</w:t>
-      </w:r>
-      <w:r>
-        <w:rPr>
-          <w:rFonts w:ascii="lucida sans unicode" w:eastAsia="lucida sans unicode" w:hAnsi="lucida sans unicode" w:cs="lucida sans unicode"/>
-          <w:sz w:val="28"/>
-        </w:rPr>
-        <w:br/>
-      </w:r>
-      <w:r>
-        <w:rPr>
-          <w:rFonts w:ascii="lucida sans unicode" w:eastAsia="lucida sans unicode" w:hAnsi="lucida sans unicode" w:cs="lucida sans unicode"/>
-          <w:sz w:val="28"/>
-        </w:rPr>
-        <w:t xml:space="preserve"> </w:t>
-      </w:r>
-    </w:p>
-    <w:tbl>
-      <w:tblPr>
-        <w:tblW w:w="5000" w:type="pct"/>
-        <w:jc w:val="left"/>
-        <w:tblInd w:w="0" w:type="dxa"/>
-        <w:tblBorders>
-          <w:top w:val="single" w:sz="6" w:space="0" w:color="auto"/>
-          <w:left w:val="single" w:sz="6" w:space="0" w:color="auto"/>
-          <w:bottom w:val="single" w:sz="6" w:space="0" w:color="auto"/>
-          <w:right w:val="single" w:sz="6" w:space="0" w:color="auto"/>
-          <w:insideH w:val="none" w:sz="0" w:space="0" w:color="auto"/>
-          <w:insideV w:val="none" w:sz="0" w:space="0" w:color="auto"/>
-        </w:tblBorders>
-        <w:shd w:val="clear" w:color="auto" w:fill="auto"/>
-        <w:tblLook w:firstRow="0" w:lastRow="0" w:firstColumn="0" w:lastColumn="0" w:noHBand="1" w:noVBand="1"/>
-      </w:tblPr>
-      <w:tblGrid>
-        <w:gridCol w:w="2682"/>
-        <w:gridCol w:w="6316"/>
-      </w:tblGrid>
-      <w:tr>
-        <w:trPr>
-          <w:trHeight w:hRule="auto" w:val="0"/>
-          <w:jc w:val="left"/>
-        </w:trPr>
-        <w:tc>
-          <w:tcPr>
-            <w:tcW w:type="auto" w:w="0"/>
-            <w:tcBorders>
-              <w:top w:val="single" w:sz="6" w:space="0" w:color="auto"/>
-              <w:left w:val="single" w:sz="6" w:space="0" w:color="auto"/>
-              <w:bottom w:val="single" w:sz="6" w:space="0" w:color="auto"/>
-              <w:right w:val="single" w:sz="6" w:space="0" w:color="auto"/>
-            </w:tcBorders>
-            <w:shd w:val="clear" w:color="auto" w:fill="auto"/>
-            <w:vAlign w:val="center"/>
-          </w:tcPr>
-          <w:p>
-            <w:pPr>
-              <w:rPr>
-                <w:vanish w:val="0"/>
-              </w:rPr>
-            </w:pPr>
-            <w:r>
-              <w:rPr>
-                <w:b/>
-                <w:sz w:val="28"/>
-              </w:rPr>
-              <w:t xml:space="preserve">Designation</w:t>
-            </w:r>
-          </w:p>
-        </w:tc>
-        <w:tc>
-          <w:tcPr>
-            <w:tcW w:type="auto" w:w="0"/>
-            <w:tcBorders>
-              <w:top w:val="single" w:sz="6" w:space="0" w:color="auto"/>
-              <w:left w:val="single" w:sz="6" w:space="0" w:color="auto"/>
-              <w:bottom w:val="single" w:sz="6" w:space="0" w:color="auto"/>
-              <w:right w:val="single" w:sz="6" w:space="0" w:color="auto"/>
-            </w:tcBorders>
-            <w:shd w:val="clear" w:color="auto" w:fill="auto"/>
-            <w:vAlign w:val="center"/>
-          </w:tcPr>
-          <w:p>
-            <w:pPr>
-              <w:rPr>
-                <w:vanish w:val="0"/>
-              </w:rPr>
-            </w:pPr>
-            <w:r>
-              <w:rPr>
-                <w:b/>
-                <w:sz w:val="28"/>
-              </w:rPr>
-              <w:t xml:space="preserve">Responsibilities</w:t>
-            </w:r>
-          </w:p>
-        </w:tc>
-      </w:tr>
-      <w:tr>
-        <w:trPr>
-          <w:trHeight w:hRule="auto" w:val="0"/>
-          <w:jc w:val="left"/>
-        </w:trPr>
-        <w:tc>
-          <w:tcPr>
-            <w:tcW w:type="auto" w:w="0"/>
-            <w:tcBorders>
-              <w:top w:val="single" w:sz="6" w:space="0" w:color="auto"/>
-              <w:left w:val="single" w:sz="6" w:space="0" w:color="auto"/>
-              <w:bottom w:val="single" w:sz="6" w:space="0" w:color="auto"/>
-              <w:right w:val="single" w:sz="6" w:space="0" w:color="auto"/>
-            </w:tcBorders>
-            <w:shd w:val="clear" w:color="auto" w:fill="auto"/>
-            <w:vAlign w:val="center"/>
-          </w:tcPr>
-          <w:p>
-            <w:pPr>
-              <w:rPr>
-                <w:vanish w:val="0"/>
-              </w:rPr>
-            </w:pPr>
-            <w:r>
-              <w:rPr>
-                <w:sz w:val="28"/>
-              </w:rPr>
-              <w:t xml:space="preserve">Purchase Executive </w:t>
-            </w:r>
-          </w:p>
-        </w:tc>
-        <w:tc>
-          <w:tcPr>
-            <w:tcW w:type="auto" w:w="0"/>
-            <w:tcBorders>
-              <w:top w:val="single" w:sz="6" w:space="0" w:color="auto"/>
-              <w:left w:val="single" w:sz="6" w:space="0" w:color="auto"/>
-              <w:bottom w:val="single" w:sz="6" w:space="0" w:color="auto"/>
-              <w:right w:val="single" w:sz="6" w:space="0" w:color="auto"/>
-            </w:tcBorders>
-            <w:shd w:val="clear" w:color="auto" w:fill="auto"/>
-            <w:vAlign w:val="center"/>
-          </w:tcPr>
-          <w:p>
-            <w:pPr>
-              <w:rPr>
-                <w:vanish w:val="0"/>
-              </w:rPr>
-            </w:pPr>
-            <w:r>
-              <w:rPr>
-                <w:sz w:val="28"/>
-              </w:rPr>
-              <w:t xml:space="preserve">For purchasing of raw and packing materials.</w:t>
-            </w:r>
-          </w:p>
-        </w:tc>
-      </w:tr>
-      <w:tr>
-        <w:trPr>
-          <w:trHeight w:hRule="auto" w:val="0"/>
-          <w:jc w:val="left"/>
-        </w:trPr>
-        <w:tc>
-          <w:tcPr>
-            <w:tcW w:type="auto" w:w="0"/>
-            <w:tcBorders>
-              <w:top w:val="single" w:sz="6" w:space="0" w:color="auto"/>
-              <w:left w:val="single" w:sz="6" w:space="0" w:color="auto"/>
-              <w:bottom w:val="single" w:sz="6" w:space="0" w:color="auto"/>
-              <w:right w:val="single" w:sz="6" w:space="0" w:color="auto"/>
-            </w:tcBorders>
-            <w:shd w:val="clear" w:color="auto" w:fill="auto"/>
-            <w:vAlign w:val="center"/>
-          </w:tcPr>
-          <w:p>
-            <w:pPr>
-              <w:rPr>
-                <w:vanish w:val="0"/>
-              </w:rPr>
-            </w:pPr>
-            <w:r>
-              <w:rPr>
-                <w:sz w:val="28"/>
-              </w:rPr>
-              <w:t xml:space="preserve">Officer/ Executive Warehouse </w:t>
-            </w:r>
-          </w:p>
-        </w:tc>
-        <w:tc>
-          <w:tcPr>
-            <w:tcW w:type="auto" w:w="0"/>
-            <w:tcBorders>
-              <w:top w:val="single" w:sz="6" w:space="0" w:color="auto"/>
-              <w:left w:val="single" w:sz="6" w:space="0" w:color="auto"/>
-              <w:bottom w:val="single" w:sz="6" w:space="0" w:color="auto"/>
-              <w:right w:val="single" w:sz="6" w:space="0" w:color="auto"/>
-            </w:tcBorders>
-            <w:shd w:val="clear" w:color="auto" w:fill="auto"/>
-            <w:vAlign w:val="center"/>
-          </w:tcPr>
-          <w:p>
-            <w:pPr>
-              <w:rPr>
-                <w:vanish w:val="0"/>
-              </w:rPr>
-            </w:pPr>
-            <w:r>
-              <w:rPr>
-                <w:sz w:val="28"/>
-              </w:rPr>
-              <w:t xml:space="preserve">Responsible to comply the produce mentioned in SOP.</w:t>
-            </w:r>
-          </w:p>
-        </w:tc>
-      </w:tr>
-      <w:tr>
-        <w:trPr>
-          <w:trHeight w:hRule="auto" w:val="0"/>
-          <w:jc w:val="left"/>
-        </w:trPr>
-        <w:tc>
-          <w:tcPr>
-            <w:tcW w:type="auto" w:w="0"/>
-            <w:tcBorders>
-              <w:top w:val="single" w:sz="6" w:space="0" w:color="auto"/>
-              <w:left w:val="single" w:sz="6" w:space="0" w:color="auto"/>
-              <w:bottom w:val="single" w:sz="6" w:space="0" w:color="auto"/>
-              <w:right w:val="single" w:sz="6" w:space="0" w:color="auto"/>
-            </w:tcBorders>
-            <w:shd w:val="clear" w:color="auto" w:fill="auto"/>
-            <w:vAlign w:val="center"/>
-          </w:tcPr>
-          <w:p>
-            <w:pPr>
-              <w:rPr>
-                <w:vanish w:val="0"/>
-              </w:rPr>
-            </w:pPr>
-            <w:r>
-              <w:rPr>
-                <w:sz w:val="28"/>
-              </w:rPr>
-              <w:t xml:space="preserve">Head Quality Assurance </w:t>
-            </w:r>
-          </w:p>
-        </w:tc>
-        <w:tc>
-          <w:tcPr>
-            <w:tcW w:type="auto" w:w="0"/>
-            <w:tcBorders>
-              <w:top w:val="single" w:sz="6" w:space="0" w:color="auto"/>
-              <w:left w:val="single" w:sz="6" w:space="0" w:color="auto"/>
-              <w:bottom w:val="single" w:sz="6" w:space="0" w:color="auto"/>
-              <w:right w:val="single" w:sz="6" w:space="0" w:color="auto"/>
-            </w:tcBorders>
-            <w:shd w:val="clear" w:color="auto" w:fill="auto"/>
-            <w:vAlign w:val="center"/>
-          </w:tcPr>
-          <w:p>
-            <w:pPr>
-              <w:rPr>
-                <w:vanish w:val="0"/>
-              </w:rPr>
-            </w:pPr>
-            <w:r>
-              <w:rPr>
-                <w:sz w:val="28"/>
-              </w:rPr>
-              <w:t xml:space="preserve">Responsible to comply and implement the procedure mentioned in the SOP.</w:t>
-            </w:r>
-          </w:p>
-        </w:tc>
-      </w:tr>
-    </w:tbl>
     <w:p>
       <w:pPr/>
     </w:p>
@@ -433,7 +93,7 @@
         </w:tcPr>
         <w:p>
           <w:pPr>
-            <w:pStyle w:val="SpireTableThStyle57fa4ddb-5aa7-4ca5-a8f2-0164e12075b7"/>
+            <w:pStyle w:val="SpireTableThStyle9440dfb7-0d77-4e4d-bf31-a6af139701fe"/>
             <w:rPr>
               <w:vanish w:val="0"/>
             </w:rPr>
@@ -470,7 +130,7 @@
         </w:tcPr>
         <w:p>
           <w:pPr>
-            <w:pStyle w:val="SpireTableThStyled5c7400c-c0d0-4ff3-a5c3-3c1373b46272"/>
+            <w:pStyle w:val="SpireTableThStylee24c2553-6c57-48d8-a03d-654e88780b7c"/>
             <w:rPr>
               <w:vanish w:val="0"/>
             </w:rPr>
@@ -507,7 +167,7 @@
         </w:tcPr>
         <w:p>
           <w:pPr>
-            <w:pStyle w:val="SpireTableThStyle6da8436d-e354-4ae0-9994-32631f82e5f2"/>
+            <w:pStyle w:val="SpireTableThStyle8cbd48ce-5d64-4eb1-ae39-e78dcbbf834c"/>
             <w:rPr>
               <w:vanish w:val="0"/>
             </w:rPr>
@@ -550,7 +210,7 @@
         </w:tcPr>
         <w:p>
           <w:pPr>
-            <w:pStyle w:val="SpireTableThStyled8b96831-3316-4af6-bafa-b46e4d185d3d"/>
+            <w:pStyle w:val="SpireTableThStyle7ab61811-e6b2-4b44-bc92-e5ea1331cd80"/>
             <w:rPr>
               <w:vanish w:val="0"/>
             </w:rPr>
@@ -665,7 +325,7 @@
         </w:tcPr>
         <w:p>
           <w:pPr>
-            <w:pStyle w:val="SpireTableThStyle1c0d1e9f-ff09-4454-8131-f1314e8af564"/>
+            <w:pStyle w:val="SpireTableThStyle69c3cf5e-279b-4d6b-9751-fc1184929edc"/>
             <w:rPr>
               <w:vanish w:val="0"/>
             </w:rPr>
@@ -780,7 +440,7 @@
         </w:tcPr>
         <w:p>
           <w:pPr>
-            <w:pStyle w:val="SpireTableThStyle22d6d75b-d2dc-46fb-8d64-8e3cd65cd368"/>
+            <w:pStyle w:val="SpireTableThStylef4a527e6-0be6-4ea8-8fdd-54073b6aedfe"/>
             <w:rPr>
               <w:vanish w:val="0"/>
             </w:rPr>
@@ -861,7 +521,7 @@
               <w:rFonts w:ascii="arial" w:eastAsia="arial" w:hAnsi="arial" w:cs="arial"/>
               <w:sz w:val="21"/>
             </w:rPr>
-            <w:t xml:space="preserve">UmrazSheik,UmrazSheik,UmrazSheik,UmrazSheik,UmrazSheik,UmrazSheik,UmrazSheik</w:t>
+            <w:t xml:space="preserve">UmrazSheik,UmrazSheik,UmrazSheik,UmrazSheik,UmrazSheik,UmrazSheik</w:t>
           </w:r>
         </w:p>
       </w:tc>
@@ -896,7 +556,7 @@
               <w:rFonts w:ascii="arial" w:eastAsia="arial" w:hAnsi="arial" w:cs="arial"/>
               <w:sz w:val="21"/>
             </w:rPr>
-            <w:t xml:space="preserve">RajenderP,RajenderP,RajenderP,RajenderP,RajenderP,RajenderP,RajenderP</w:t>
+            <w:t xml:space="preserve">RajenderP,RajenderP,RajenderP,RajenderP,RajenderP,RajenderP</w:t>
           </w:r>
         </w:p>
       </w:tc>
@@ -928,7 +588,7 @@
         </w:tcPr>
         <w:p>
           <w:pPr>
-            <w:pStyle w:val="SpireTableThStyle479ea5c9-8d98-498c-8844-52238c2ee80c"/>
+            <w:pStyle w:val="SpireTableThStylebc51dafc-d4f7-460c-983c-9ec7ef0bd8aa"/>
             <w:rPr>
               <w:vanish w:val="0"/>
             </w:rPr>
@@ -1009,7 +669,7 @@
               <w:rFonts w:ascii="arial" w:eastAsia="arial" w:hAnsi="arial" w:cs="arial"/>
               <w:sz w:val="21"/>
             </w:rPr>
-            <w:t xml:space="preserve">Reviewer,Reviewer,Reviewer,Reviewer,Reviewer,Reviewer,Reviewer</w:t>
+            <w:t xml:space="preserve">Reviewer,Reviewer,Reviewer,Reviewer,Reviewer,Reviewer</w:t>
           </w:r>
         </w:p>
       </w:tc>
@@ -1044,7 +704,7 @@
               <w:rFonts w:ascii="arial" w:eastAsia="arial" w:hAnsi="arial" w:cs="arial"/>
               <w:sz w:val="21"/>
             </w:rPr>
-            <w:t xml:space="preserve">Approver,Approver,Approver,Approver,Approver,Approver,Approver</w:t>
+            <w:t xml:space="preserve">Approver,Approver,Approver,Approver,Approver,Approver</w:t>
           </w:r>
         </w:p>
       </w:tc>
@@ -1076,7 +736,7 @@
         </w:tcPr>
         <w:p>
           <w:pPr>
-            <w:pStyle w:val="SpireTableThStylefa5d92c3-4fa6-4d7f-82a7-eb541651bcb8"/>
+            <w:pStyle w:val="SpireTableThStyle5c667b61-c27e-45f5-aa84-7c3df72dd131"/>
             <w:rPr>
               <w:vanish w:val="0"/>
             </w:rPr>
@@ -1157,7 +817,7 @@
               <w:rFonts w:ascii="arial" w:eastAsia="arial" w:hAnsi="arial" w:cs="arial"/>
               <w:sz w:val="21"/>
             </w:rPr>
-            <w:t xml:space="preserve">Corporate Quality Assurance,Corporate Quality Assurance,Corporate Quality Assurance,Corporate Quality Assurance,Corporate Quality Assurance,Corporate Quality Assurance,Corporate Quality Assurance</w:t>
+            <w:t xml:space="preserve">Corporate Quality Assurance,Corporate Quality Assurance,Corporate Quality Assurance,Corporate Quality Assurance,Corporate Quality Assurance,Corporate Quality Assurance</w:t>
           </w:r>
         </w:p>
       </w:tc>
@@ -1192,7 +852,7 @@
               <w:rFonts w:ascii="arial" w:eastAsia="arial" w:hAnsi="arial" w:cs="arial"/>
               <w:sz w:val="21"/>
             </w:rPr>
-            <w:t xml:space="preserve">Corporate Quality Assurance,Corporate Quality Assurance,Corporate Quality Assurance,Corporate Quality Assurance,Corporate Quality Assurance,Corporate Quality Assurance,Corporate Quality Assurance</w:t>
+            <w:t xml:space="preserve">Corporate Quality Assurance,Corporate Quality Assurance,Corporate Quality Assurance,Corporate Quality Assurance,Corporate Quality Assurance,Corporate Quality Assurance</w:t>
           </w:r>
         </w:p>
       </w:tc>
@@ -1223,10 +883,10 @@
       <w:tblLook w:firstRow="0" w:lastRow="0" w:firstColumn="0" w:lastColumn="0" w:noHBand="1" w:noVBand="1"/>
     </w:tblPr>
     <w:tblGrid>
-      <w:gridCol w:w="1895"/>
-      <w:gridCol w:w="3865"/>
-      <w:gridCol w:w="1581"/>
-      <w:gridCol w:w="1657"/>
+      <w:gridCol w:w="2565"/>
+      <w:gridCol w:w="2059"/>
+      <w:gridCol w:w="2317"/>
+      <w:gridCol w:w="2059"/>
     </w:tblGrid>
     <w:tr>
       <w:trPr>
@@ -1255,7 +915,7 @@
         </w:tcPr>
         <w:p>
           <w:pPr>
-            <w:pStyle w:val="SpireTableThStyle0f08f43b-7ce5-409e-9f8a-9c41923a4775"/>
+            <w:pStyle w:val="SpireTableThStyledbe88bf9-4d06-422d-a43c-0a4ba50da0af"/>
             <w:jc w:val="left"/>
             <w:rPr>
               <w:vanish w:val="0"/>
@@ -1311,7 +971,7 @@
         </w:tcPr>
         <w:p>
           <w:pPr>
-            <w:pStyle w:val="SpireTableThStyle9634cb26-0037-4acb-bdea-e1b21b4d331d"/>
+            <w:pStyle w:val="SpireTableThStyle7f9f8e74-a2f5-4905-b853-71c62f84d052"/>
             <w:jc w:val="center"/>
             <w:rPr>
               <w:vanish w:val="0"/>
@@ -1323,7 +983,7 @@
               <w:b/>
               <w:sz w:val="21"/>
             </w:rPr>
-            <w:t xml:space="preserve">ACCENT PHARMACEUTICALS &amp; DIAGNOSTICS</w:t>
+            <w:t xml:space="preserve">test</w:t>
           </w:r>
         </w:p>
       </w:tc>
@@ -1396,7 +1056,7 @@
               <w:rFonts w:ascii="&quot;times new roman&quot;" w:eastAsia="&quot;times new roman&quot;" w:hAnsi="&quot;times new roman&quot;" w:cs="&quot;times new roman&quot;"/>
               <w:sz w:val="21"/>
             </w:rPr>
-            <w:t xml:space="preserve"> sop for Purchasing Raw and Packaging materials. </w:t>
+            <w:t xml:space="preserve"> Geet</w:t>
           </w:r>
         </w:p>
       </w:tc>
@@ -1467,7 +1127,7 @@
               <w:rFonts w:ascii="&quot;times new roman&quot;" w:eastAsia="&quot;times new roman&quot;" w:hAnsi="&quot;times new roman&quot;" w:cs="&quot;times new roman&quot;"/>
               <w:sz w:val="21"/>
             </w:rPr>
-            <w:t xml:space="preserve">APD/WAH/036</w:t>
+            <w:t xml:space="preserve">G</w:t>
           </w:r>
         </w:p>
       </w:tc>
@@ -1692,7 +1352,7 @@
               <w:rFonts w:ascii="&quot;times new roman&quot;" w:eastAsia="&quot;times new roman&quot;" w:hAnsi="&quot;times new roman&quot;" w:cs="&quot;times new roman&quot;"/>
               <w:sz w:val="21"/>
             </w:rPr>
-            <w:t xml:space="preserve">Corporate Quality Assurance</w:t>
+            <w:t xml:space="preserve">dev</w:t>
           </w:r>
         </w:p>
       </w:tc>
@@ -1840,7 +1500,7 @@
               <w:rFonts w:ascii="&quot;times new roman&quot;" w:eastAsia="&quot;times new roman&quot;" w:hAnsi="&quot;times new roman&quot;" w:cs="&quot;times new roman&quot;"/>
               <w:sz w:val="21"/>
             </w:rPr>
-            <w:t xml:space="preserve">12-03-2024</w:t>
+            <w:t xml:space="preserve">14-03-2024</w:t>
           </w:r>
         </w:p>
       </w:tc>
@@ -1911,7 +1571,7 @@
               <w:rFonts w:ascii="&quot;times new roman&quot;" w:eastAsia="&quot;times new roman&quot;" w:hAnsi="&quot;times new roman&quot;" w:cs="&quot;times new roman&quot;"/>
               <w:sz w:val="21"/>
             </w:rPr>
-            <w:t xml:space="preserve">11-03-2026</w:t>
+            <w:t xml:space="preserve">29-03-2024</w:t>
           </w:r>
         </w:p>
       </w:tc>
@@ -2080,8 +1740,8 @@
       <w:lang w:val="en-US" w:eastAsia="uk-UA" w:bidi="ar-SA"/>
     </w:rPr>
   </w:style>
-  <w:style w:type="paragraph" w:styleId="SpireTableThStyle57fa4ddb-5aa7-4ca5-a8f2-0164e12075b7">
-    <w:name w:val="SpireTableThStyle57fa4ddb-5aa7-4ca5-a8f2-0164e12075b7"/>
+  <w:style w:type="paragraph" w:styleId="SpireTableThStyle9440dfb7-0d77-4e4d-bf31-a6af139701fe">
+    <w:name w:val="SpireTableThStyle9440dfb7-0d77-4e4d-bf31-a6af139701fe"/>
     <w:basedOn w:val="Normal"/>
     <w:qFormat/>
     <w:pPr>
@@ -2095,8 +1755,8 @@
       <w:lang w:val="en-US" w:eastAsia="uk-UA" w:bidi="ar-SA"/>
     </w:rPr>
   </w:style>
-  <w:style w:type="paragraph" w:styleId="SpireTableThStyled5c7400c-c0d0-4ff3-a5c3-3c1373b46272">
-    <w:name w:val="SpireTableThStyled5c7400c-c0d0-4ff3-a5c3-3c1373b46272"/>
+  <w:style w:type="paragraph" w:styleId="SpireTableThStylee24c2553-6c57-48d8-a03d-654e88780b7c">
+    <w:name w:val="SpireTableThStylee24c2553-6c57-48d8-a03d-654e88780b7c"/>
     <w:basedOn w:val="Normal"/>
     <w:qFormat/>
     <w:pPr>
@@ -2110,8 +1770,8 @@
       <w:lang w:val="en-US" w:eastAsia="uk-UA" w:bidi="ar-SA"/>
     </w:rPr>
   </w:style>
-  <w:style w:type="paragraph" w:styleId="SpireTableThStyle6da8436d-e354-4ae0-9994-32631f82e5f2">
-    <w:name w:val="SpireTableThStyle6da8436d-e354-4ae0-9994-32631f82e5f2"/>
+  <w:style w:type="paragraph" w:styleId="SpireTableThStyle8cbd48ce-5d64-4eb1-ae39-e78dcbbf834c">
+    <w:name w:val="SpireTableThStyle8cbd48ce-5d64-4eb1-ae39-e78dcbbf834c"/>
     <w:basedOn w:val="Normal"/>
     <w:qFormat/>
     <w:pPr>
@@ -2125,8 +1785,8 @@
       <w:lang w:val="en-US" w:eastAsia="uk-UA" w:bidi="ar-SA"/>
     </w:rPr>
   </w:style>
-  <w:style w:type="paragraph" w:styleId="SpireTableThStyled8b96831-3316-4af6-bafa-b46e4d185d3d">
-    <w:name w:val="SpireTableThStyled8b96831-3316-4af6-bafa-b46e4d185d3d"/>
+  <w:style w:type="paragraph" w:styleId="SpireTableThStyle7ab61811-e6b2-4b44-bc92-e5ea1331cd80">
+    <w:name w:val="SpireTableThStyle7ab61811-e6b2-4b44-bc92-e5ea1331cd80"/>
     <w:basedOn w:val="Normal"/>
     <w:qFormat/>
     <w:pPr>
@@ -2140,8 +1800,8 @@
       <w:lang w:val="en-US" w:eastAsia="uk-UA" w:bidi="ar-SA"/>
     </w:rPr>
   </w:style>
-  <w:style w:type="paragraph" w:styleId="SpireTableThStyle1c0d1e9f-ff09-4454-8131-f1314e8af564">
-    <w:name w:val="SpireTableThStyle1c0d1e9f-ff09-4454-8131-f1314e8af564"/>
+  <w:style w:type="paragraph" w:styleId="SpireTableThStyle69c3cf5e-279b-4d6b-9751-fc1184929edc">
+    <w:name w:val="SpireTableThStyle69c3cf5e-279b-4d6b-9751-fc1184929edc"/>
     <w:basedOn w:val="Normal"/>
     <w:qFormat/>
     <w:pPr>
@@ -2155,8 +1815,8 @@
       <w:lang w:val="en-US" w:eastAsia="uk-UA" w:bidi="ar-SA"/>
     </w:rPr>
   </w:style>
-  <w:style w:type="paragraph" w:styleId="SpireTableThStyle22d6d75b-d2dc-46fb-8d64-8e3cd65cd368">
-    <w:name w:val="SpireTableThStyle22d6d75b-d2dc-46fb-8d64-8e3cd65cd368"/>
+  <w:style w:type="paragraph" w:styleId="SpireTableThStylef4a527e6-0be6-4ea8-8fdd-54073b6aedfe">
+    <w:name w:val="SpireTableThStylef4a527e6-0be6-4ea8-8fdd-54073b6aedfe"/>
     <w:basedOn w:val="Normal"/>
     <w:qFormat/>
     <w:pPr>
@@ -2170,8 +1830,8 @@
       <w:lang w:val="en-US" w:eastAsia="uk-UA" w:bidi="ar-SA"/>
     </w:rPr>
   </w:style>
-  <w:style w:type="paragraph" w:styleId="SpireTableThStyle479ea5c9-8d98-498c-8844-52238c2ee80c">
-    <w:name w:val="SpireTableThStyle479ea5c9-8d98-498c-8844-52238c2ee80c"/>
+  <w:style w:type="paragraph" w:styleId="SpireTableThStylebc51dafc-d4f7-460c-983c-9ec7ef0bd8aa">
+    <w:name w:val="SpireTableThStylebc51dafc-d4f7-460c-983c-9ec7ef0bd8aa"/>
     <w:basedOn w:val="Normal"/>
     <w:qFormat/>
     <w:pPr>
@@ -2185,8 +1845,8 @@
       <w:lang w:val="en-US" w:eastAsia="uk-UA" w:bidi="ar-SA"/>
     </w:rPr>
   </w:style>
-  <w:style w:type="paragraph" w:styleId="SpireTableThStylefa5d92c3-4fa6-4d7f-82a7-eb541651bcb8">
-    <w:name w:val="SpireTableThStylefa5d92c3-4fa6-4d7f-82a7-eb541651bcb8"/>
+  <w:style w:type="paragraph" w:styleId="SpireTableThStyle5c667b61-c27e-45f5-aa84-7c3df72dd131">
+    <w:name w:val="SpireTableThStyle5c667b61-c27e-45f5-aa84-7c3df72dd131"/>
     <w:basedOn w:val="Normal"/>
     <w:qFormat/>
     <w:pPr>
@@ -2200,8 +1860,8 @@
       <w:lang w:val="en-US" w:eastAsia="uk-UA" w:bidi="ar-SA"/>
     </w:rPr>
   </w:style>
-  <w:style w:type="paragraph" w:styleId="SpireTableThStyle0f08f43b-7ce5-409e-9f8a-9c41923a4775">
-    <w:name w:val="SpireTableThStyle0f08f43b-7ce5-409e-9f8a-9c41923a4775"/>
+  <w:style w:type="paragraph" w:styleId="SpireTableThStyledbe88bf9-4d06-422d-a43c-0a4ba50da0af">
+    <w:name w:val="SpireTableThStyledbe88bf9-4d06-422d-a43c-0a4ba50da0af"/>
     <w:basedOn w:val="Normal"/>
     <w:qFormat/>
     <w:pPr>
@@ -2215,8 +1875,8 @@
       <w:lang w:val="en-US" w:eastAsia="uk-UA" w:bidi="ar-SA"/>
     </w:rPr>
   </w:style>
-  <w:style w:type="paragraph" w:styleId="SpireTableThStyle9634cb26-0037-4acb-bdea-e1b21b4d331d">
-    <w:name w:val="SpireTableThStyle9634cb26-0037-4acb-bdea-e1b21b4d331d"/>
+  <w:style w:type="paragraph" w:styleId="SpireTableThStyle7f9f8e74-a2f5-4905-b853-71c62f84d052">
+    <w:name w:val="SpireTableThStyle7f9f8e74-a2f5-4905-b853-71c62f84d052"/>
     <w:basedOn w:val="Normal"/>
     <w:qFormat/>
     <w:pPr>

</xml_diff>

<commit_message>
Changes of Repository Issues
</commit_message>
<xml_diff>
--- a/Vlims.DocumentMaster/DocumentWithMargins.docx
+++ b/Vlims.DocumentMaster/DocumentWithMargins.docx
@@ -4,11 +4,3176 @@
 <w:document xmlns:mc="http://schemas.openxmlformats.org/markup-compatibility/2006" xmlns:o="urn:schemas-microsoft-com:office:office" xmlns:r="http://schemas.openxmlformats.org/officeDocument/2006/relationships" xmlns:m="http://schemas.openxmlformats.org/officeDocument/2006/math" xmlns:v="urn:schemas-microsoft-com:vml" xmlns:wp="http://schemas.openxmlformats.org/drawingml/2006/wordprocessingDrawing" xmlns:w10="urn:schemas-microsoft-com:office:word" xmlns:w="http://schemas.openxmlformats.org/wordprocessingml/2006/main" xmlns:wne="http://schemas.microsoft.com/office/word/2006/wordml" xmlns:wpc="http://schemas.microsoft.com/office/word/2010/wordprocessingCanvas" xmlns:wp14="http://schemas.microsoft.com/office/word/2010/wordprocessingDrawing" xmlns:w14="http://schemas.microsoft.com/office/word/2010/wordml" xmlns:wpg="http://schemas.microsoft.com/office/word/2010/wordprocessingGroup" xmlns:wpi="http://schemas.microsoft.com/office/word/2010/wordprocessingInk" xmlns:wps="http://schemas.microsoft.com/office/word/2010/wordprocessingShape" xmlns:cx="http://schemas.microsoft.com/office/drawing/2014/chartex" xmlns:w15="http://schemas.microsoft.com/office/word/2012/wordml" mc:Ignorable="w14 wp14 w15">
   <w:body>
     <w:p>
+      <w:pPr>
+        <w:pBdr>
+          <w:top w:val="none" w:sz="0" w:space="0" w:color="auto"/>
+          <w:left w:val="none" w:sz="0" w:space="0" w:color="auto"/>
+          <w:bottom w:val="none" w:sz="0" w:space="0" w:color="auto"/>
+          <w:right w:val="none" w:sz="0" w:space="0" w:color="auto"/>
+        </w:pBdr>
+        <w:shd w:val="clear" w:color="auto" w:fill="auto"/>
+        <w:spacing w:beforeAutospacing="1" w:afterAutospacing="1"/>
+      </w:pPr>
+      <w:r>
+        <w:rPr>
+          <w:rFonts w:ascii="times new roman" w:eastAsia="times new roman" w:hAnsi="times new roman" w:cs="times new roman"/>
+          <w:b/>
+          <w:sz w:val="28"/>
+        </w:rPr>
+        <w:t xml:space="preserve">1.0 OBJECTIVE:</w:t>
+      </w:r>
+      <w:r>
+        <w:rPr>
+          <w:rFonts w:ascii="lucida sans unicode" w:eastAsia="lucida sans unicode" w:hAnsi="lucida sans unicode" w:cs="lucida sans unicode"/>
+          <w:sz w:val="28"/>
+        </w:rPr>
+        <w:br/>
+      </w:r>
+      <w:r>
+        <w:rPr>
+          <w:rFonts w:ascii="times new roman" w:eastAsia="times new roman" w:hAnsi="times new roman" w:cs="times new roman"/>
+          <w:sz w:val="18"/>
+        </w:rPr>
+        <w:t xml:space="preserve">To lay down a procedure for preparation, checking,approval</w:t>
+      </w:r>
+    </w:p>
+    <w:tbl>
+      <w:tblPr>
+        <w:tblW w:w="5000" w:type="pct"/>
+        <w:jc w:val="left"/>
+        <w:tblInd w:w="0" w:type="dxa"/>
+        <w:tblBorders>
+          <w:top w:val="single" w:sz="6" w:space="0" w:color="auto"/>
+          <w:left w:val="single" w:sz="6" w:space="0" w:color="auto"/>
+          <w:bottom w:val="single" w:sz="6" w:space="0" w:color="auto"/>
+          <w:right w:val="single" w:sz="6" w:space="0" w:color="auto"/>
+          <w:insideH w:val="none" w:sz="0" w:space="0" w:color="auto"/>
+          <w:insideV w:val="none" w:sz="0" w:space="0" w:color="auto"/>
+        </w:tblBorders>
+        <w:shd w:val="clear" w:color="auto" w:fill="auto"/>
+        <w:tblLook w:firstRow="0" w:lastRow="0" w:firstColumn="0" w:lastColumn="0" w:noHBand="1" w:noVBand="1"/>
+      </w:tblPr>
+      <w:tblGrid>
+        <w:gridCol w:w="900"/>
+        <w:gridCol w:w="900"/>
+        <w:gridCol w:w="900"/>
+        <w:gridCol w:w="900"/>
+        <w:gridCol w:w="900"/>
+        <w:gridCol w:w="900"/>
+        <w:gridCol w:w="900"/>
+        <w:gridCol w:w="900"/>
+        <w:gridCol w:w="900"/>
+        <w:gridCol w:w="900"/>
+      </w:tblGrid>
+      <w:tr>
+        <w:trPr>
+          <w:trHeight w:hRule="auto" w:val="0"/>
+          <w:jc w:val="left"/>
+        </w:trPr>
+        <w:tc>
+          <w:tcPr>
+            <w:tcW w:type="auto" w:w="0"/>
+            <w:tcBorders>
+              <w:top w:val="single" w:sz="6" w:space="0" w:color="auto"/>
+              <w:left w:val="single" w:sz="6" w:space="0" w:color="auto"/>
+              <w:bottom w:val="single" w:sz="6" w:space="0" w:color="auto"/>
+              <w:right w:val="single" w:sz="6" w:space="0" w:color="auto"/>
+            </w:tcBorders>
+            <w:shd w:val="clear" w:color="auto" w:fill="auto"/>
+            <w:vAlign w:val="center"/>
+          </w:tcPr>
+          <w:p>
+            <w:pPr>
+              <w:rPr>
+                <w:vanish w:val="0"/>
+              </w:rPr>
+            </w:pPr>
+            <w:r>
+              <w:rPr>
+                <w:sz w:val="28"/>
+              </w:rPr>
+              <w:t xml:space="preserve"> </w:t>
+            </w:r>
+          </w:p>
+        </w:tc>
+        <w:tc>
+          <w:tcPr>
+            <w:tcW w:type="auto" w:w="0"/>
+            <w:tcBorders>
+              <w:top w:val="single" w:sz="6" w:space="0" w:color="auto"/>
+              <w:left w:val="single" w:sz="6" w:space="0" w:color="auto"/>
+              <w:bottom w:val="single" w:sz="6" w:space="0" w:color="auto"/>
+              <w:right w:val="single" w:sz="6" w:space="0" w:color="auto"/>
+            </w:tcBorders>
+            <w:shd w:val="clear" w:color="auto" w:fill="auto"/>
+            <w:vAlign w:val="center"/>
+          </w:tcPr>
+          <w:p>
+            <w:pPr>
+              <w:rPr>
+                <w:vanish w:val="0"/>
+              </w:rPr>
+            </w:pPr>
+            <w:r>
+              <w:rPr>
+                <w:sz w:val="28"/>
+              </w:rPr>
+              <w:t xml:space="preserve"> </w:t>
+            </w:r>
+          </w:p>
+        </w:tc>
+        <w:tc>
+          <w:tcPr>
+            <w:tcW w:type="auto" w:w="0"/>
+            <w:tcBorders>
+              <w:top w:val="single" w:sz="6" w:space="0" w:color="auto"/>
+              <w:left w:val="single" w:sz="6" w:space="0" w:color="auto"/>
+              <w:bottom w:val="single" w:sz="6" w:space="0" w:color="auto"/>
+              <w:right w:val="single" w:sz="6" w:space="0" w:color="auto"/>
+            </w:tcBorders>
+            <w:shd w:val="clear" w:color="auto" w:fill="auto"/>
+            <w:vAlign w:val="center"/>
+          </w:tcPr>
+          <w:p>
+            <w:pPr>
+              <w:rPr>
+                <w:vanish w:val="0"/>
+              </w:rPr>
+            </w:pPr>
+            <w:r>
+              <w:rPr>
+                <w:sz w:val="28"/>
+              </w:rPr>
+              <w:t xml:space="preserve"> </w:t>
+            </w:r>
+          </w:p>
+        </w:tc>
+        <w:tc>
+          <w:tcPr>
+            <w:tcW w:type="auto" w:w="0"/>
+            <w:tcBorders>
+              <w:top w:val="single" w:sz="6" w:space="0" w:color="auto"/>
+              <w:left w:val="single" w:sz="6" w:space="0" w:color="auto"/>
+              <w:bottom w:val="single" w:sz="6" w:space="0" w:color="auto"/>
+              <w:right w:val="single" w:sz="6" w:space="0" w:color="auto"/>
+            </w:tcBorders>
+            <w:shd w:val="clear" w:color="auto" w:fill="auto"/>
+            <w:vAlign w:val="center"/>
+          </w:tcPr>
+          <w:p>
+            <w:pPr>
+              <w:rPr>
+                <w:vanish w:val="0"/>
+              </w:rPr>
+            </w:pPr>
+            <w:r>
+              <w:rPr>
+                <w:sz w:val="28"/>
+              </w:rPr>
+              <w:t xml:space="preserve"> </w:t>
+            </w:r>
+          </w:p>
+        </w:tc>
+        <w:tc>
+          <w:tcPr>
+            <w:tcW w:type="auto" w:w="0"/>
+            <w:tcBorders>
+              <w:top w:val="single" w:sz="6" w:space="0" w:color="auto"/>
+              <w:left w:val="single" w:sz="6" w:space="0" w:color="auto"/>
+              <w:bottom w:val="single" w:sz="6" w:space="0" w:color="auto"/>
+              <w:right w:val="single" w:sz="6" w:space="0" w:color="auto"/>
+            </w:tcBorders>
+            <w:shd w:val="clear" w:color="auto" w:fill="auto"/>
+            <w:vAlign w:val="center"/>
+          </w:tcPr>
+          <w:p>
+            <w:pPr>
+              <w:rPr>
+                <w:vanish w:val="0"/>
+              </w:rPr>
+            </w:pPr>
+            <w:r>
+              <w:rPr>
+                <w:sz w:val="28"/>
+              </w:rPr>
+              <w:t xml:space="preserve"> </w:t>
+            </w:r>
+          </w:p>
+        </w:tc>
+        <w:tc>
+          <w:tcPr>
+            <w:tcW w:type="auto" w:w="0"/>
+            <w:tcBorders>
+              <w:top w:val="single" w:sz="6" w:space="0" w:color="auto"/>
+              <w:left w:val="single" w:sz="6" w:space="0" w:color="auto"/>
+              <w:bottom w:val="single" w:sz="6" w:space="0" w:color="auto"/>
+              <w:right w:val="single" w:sz="6" w:space="0" w:color="auto"/>
+            </w:tcBorders>
+            <w:shd w:val="clear" w:color="auto" w:fill="auto"/>
+            <w:vAlign w:val="center"/>
+          </w:tcPr>
+          <w:p>
+            <w:pPr>
+              <w:rPr>
+                <w:vanish w:val="0"/>
+              </w:rPr>
+            </w:pPr>
+            <w:r>
+              <w:rPr>
+                <w:sz w:val="28"/>
+              </w:rPr>
+              <w:t xml:space="preserve"> </w:t>
+            </w:r>
+          </w:p>
+        </w:tc>
+        <w:tc>
+          <w:tcPr>
+            <w:tcW w:type="auto" w:w="0"/>
+            <w:tcBorders>
+              <w:top w:val="single" w:sz="6" w:space="0" w:color="auto"/>
+              <w:left w:val="single" w:sz="6" w:space="0" w:color="auto"/>
+              <w:bottom w:val="single" w:sz="6" w:space="0" w:color="auto"/>
+              <w:right w:val="single" w:sz="6" w:space="0" w:color="auto"/>
+            </w:tcBorders>
+            <w:shd w:val="clear" w:color="auto" w:fill="auto"/>
+            <w:vAlign w:val="center"/>
+          </w:tcPr>
+          <w:p>
+            <w:pPr>
+              <w:rPr>
+                <w:vanish w:val="0"/>
+              </w:rPr>
+            </w:pPr>
+            <w:r>
+              <w:rPr>
+                <w:sz w:val="28"/>
+              </w:rPr>
+              <w:t xml:space="preserve"> </w:t>
+            </w:r>
+          </w:p>
+        </w:tc>
+        <w:tc>
+          <w:tcPr>
+            <w:tcW w:type="auto" w:w="0"/>
+            <w:tcBorders>
+              <w:top w:val="single" w:sz="6" w:space="0" w:color="auto"/>
+              <w:left w:val="single" w:sz="6" w:space="0" w:color="auto"/>
+              <w:bottom w:val="single" w:sz="6" w:space="0" w:color="auto"/>
+              <w:right w:val="single" w:sz="6" w:space="0" w:color="auto"/>
+            </w:tcBorders>
+            <w:shd w:val="clear" w:color="auto" w:fill="auto"/>
+            <w:vAlign w:val="center"/>
+          </w:tcPr>
+          <w:p>
+            <w:pPr>
+              <w:rPr>
+                <w:vanish w:val="0"/>
+              </w:rPr>
+            </w:pPr>
+            <w:r>
+              <w:rPr>
+                <w:sz w:val="28"/>
+              </w:rPr>
+              <w:t xml:space="preserve"> </w:t>
+            </w:r>
+          </w:p>
+        </w:tc>
+        <w:tc>
+          <w:tcPr>
+            <w:tcW w:type="auto" w:w="0"/>
+            <w:tcBorders>
+              <w:top w:val="single" w:sz="6" w:space="0" w:color="auto"/>
+              <w:left w:val="single" w:sz="6" w:space="0" w:color="auto"/>
+              <w:bottom w:val="single" w:sz="6" w:space="0" w:color="auto"/>
+              <w:right w:val="single" w:sz="6" w:space="0" w:color="auto"/>
+            </w:tcBorders>
+            <w:shd w:val="clear" w:color="auto" w:fill="auto"/>
+            <w:vAlign w:val="center"/>
+          </w:tcPr>
+          <w:p>
+            <w:pPr>
+              <w:rPr>
+                <w:vanish w:val="0"/>
+              </w:rPr>
+            </w:pPr>
+            <w:r>
+              <w:rPr>
+                <w:sz w:val="28"/>
+              </w:rPr>
+              <w:t xml:space="preserve"> </w:t>
+            </w:r>
+          </w:p>
+        </w:tc>
+        <w:tc>
+          <w:tcPr>
+            <w:tcW w:type="auto" w:w="0"/>
+            <w:tcBorders>
+              <w:top w:val="single" w:sz="6" w:space="0" w:color="auto"/>
+              <w:left w:val="single" w:sz="6" w:space="0" w:color="auto"/>
+              <w:bottom w:val="single" w:sz="6" w:space="0" w:color="auto"/>
+              <w:right w:val="single" w:sz="6" w:space="0" w:color="auto"/>
+            </w:tcBorders>
+            <w:shd w:val="clear" w:color="auto" w:fill="auto"/>
+            <w:vAlign w:val="center"/>
+          </w:tcPr>
+          <w:p>
+            <w:pPr>
+              <w:rPr>
+                <w:vanish w:val="0"/>
+              </w:rPr>
+            </w:pPr>
+            <w:r>
+              <w:rPr>
+                <w:sz w:val="28"/>
+              </w:rPr>
+              <w:t xml:space="preserve"> </w:t>
+            </w:r>
+          </w:p>
+        </w:tc>
+      </w:tr>
+      <w:tr>
+        <w:trPr>
+          <w:trHeight w:hRule="auto" w:val="0"/>
+          <w:jc w:val="left"/>
+        </w:trPr>
+        <w:tc>
+          <w:tcPr>
+            <w:tcW w:type="auto" w:w="0"/>
+            <w:tcBorders>
+              <w:top w:val="single" w:sz="6" w:space="0" w:color="auto"/>
+              <w:left w:val="single" w:sz="6" w:space="0" w:color="auto"/>
+              <w:bottom w:val="single" w:sz="6" w:space="0" w:color="auto"/>
+              <w:right w:val="single" w:sz="6" w:space="0" w:color="auto"/>
+            </w:tcBorders>
+            <w:shd w:val="clear" w:color="auto" w:fill="auto"/>
+            <w:vAlign w:val="center"/>
+          </w:tcPr>
+          <w:p>
+            <w:pPr>
+              <w:rPr>
+                <w:vanish w:val="0"/>
+              </w:rPr>
+            </w:pPr>
+            <w:r>
+              <w:rPr>
+                <w:sz w:val="28"/>
+              </w:rPr>
+              <w:t xml:space="preserve"> </w:t>
+            </w:r>
+          </w:p>
+        </w:tc>
+        <w:tc>
+          <w:tcPr>
+            <w:tcW w:type="auto" w:w="0"/>
+            <w:tcBorders>
+              <w:top w:val="single" w:sz="6" w:space="0" w:color="auto"/>
+              <w:left w:val="single" w:sz="6" w:space="0" w:color="auto"/>
+              <w:bottom w:val="single" w:sz="6" w:space="0" w:color="auto"/>
+              <w:right w:val="single" w:sz="6" w:space="0" w:color="auto"/>
+            </w:tcBorders>
+            <w:shd w:val="clear" w:color="auto" w:fill="auto"/>
+            <w:vAlign w:val="center"/>
+          </w:tcPr>
+          <w:p>
+            <w:pPr>
+              <w:rPr>
+                <w:vanish w:val="0"/>
+              </w:rPr>
+            </w:pPr>
+            <w:r>
+              <w:rPr>
+                <w:sz w:val="28"/>
+              </w:rPr>
+              <w:t xml:space="preserve"> </w:t>
+            </w:r>
+          </w:p>
+        </w:tc>
+        <w:tc>
+          <w:tcPr>
+            <w:tcW w:type="auto" w:w="0"/>
+            <w:tcBorders>
+              <w:top w:val="single" w:sz="6" w:space="0" w:color="auto"/>
+              <w:left w:val="single" w:sz="6" w:space="0" w:color="auto"/>
+              <w:bottom w:val="single" w:sz="6" w:space="0" w:color="auto"/>
+              <w:right w:val="single" w:sz="6" w:space="0" w:color="auto"/>
+            </w:tcBorders>
+            <w:shd w:val="clear" w:color="auto" w:fill="auto"/>
+            <w:vAlign w:val="center"/>
+          </w:tcPr>
+          <w:p>
+            <w:pPr>
+              <w:rPr>
+                <w:vanish w:val="0"/>
+              </w:rPr>
+            </w:pPr>
+            <w:r>
+              <w:rPr>
+                <w:sz w:val="28"/>
+              </w:rPr>
+              <w:t xml:space="preserve"> </w:t>
+            </w:r>
+          </w:p>
+        </w:tc>
+        <w:tc>
+          <w:tcPr>
+            <w:tcW w:type="auto" w:w="0"/>
+            <w:tcBorders>
+              <w:top w:val="single" w:sz="6" w:space="0" w:color="auto"/>
+              <w:left w:val="single" w:sz="6" w:space="0" w:color="auto"/>
+              <w:bottom w:val="single" w:sz="6" w:space="0" w:color="auto"/>
+              <w:right w:val="single" w:sz="6" w:space="0" w:color="auto"/>
+            </w:tcBorders>
+            <w:shd w:val="clear" w:color="auto" w:fill="auto"/>
+            <w:vAlign w:val="center"/>
+          </w:tcPr>
+          <w:p>
+            <w:pPr>
+              <w:rPr>
+                <w:vanish w:val="0"/>
+              </w:rPr>
+            </w:pPr>
+            <w:r>
+              <w:rPr>
+                <w:sz w:val="28"/>
+              </w:rPr>
+              <w:t xml:space="preserve"> </w:t>
+            </w:r>
+          </w:p>
+        </w:tc>
+        <w:tc>
+          <w:tcPr>
+            <w:tcW w:type="auto" w:w="0"/>
+            <w:tcBorders>
+              <w:top w:val="single" w:sz="6" w:space="0" w:color="auto"/>
+              <w:left w:val="single" w:sz="6" w:space="0" w:color="auto"/>
+              <w:bottom w:val="single" w:sz="6" w:space="0" w:color="auto"/>
+              <w:right w:val="single" w:sz="6" w:space="0" w:color="auto"/>
+            </w:tcBorders>
+            <w:shd w:val="clear" w:color="auto" w:fill="auto"/>
+            <w:vAlign w:val="center"/>
+          </w:tcPr>
+          <w:p>
+            <w:pPr>
+              <w:rPr>
+                <w:vanish w:val="0"/>
+              </w:rPr>
+            </w:pPr>
+            <w:r>
+              <w:rPr>
+                <w:sz w:val="28"/>
+              </w:rPr>
+              <w:t xml:space="preserve"> </w:t>
+            </w:r>
+          </w:p>
+        </w:tc>
+        <w:tc>
+          <w:tcPr>
+            <w:tcW w:type="auto" w:w="0"/>
+            <w:tcBorders>
+              <w:top w:val="single" w:sz="6" w:space="0" w:color="auto"/>
+              <w:left w:val="single" w:sz="6" w:space="0" w:color="auto"/>
+              <w:bottom w:val="single" w:sz="6" w:space="0" w:color="auto"/>
+              <w:right w:val="single" w:sz="6" w:space="0" w:color="auto"/>
+            </w:tcBorders>
+            <w:shd w:val="clear" w:color="auto" w:fill="auto"/>
+            <w:vAlign w:val="center"/>
+          </w:tcPr>
+          <w:p>
+            <w:pPr>
+              <w:rPr>
+                <w:vanish w:val="0"/>
+              </w:rPr>
+            </w:pPr>
+            <w:r>
+              <w:rPr>
+                <w:sz w:val="28"/>
+              </w:rPr>
+              <w:t xml:space="preserve"> </w:t>
+            </w:r>
+          </w:p>
+        </w:tc>
+        <w:tc>
+          <w:tcPr>
+            <w:tcW w:type="auto" w:w="0"/>
+            <w:tcBorders>
+              <w:top w:val="single" w:sz="6" w:space="0" w:color="auto"/>
+              <w:left w:val="single" w:sz="6" w:space="0" w:color="auto"/>
+              <w:bottom w:val="single" w:sz="6" w:space="0" w:color="auto"/>
+              <w:right w:val="single" w:sz="6" w:space="0" w:color="auto"/>
+            </w:tcBorders>
+            <w:shd w:val="clear" w:color="auto" w:fill="auto"/>
+            <w:vAlign w:val="center"/>
+          </w:tcPr>
+          <w:p>
+            <w:pPr>
+              <w:rPr>
+                <w:vanish w:val="0"/>
+              </w:rPr>
+            </w:pPr>
+            <w:r>
+              <w:rPr>
+                <w:sz w:val="28"/>
+              </w:rPr>
+              <w:t xml:space="preserve"> </w:t>
+            </w:r>
+          </w:p>
+        </w:tc>
+        <w:tc>
+          <w:tcPr>
+            <w:tcW w:type="auto" w:w="0"/>
+            <w:tcBorders>
+              <w:top w:val="single" w:sz="6" w:space="0" w:color="auto"/>
+              <w:left w:val="single" w:sz="6" w:space="0" w:color="auto"/>
+              <w:bottom w:val="single" w:sz="6" w:space="0" w:color="auto"/>
+              <w:right w:val="single" w:sz="6" w:space="0" w:color="auto"/>
+            </w:tcBorders>
+            <w:shd w:val="clear" w:color="auto" w:fill="auto"/>
+            <w:vAlign w:val="center"/>
+          </w:tcPr>
+          <w:p>
+            <w:pPr>
+              <w:rPr>
+                <w:vanish w:val="0"/>
+              </w:rPr>
+            </w:pPr>
+            <w:r>
+              <w:rPr>
+                <w:sz w:val="28"/>
+              </w:rPr>
+              <w:t xml:space="preserve"> </w:t>
+            </w:r>
+          </w:p>
+        </w:tc>
+        <w:tc>
+          <w:tcPr>
+            <w:tcW w:type="auto" w:w="0"/>
+            <w:tcBorders>
+              <w:top w:val="single" w:sz="6" w:space="0" w:color="auto"/>
+              <w:left w:val="single" w:sz="6" w:space="0" w:color="auto"/>
+              <w:bottom w:val="single" w:sz="6" w:space="0" w:color="auto"/>
+              <w:right w:val="single" w:sz="6" w:space="0" w:color="auto"/>
+            </w:tcBorders>
+            <w:shd w:val="clear" w:color="auto" w:fill="auto"/>
+            <w:vAlign w:val="center"/>
+          </w:tcPr>
+          <w:p>
+            <w:pPr>
+              <w:rPr>
+                <w:vanish w:val="0"/>
+              </w:rPr>
+            </w:pPr>
+            <w:r>
+              <w:rPr>
+                <w:sz w:val="28"/>
+              </w:rPr>
+              <w:t xml:space="preserve"> </w:t>
+            </w:r>
+          </w:p>
+        </w:tc>
+        <w:tc>
+          <w:tcPr>
+            <w:tcW w:type="auto" w:w="0"/>
+            <w:tcBorders>
+              <w:top w:val="single" w:sz="6" w:space="0" w:color="auto"/>
+              <w:left w:val="single" w:sz="6" w:space="0" w:color="auto"/>
+              <w:bottom w:val="single" w:sz="6" w:space="0" w:color="auto"/>
+              <w:right w:val="single" w:sz="6" w:space="0" w:color="auto"/>
+            </w:tcBorders>
+            <w:shd w:val="clear" w:color="auto" w:fill="auto"/>
+            <w:vAlign w:val="center"/>
+          </w:tcPr>
+          <w:p>
+            <w:pPr>
+              <w:rPr>
+                <w:vanish w:val="0"/>
+              </w:rPr>
+            </w:pPr>
+            <w:r>
+              <w:rPr>
+                <w:sz w:val="28"/>
+              </w:rPr>
+              <w:t xml:space="preserve"> </w:t>
+            </w:r>
+          </w:p>
+        </w:tc>
+      </w:tr>
+      <w:tr>
+        <w:trPr>
+          <w:trHeight w:hRule="auto" w:val="0"/>
+          <w:jc w:val="left"/>
+        </w:trPr>
+        <w:tc>
+          <w:tcPr>
+            <w:tcW w:type="auto" w:w="0"/>
+            <w:tcBorders>
+              <w:top w:val="single" w:sz="6" w:space="0" w:color="auto"/>
+              <w:left w:val="single" w:sz="6" w:space="0" w:color="auto"/>
+              <w:bottom w:val="single" w:sz="6" w:space="0" w:color="auto"/>
+              <w:right w:val="single" w:sz="6" w:space="0" w:color="auto"/>
+            </w:tcBorders>
+            <w:shd w:val="clear" w:color="auto" w:fill="auto"/>
+            <w:vAlign w:val="center"/>
+          </w:tcPr>
+          <w:p>
+            <w:pPr>
+              <w:rPr>
+                <w:vanish w:val="0"/>
+              </w:rPr>
+            </w:pPr>
+            <w:r>
+              <w:rPr>
+                <w:sz w:val="28"/>
+              </w:rPr>
+              <w:t xml:space="preserve"> </w:t>
+            </w:r>
+          </w:p>
+        </w:tc>
+        <w:tc>
+          <w:tcPr>
+            <w:tcW w:type="auto" w:w="0"/>
+            <w:tcBorders>
+              <w:top w:val="single" w:sz="6" w:space="0" w:color="auto"/>
+              <w:left w:val="single" w:sz="6" w:space="0" w:color="auto"/>
+              <w:bottom w:val="single" w:sz="6" w:space="0" w:color="auto"/>
+              <w:right w:val="single" w:sz="6" w:space="0" w:color="auto"/>
+            </w:tcBorders>
+            <w:shd w:val="clear" w:color="auto" w:fill="auto"/>
+            <w:vAlign w:val="center"/>
+          </w:tcPr>
+          <w:p>
+            <w:pPr>
+              <w:rPr>
+                <w:vanish w:val="0"/>
+              </w:rPr>
+            </w:pPr>
+            <w:r>
+              <w:rPr>
+                <w:sz w:val="28"/>
+              </w:rPr>
+              <w:t xml:space="preserve"> </w:t>
+            </w:r>
+          </w:p>
+        </w:tc>
+        <w:tc>
+          <w:tcPr>
+            <w:tcW w:type="auto" w:w="0"/>
+            <w:tcBorders>
+              <w:top w:val="single" w:sz="6" w:space="0" w:color="auto"/>
+              <w:left w:val="single" w:sz="6" w:space="0" w:color="auto"/>
+              <w:bottom w:val="single" w:sz="6" w:space="0" w:color="auto"/>
+              <w:right w:val="single" w:sz="6" w:space="0" w:color="auto"/>
+            </w:tcBorders>
+            <w:shd w:val="clear" w:color="auto" w:fill="auto"/>
+            <w:vAlign w:val="center"/>
+          </w:tcPr>
+          <w:p>
+            <w:pPr>
+              <w:rPr>
+                <w:vanish w:val="0"/>
+              </w:rPr>
+            </w:pPr>
+            <w:r>
+              <w:rPr>
+                <w:sz w:val="28"/>
+              </w:rPr>
+              <w:t xml:space="preserve"> </w:t>
+            </w:r>
+          </w:p>
+        </w:tc>
+        <w:tc>
+          <w:tcPr>
+            <w:tcW w:type="auto" w:w="0"/>
+            <w:tcBorders>
+              <w:top w:val="single" w:sz="6" w:space="0" w:color="auto"/>
+              <w:left w:val="single" w:sz="6" w:space="0" w:color="auto"/>
+              <w:bottom w:val="single" w:sz="6" w:space="0" w:color="auto"/>
+              <w:right w:val="single" w:sz="6" w:space="0" w:color="auto"/>
+            </w:tcBorders>
+            <w:shd w:val="clear" w:color="auto" w:fill="auto"/>
+            <w:vAlign w:val="center"/>
+          </w:tcPr>
+          <w:p>
+            <w:pPr>
+              <w:rPr>
+                <w:vanish w:val="0"/>
+              </w:rPr>
+            </w:pPr>
+            <w:r>
+              <w:rPr>
+                <w:sz w:val="28"/>
+              </w:rPr>
+              <w:t xml:space="preserve"> </w:t>
+            </w:r>
+          </w:p>
+        </w:tc>
+        <w:tc>
+          <w:tcPr>
+            <w:tcW w:type="auto" w:w="0"/>
+            <w:tcBorders>
+              <w:top w:val="single" w:sz="6" w:space="0" w:color="auto"/>
+              <w:left w:val="single" w:sz="6" w:space="0" w:color="auto"/>
+              <w:bottom w:val="single" w:sz="6" w:space="0" w:color="auto"/>
+              <w:right w:val="single" w:sz="6" w:space="0" w:color="auto"/>
+            </w:tcBorders>
+            <w:shd w:val="clear" w:color="auto" w:fill="auto"/>
+            <w:vAlign w:val="center"/>
+          </w:tcPr>
+          <w:p>
+            <w:pPr>
+              <w:rPr>
+                <w:vanish w:val="0"/>
+              </w:rPr>
+            </w:pPr>
+            <w:r>
+              <w:rPr>
+                <w:sz w:val="28"/>
+              </w:rPr>
+              <w:t xml:space="preserve"> </w:t>
+            </w:r>
+          </w:p>
+        </w:tc>
+        <w:tc>
+          <w:tcPr>
+            <w:tcW w:type="auto" w:w="0"/>
+            <w:tcBorders>
+              <w:top w:val="single" w:sz="6" w:space="0" w:color="auto"/>
+              <w:left w:val="single" w:sz="6" w:space="0" w:color="auto"/>
+              <w:bottom w:val="single" w:sz="6" w:space="0" w:color="auto"/>
+              <w:right w:val="single" w:sz="6" w:space="0" w:color="auto"/>
+            </w:tcBorders>
+            <w:shd w:val="clear" w:color="auto" w:fill="auto"/>
+            <w:vAlign w:val="center"/>
+          </w:tcPr>
+          <w:p>
+            <w:pPr>
+              <w:rPr>
+                <w:vanish w:val="0"/>
+              </w:rPr>
+            </w:pPr>
+            <w:r>
+              <w:rPr>
+                <w:sz w:val="28"/>
+              </w:rPr>
+              <w:t xml:space="preserve"> </w:t>
+            </w:r>
+          </w:p>
+        </w:tc>
+        <w:tc>
+          <w:tcPr>
+            <w:tcW w:type="auto" w:w="0"/>
+            <w:tcBorders>
+              <w:top w:val="single" w:sz="6" w:space="0" w:color="auto"/>
+              <w:left w:val="single" w:sz="6" w:space="0" w:color="auto"/>
+              <w:bottom w:val="single" w:sz="6" w:space="0" w:color="auto"/>
+              <w:right w:val="single" w:sz="6" w:space="0" w:color="auto"/>
+            </w:tcBorders>
+            <w:shd w:val="clear" w:color="auto" w:fill="auto"/>
+            <w:vAlign w:val="center"/>
+          </w:tcPr>
+          <w:p>
+            <w:pPr>
+              <w:rPr>
+                <w:vanish w:val="0"/>
+              </w:rPr>
+            </w:pPr>
+            <w:r>
+              <w:rPr>
+                <w:sz w:val="28"/>
+              </w:rPr>
+              <w:t xml:space="preserve"> </w:t>
+            </w:r>
+          </w:p>
+        </w:tc>
+        <w:tc>
+          <w:tcPr>
+            <w:tcW w:type="auto" w:w="0"/>
+            <w:tcBorders>
+              <w:top w:val="single" w:sz="6" w:space="0" w:color="auto"/>
+              <w:left w:val="single" w:sz="6" w:space="0" w:color="auto"/>
+              <w:bottom w:val="single" w:sz="6" w:space="0" w:color="auto"/>
+              <w:right w:val="single" w:sz="6" w:space="0" w:color="auto"/>
+            </w:tcBorders>
+            <w:shd w:val="clear" w:color="auto" w:fill="auto"/>
+            <w:vAlign w:val="center"/>
+          </w:tcPr>
+          <w:p>
+            <w:pPr>
+              <w:rPr>
+                <w:vanish w:val="0"/>
+              </w:rPr>
+            </w:pPr>
+            <w:r>
+              <w:rPr>
+                <w:sz w:val="28"/>
+              </w:rPr>
+              <w:t xml:space="preserve"> </w:t>
+            </w:r>
+          </w:p>
+        </w:tc>
+        <w:tc>
+          <w:tcPr>
+            <w:tcW w:type="auto" w:w="0"/>
+            <w:tcBorders>
+              <w:top w:val="single" w:sz="6" w:space="0" w:color="auto"/>
+              <w:left w:val="single" w:sz="6" w:space="0" w:color="auto"/>
+              <w:bottom w:val="single" w:sz="6" w:space="0" w:color="auto"/>
+              <w:right w:val="single" w:sz="6" w:space="0" w:color="auto"/>
+            </w:tcBorders>
+            <w:shd w:val="clear" w:color="auto" w:fill="auto"/>
+            <w:vAlign w:val="center"/>
+          </w:tcPr>
+          <w:p>
+            <w:pPr>
+              <w:rPr>
+                <w:vanish w:val="0"/>
+              </w:rPr>
+            </w:pPr>
+            <w:r>
+              <w:rPr>
+                <w:sz w:val="28"/>
+              </w:rPr>
+              <w:t xml:space="preserve"> </w:t>
+            </w:r>
+          </w:p>
+        </w:tc>
+        <w:tc>
+          <w:tcPr>
+            <w:tcW w:type="auto" w:w="0"/>
+            <w:tcBorders>
+              <w:top w:val="single" w:sz="6" w:space="0" w:color="auto"/>
+              <w:left w:val="single" w:sz="6" w:space="0" w:color="auto"/>
+              <w:bottom w:val="single" w:sz="6" w:space="0" w:color="auto"/>
+              <w:right w:val="single" w:sz="6" w:space="0" w:color="auto"/>
+            </w:tcBorders>
+            <w:shd w:val="clear" w:color="auto" w:fill="auto"/>
+            <w:vAlign w:val="center"/>
+          </w:tcPr>
+          <w:p>
+            <w:pPr>
+              <w:rPr>
+                <w:vanish w:val="0"/>
+              </w:rPr>
+            </w:pPr>
+            <w:r>
+              <w:rPr>
+                <w:sz w:val="28"/>
+              </w:rPr>
+              <w:t xml:space="preserve"> </w:t>
+            </w:r>
+          </w:p>
+        </w:tc>
+      </w:tr>
+      <w:tr>
+        <w:trPr>
+          <w:trHeight w:hRule="auto" w:val="0"/>
+          <w:jc w:val="left"/>
+        </w:trPr>
+        <w:tc>
+          <w:tcPr>
+            <w:tcW w:type="auto" w:w="0"/>
+            <w:tcBorders>
+              <w:top w:val="single" w:sz="6" w:space="0" w:color="auto"/>
+              <w:left w:val="single" w:sz="6" w:space="0" w:color="auto"/>
+              <w:bottom w:val="single" w:sz="6" w:space="0" w:color="auto"/>
+              <w:right w:val="single" w:sz="6" w:space="0" w:color="auto"/>
+            </w:tcBorders>
+            <w:shd w:val="clear" w:color="auto" w:fill="auto"/>
+            <w:vAlign w:val="center"/>
+          </w:tcPr>
+          <w:p>
+            <w:pPr>
+              <w:rPr>
+                <w:vanish w:val="0"/>
+              </w:rPr>
+            </w:pPr>
+            <w:r>
+              <w:rPr>
+                <w:sz w:val="28"/>
+              </w:rPr>
+              <w:t xml:space="preserve"> </w:t>
+            </w:r>
+          </w:p>
+        </w:tc>
+        <w:tc>
+          <w:tcPr>
+            <w:tcW w:type="auto" w:w="0"/>
+            <w:tcBorders>
+              <w:top w:val="single" w:sz="6" w:space="0" w:color="auto"/>
+              <w:left w:val="single" w:sz="6" w:space="0" w:color="auto"/>
+              <w:bottom w:val="single" w:sz="6" w:space="0" w:color="auto"/>
+              <w:right w:val="single" w:sz="6" w:space="0" w:color="auto"/>
+            </w:tcBorders>
+            <w:shd w:val="clear" w:color="auto" w:fill="auto"/>
+            <w:vAlign w:val="center"/>
+          </w:tcPr>
+          <w:p>
+            <w:pPr>
+              <w:rPr>
+                <w:vanish w:val="0"/>
+              </w:rPr>
+            </w:pPr>
+            <w:r>
+              <w:rPr>
+                <w:sz w:val="28"/>
+              </w:rPr>
+              <w:t xml:space="preserve"> </w:t>
+            </w:r>
+          </w:p>
+        </w:tc>
+        <w:tc>
+          <w:tcPr>
+            <w:tcW w:type="auto" w:w="0"/>
+            <w:tcBorders>
+              <w:top w:val="single" w:sz="6" w:space="0" w:color="auto"/>
+              <w:left w:val="single" w:sz="6" w:space="0" w:color="auto"/>
+              <w:bottom w:val="single" w:sz="6" w:space="0" w:color="auto"/>
+              <w:right w:val="single" w:sz="6" w:space="0" w:color="auto"/>
+            </w:tcBorders>
+            <w:shd w:val="clear" w:color="auto" w:fill="auto"/>
+            <w:vAlign w:val="center"/>
+          </w:tcPr>
+          <w:p>
+            <w:pPr>
+              <w:rPr>
+                <w:vanish w:val="0"/>
+              </w:rPr>
+            </w:pPr>
+            <w:r>
+              <w:rPr>
+                <w:sz w:val="28"/>
+              </w:rPr>
+              <w:t xml:space="preserve"> </w:t>
+            </w:r>
+          </w:p>
+        </w:tc>
+        <w:tc>
+          <w:tcPr>
+            <w:tcW w:type="auto" w:w="0"/>
+            <w:tcBorders>
+              <w:top w:val="single" w:sz="6" w:space="0" w:color="auto"/>
+              <w:left w:val="single" w:sz="6" w:space="0" w:color="auto"/>
+              <w:bottom w:val="single" w:sz="6" w:space="0" w:color="auto"/>
+              <w:right w:val="single" w:sz="6" w:space="0" w:color="auto"/>
+            </w:tcBorders>
+            <w:shd w:val="clear" w:color="auto" w:fill="auto"/>
+            <w:vAlign w:val="center"/>
+          </w:tcPr>
+          <w:p>
+            <w:pPr>
+              <w:rPr>
+                <w:vanish w:val="0"/>
+              </w:rPr>
+            </w:pPr>
+            <w:r>
+              <w:rPr>
+                <w:sz w:val="28"/>
+              </w:rPr>
+              <w:t xml:space="preserve"> </w:t>
+            </w:r>
+          </w:p>
+        </w:tc>
+        <w:tc>
+          <w:tcPr>
+            <w:tcW w:type="auto" w:w="0"/>
+            <w:tcBorders>
+              <w:top w:val="single" w:sz="6" w:space="0" w:color="auto"/>
+              <w:left w:val="single" w:sz="6" w:space="0" w:color="auto"/>
+              <w:bottom w:val="single" w:sz="6" w:space="0" w:color="auto"/>
+              <w:right w:val="single" w:sz="6" w:space="0" w:color="auto"/>
+            </w:tcBorders>
+            <w:shd w:val="clear" w:color="auto" w:fill="auto"/>
+            <w:vAlign w:val="center"/>
+          </w:tcPr>
+          <w:p>
+            <w:pPr>
+              <w:rPr>
+                <w:vanish w:val="0"/>
+              </w:rPr>
+            </w:pPr>
+            <w:r>
+              <w:rPr>
+                <w:sz w:val="28"/>
+              </w:rPr>
+              <w:t xml:space="preserve"> </w:t>
+            </w:r>
+          </w:p>
+        </w:tc>
+        <w:tc>
+          <w:tcPr>
+            <w:tcW w:type="auto" w:w="0"/>
+            <w:tcBorders>
+              <w:top w:val="single" w:sz="6" w:space="0" w:color="auto"/>
+              <w:left w:val="single" w:sz="6" w:space="0" w:color="auto"/>
+              <w:bottom w:val="single" w:sz="6" w:space="0" w:color="auto"/>
+              <w:right w:val="single" w:sz="6" w:space="0" w:color="auto"/>
+            </w:tcBorders>
+            <w:shd w:val="clear" w:color="auto" w:fill="auto"/>
+            <w:vAlign w:val="center"/>
+          </w:tcPr>
+          <w:p>
+            <w:pPr>
+              <w:rPr>
+                <w:vanish w:val="0"/>
+              </w:rPr>
+            </w:pPr>
+            <w:r>
+              <w:rPr>
+                <w:sz w:val="28"/>
+              </w:rPr>
+              <w:t xml:space="preserve"> </w:t>
+            </w:r>
+          </w:p>
+        </w:tc>
+        <w:tc>
+          <w:tcPr>
+            <w:tcW w:type="auto" w:w="0"/>
+            <w:tcBorders>
+              <w:top w:val="single" w:sz="6" w:space="0" w:color="auto"/>
+              <w:left w:val="single" w:sz="6" w:space="0" w:color="auto"/>
+              <w:bottom w:val="single" w:sz="6" w:space="0" w:color="auto"/>
+              <w:right w:val="single" w:sz="6" w:space="0" w:color="auto"/>
+            </w:tcBorders>
+            <w:shd w:val="clear" w:color="auto" w:fill="auto"/>
+            <w:vAlign w:val="center"/>
+          </w:tcPr>
+          <w:p>
+            <w:pPr>
+              <w:rPr>
+                <w:vanish w:val="0"/>
+              </w:rPr>
+            </w:pPr>
+            <w:r>
+              <w:rPr>
+                <w:sz w:val="28"/>
+              </w:rPr>
+              <w:t xml:space="preserve"> </w:t>
+            </w:r>
+          </w:p>
+        </w:tc>
+        <w:tc>
+          <w:tcPr>
+            <w:tcW w:type="auto" w:w="0"/>
+            <w:tcBorders>
+              <w:top w:val="single" w:sz="6" w:space="0" w:color="auto"/>
+              <w:left w:val="single" w:sz="6" w:space="0" w:color="auto"/>
+              <w:bottom w:val="single" w:sz="6" w:space="0" w:color="auto"/>
+              <w:right w:val="single" w:sz="6" w:space="0" w:color="auto"/>
+            </w:tcBorders>
+            <w:shd w:val="clear" w:color="auto" w:fill="auto"/>
+            <w:vAlign w:val="center"/>
+          </w:tcPr>
+          <w:p>
+            <w:pPr>
+              <w:rPr>
+                <w:vanish w:val="0"/>
+              </w:rPr>
+            </w:pPr>
+            <w:r>
+              <w:rPr>
+                <w:sz w:val="28"/>
+              </w:rPr>
+              <w:t xml:space="preserve"> </w:t>
+            </w:r>
+          </w:p>
+        </w:tc>
+        <w:tc>
+          <w:tcPr>
+            <w:tcW w:type="auto" w:w="0"/>
+            <w:tcBorders>
+              <w:top w:val="single" w:sz="6" w:space="0" w:color="auto"/>
+              <w:left w:val="single" w:sz="6" w:space="0" w:color="auto"/>
+              <w:bottom w:val="single" w:sz="6" w:space="0" w:color="auto"/>
+              <w:right w:val="single" w:sz="6" w:space="0" w:color="auto"/>
+            </w:tcBorders>
+            <w:shd w:val="clear" w:color="auto" w:fill="auto"/>
+            <w:vAlign w:val="center"/>
+          </w:tcPr>
+          <w:p>
+            <w:pPr>
+              <w:rPr>
+                <w:vanish w:val="0"/>
+              </w:rPr>
+            </w:pPr>
+            <w:r>
+              <w:rPr>
+                <w:sz w:val="28"/>
+              </w:rPr>
+              <w:t xml:space="preserve"> </w:t>
+            </w:r>
+          </w:p>
+        </w:tc>
+        <w:tc>
+          <w:tcPr>
+            <w:tcW w:type="auto" w:w="0"/>
+            <w:tcBorders>
+              <w:top w:val="single" w:sz="6" w:space="0" w:color="auto"/>
+              <w:left w:val="single" w:sz="6" w:space="0" w:color="auto"/>
+              <w:bottom w:val="single" w:sz="6" w:space="0" w:color="auto"/>
+              <w:right w:val="single" w:sz="6" w:space="0" w:color="auto"/>
+            </w:tcBorders>
+            <w:shd w:val="clear" w:color="auto" w:fill="auto"/>
+            <w:vAlign w:val="center"/>
+          </w:tcPr>
+          <w:p>
+            <w:pPr>
+              <w:rPr>
+                <w:vanish w:val="0"/>
+              </w:rPr>
+            </w:pPr>
+            <w:r>
+              <w:rPr>
+                <w:sz w:val="28"/>
+              </w:rPr>
+              <w:t xml:space="preserve"> </w:t>
+            </w:r>
+          </w:p>
+        </w:tc>
+      </w:tr>
+      <w:tr>
+        <w:trPr>
+          <w:trHeight w:hRule="auto" w:val="0"/>
+          <w:jc w:val="left"/>
+        </w:trPr>
+        <w:tc>
+          <w:tcPr>
+            <w:tcW w:type="auto" w:w="0"/>
+            <w:tcBorders>
+              <w:top w:val="single" w:sz="6" w:space="0" w:color="auto"/>
+              <w:left w:val="single" w:sz="6" w:space="0" w:color="auto"/>
+              <w:bottom w:val="single" w:sz="6" w:space="0" w:color="auto"/>
+              <w:right w:val="single" w:sz="6" w:space="0" w:color="auto"/>
+            </w:tcBorders>
+            <w:shd w:val="clear" w:color="auto" w:fill="auto"/>
+            <w:vAlign w:val="center"/>
+          </w:tcPr>
+          <w:p>
+            <w:pPr>
+              <w:rPr>
+                <w:vanish w:val="0"/>
+              </w:rPr>
+            </w:pPr>
+            <w:r>
+              <w:rPr>
+                <w:sz w:val="28"/>
+              </w:rPr>
+              <w:t xml:space="preserve"> </w:t>
+            </w:r>
+          </w:p>
+        </w:tc>
+        <w:tc>
+          <w:tcPr>
+            <w:tcW w:type="auto" w:w="0"/>
+            <w:tcBorders>
+              <w:top w:val="single" w:sz="6" w:space="0" w:color="auto"/>
+              <w:left w:val="single" w:sz="6" w:space="0" w:color="auto"/>
+              <w:bottom w:val="single" w:sz="6" w:space="0" w:color="auto"/>
+              <w:right w:val="single" w:sz="6" w:space="0" w:color="auto"/>
+            </w:tcBorders>
+            <w:shd w:val="clear" w:color="auto" w:fill="auto"/>
+            <w:vAlign w:val="center"/>
+          </w:tcPr>
+          <w:p>
+            <w:pPr>
+              <w:rPr>
+                <w:vanish w:val="0"/>
+              </w:rPr>
+            </w:pPr>
+            <w:r>
+              <w:rPr>
+                <w:sz w:val="28"/>
+              </w:rPr>
+              <w:t xml:space="preserve"> </w:t>
+            </w:r>
+          </w:p>
+        </w:tc>
+        <w:tc>
+          <w:tcPr>
+            <w:tcW w:type="auto" w:w="0"/>
+            <w:tcBorders>
+              <w:top w:val="single" w:sz="6" w:space="0" w:color="auto"/>
+              <w:left w:val="single" w:sz="6" w:space="0" w:color="auto"/>
+              <w:bottom w:val="single" w:sz="6" w:space="0" w:color="auto"/>
+              <w:right w:val="single" w:sz="6" w:space="0" w:color="auto"/>
+            </w:tcBorders>
+            <w:shd w:val="clear" w:color="auto" w:fill="auto"/>
+            <w:vAlign w:val="center"/>
+          </w:tcPr>
+          <w:p>
+            <w:pPr>
+              <w:rPr>
+                <w:vanish w:val="0"/>
+              </w:rPr>
+            </w:pPr>
+            <w:r>
+              <w:rPr>
+                <w:sz w:val="28"/>
+              </w:rPr>
+              <w:t xml:space="preserve"> </w:t>
+            </w:r>
+          </w:p>
+        </w:tc>
+        <w:tc>
+          <w:tcPr>
+            <w:tcW w:type="auto" w:w="0"/>
+            <w:tcBorders>
+              <w:top w:val="single" w:sz="6" w:space="0" w:color="auto"/>
+              <w:left w:val="single" w:sz="6" w:space="0" w:color="auto"/>
+              <w:bottom w:val="single" w:sz="6" w:space="0" w:color="auto"/>
+              <w:right w:val="single" w:sz="6" w:space="0" w:color="auto"/>
+            </w:tcBorders>
+            <w:shd w:val="clear" w:color="auto" w:fill="auto"/>
+            <w:vAlign w:val="center"/>
+          </w:tcPr>
+          <w:p>
+            <w:pPr>
+              <w:rPr>
+                <w:vanish w:val="0"/>
+              </w:rPr>
+            </w:pPr>
+            <w:r>
+              <w:rPr>
+                <w:sz w:val="28"/>
+              </w:rPr>
+              <w:t xml:space="preserve"> </w:t>
+            </w:r>
+          </w:p>
+        </w:tc>
+        <w:tc>
+          <w:tcPr>
+            <w:tcW w:type="auto" w:w="0"/>
+            <w:tcBorders>
+              <w:top w:val="single" w:sz="6" w:space="0" w:color="auto"/>
+              <w:left w:val="single" w:sz="6" w:space="0" w:color="auto"/>
+              <w:bottom w:val="single" w:sz="6" w:space="0" w:color="auto"/>
+              <w:right w:val="single" w:sz="6" w:space="0" w:color="auto"/>
+            </w:tcBorders>
+            <w:shd w:val="clear" w:color="auto" w:fill="auto"/>
+            <w:vAlign w:val="center"/>
+          </w:tcPr>
+          <w:p>
+            <w:pPr>
+              <w:rPr>
+                <w:vanish w:val="0"/>
+              </w:rPr>
+            </w:pPr>
+            <w:r>
+              <w:rPr>
+                <w:sz w:val="28"/>
+              </w:rPr>
+              <w:t xml:space="preserve"> </w:t>
+            </w:r>
+          </w:p>
+        </w:tc>
+        <w:tc>
+          <w:tcPr>
+            <w:tcW w:type="auto" w:w="0"/>
+            <w:tcBorders>
+              <w:top w:val="single" w:sz="6" w:space="0" w:color="auto"/>
+              <w:left w:val="single" w:sz="6" w:space="0" w:color="auto"/>
+              <w:bottom w:val="single" w:sz="6" w:space="0" w:color="auto"/>
+              <w:right w:val="single" w:sz="6" w:space="0" w:color="auto"/>
+            </w:tcBorders>
+            <w:shd w:val="clear" w:color="auto" w:fill="auto"/>
+            <w:vAlign w:val="center"/>
+          </w:tcPr>
+          <w:p>
+            <w:pPr>
+              <w:rPr>
+                <w:vanish w:val="0"/>
+              </w:rPr>
+            </w:pPr>
+            <w:r>
+              <w:rPr>
+                <w:sz w:val="28"/>
+              </w:rPr>
+              <w:t xml:space="preserve"> </w:t>
+            </w:r>
+          </w:p>
+        </w:tc>
+        <w:tc>
+          <w:tcPr>
+            <w:tcW w:type="auto" w:w="0"/>
+            <w:tcBorders>
+              <w:top w:val="single" w:sz="6" w:space="0" w:color="auto"/>
+              <w:left w:val="single" w:sz="6" w:space="0" w:color="auto"/>
+              <w:bottom w:val="single" w:sz="6" w:space="0" w:color="auto"/>
+              <w:right w:val="single" w:sz="6" w:space="0" w:color="auto"/>
+            </w:tcBorders>
+            <w:shd w:val="clear" w:color="auto" w:fill="auto"/>
+            <w:vAlign w:val="center"/>
+          </w:tcPr>
+          <w:p>
+            <w:pPr>
+              <w:rPr>
+                <w:vanish w:val="0"/>
+              </w:rPr>
+            </w:pPr>
+            <w:r>
+              <w:rPr>
+                <w:sz w:val="28"/>
+              </w:rPr>
+              <w:t xml:space="preserve"> </w:t>
+            </w:r>
+          </w:p>
+        </w:tc>
+        <w:tc>
+          <w:tcPr>
+            <w:tcW w:type="auto" w:w="0"/>
+            <w:tcBorders>
+              <w:top w:val="single" w:sz="6" w:space="0" w:color="auto"/>
+              <w:left w:val="single" w:sz="6" w:space="0" w:color="auto"/>
+              <w:bottom w:val="single" w:sz="6" w:space="0" w:color="auto"/>
+              <w:right w:val="single" w:sz="6" w:space="0" w:color="auto"/>
+            </w:tcBorders>
+            <w:shd w:val="clear" w:color="auto" w:fill="auto"/>
+            <w:vAlign w:val="center"/>
+          </w:tcPr>
+          <w:p>
+            <w:pPr>
+              <w:rPr>
+                <w:vanish w:val="0"/>
+              </w:rPr>
+            </w:pPr>
+            <w:r>
+              <w:rPr>
+                <w:sz w:val="28"/>
+              </w:rPr>
+              <w:t xml:space="preserve"> </w:t>
+            </w:r>
+          </w:p>
+        </w:tc>
+        <w:tc>
+          <w:tcPr>
+            <w:tcW w:type="auto" w:w="0"/>
+            <w:tcBorders>
+              <w:top w:val="single" w:sz="6" w:space="0" w:color="auto"/>
+              <w:left w:val="single" w:sz="6" w:space="0" w:color="auto"/>
+              <w:bottom w:val="single" w:sz="6" w:space="0" w:color="auto"/>
+              <w:right w:val="single" w:sz="6" w:space="0" w:color="auto"/>
+            </w:tcBorders>
+            <w:shd w:val="clear" w:color="auto" w:fill="auto"/>
+            <w:vAlign w:val="center"/>
+          </w:tcPr>
+          <w:p>
+            <w:pPr>
+              <w:rPr>
+                <w:vanish w:val="0"/>
+              </w:rPr>
+            </w:pPr>
+            <w:r>
+              <w:rPr>
+                <w:sz w:val="28"/>
+              </w:rPr>
+              <w:t xml:space="preserve"> </w:t>
+            </w:r>
+          </w:p>
+        </w:tc>
+        <w:tc>
+          <w:tcPr>
+            <w:tcW w:type="auto" w:w="0"/>
+            <w:tcBorders>
+              <w:top w:val="single" w:sz="6" w:space="0" w:color="auto"/>
+              <w:left w:val="single" w:sz="6" w:space="0" w:color="auto"/>
+              <w:bottom w:val="single" w:sz="6" w:space="0" w:color="auto"/>
+              <w:right w:val="single" w:sz="6" w:space="0" w:color="auto"/>
+            </w:tcBorders>
+            <w:shd w:val="clear" w:color="auto" w:fill="auto"/>
+            <w:vAlign w:val="center"/>
+          </w:tcPr>
+          <w:p>
+            <w:pPr>
+              <w:rPr>
+                <w:vanish w:val="0"/>
+              </w:rPr>
+            </w:pPr>
+            <w:r>
+              <w:rPr>
+                <w:sz w:val="28"/>
+              </w:rPr>
+              <w:t xml:space="preserve"> </w:t>
+            </w:r>
+          </w:p>
+        </w:tc>
+      </w:tr>
+      <w:tr>
+        <w:trPr>
+          <w:trHeight w:hRule="auto" w:val="0"/>
+          <w:jc w:val="left"/>
+        </w:trPr>
+        <w:tc>
+          <w:tcPr>
+            <w:tcW w:type="auto" w:w="0"/>
+            <w:tcBorders>
+              <w:top w:val="single" w:sz="6" w:space="0" w:color="auto"/>
+              <w:left w:val="single" w:sz="6" w:space="0" w:color="auto"/>
+              <w:bottom w:val="single" w:sz="6" w:space="0" w:color="auto"/>
+              <w:right w:val="single" w:sz="6" w:space="0" w:color="auto"/>
+            </w:tcBorders>
+            <w:shd w:val="clear" w:color="auto" w:fill="auto"/>
+            <w:vAlign w:val="center"/>
+          </w:tcPr>
+          <w:p>
+            <w:pPr>
+              <w:rPr>
+                <w:vanish w:val="0"/>
+              </w:rPr>
+            </w:pPr>
+            <w:r>
+              <w:rPr>
+                <w:sz w:val="28"/>
+              </w:rPr>
+              <w:t xml:space="preserve"> </w:t>
+            </w:r>
+          </w:p>
+        </w:tc>
+        <w:tc>
+          <w:tcPr>
+            <w:tcW w:type="auto" w:w="0"/>
+            <w:tcBorders>
+              <w:top w:val="single" w:sz="6" w:space="0" w:color="auto"/>
+              <w:left w:val="single" w:sz="6" w:space="0" w:color="auto"/>
+              <w:bottom w:val="single" w:sz="6" w:space="0" w:color="auto"/>
+              <w:right w:val="single" w:sz="6" w:space="0" w:color="auto"/>
+            </w:tcBorders>
+            <w:shd w:val="clear" w:color="auto" w:fill="auto"/>
+            <w:vAlign w:val="center"/>
+          </w:tcPr>
+          <w:p>
+            <w:pPr>
+              <w:rPr>
+                <w:vanish w:val="0"/>
+              </w:rPr>
+            </w:pPr>
+            <w:r>
+              <w:rPr>
+                <w:sz w:val="28"/>
+              </w:rPr>
+              <w:t xml:space="preserve"> </w:t>
+            </w:r>
+          </w:p>
+        </w:tc>
+        <w:tc>
+          <w:tcPr>
+            <w:tcW w:type="auto" w:w="0"/>
+            <w:tcBorders>
+              <w:top w:val="single" w:sz="6" w:space="0" w:color="auto"/>
+              <w:left w:val="single" w:sz="6" w:space="0" w:color="auto"/>
+              <w:bottom w:val="single" w:sz="6" w:space="0" w:color="auto"/>
+              <w:right w:val="single" w:sz="6" w:space="0" w:color="auto"/>
+            </w:tcBorders>
+            <w:shd w:val="clear" w:color="auto" w:fill="auto"/>
+            <w:vAlign w:val="center"/>
+          </w:tcPr>
+          <w:p>
+            <w:pPr>
+              <w:rPr>
+                <w:vanish w:val="0"/>
+              </w:rPr>
+            </w:pPr>
+            <w:r>
+              <w:rPr>
+                <w:sz w:val="28"/>
+              </w:rPr>
+              <w:t xml:space="preserve"> </w:t>
+            </w:r>
+          </w:p>
+        </w:tc>
+        <w:tc>
+          <w:tcPr>
+            <w:tcW w:type="auto" w:w="0"/>
+            <w:tcBorders>
+              <w:top w:val="single" w:sz="6" w:space="0" w:color="auto"/>
+              <w:left w:val="single" w:sz="6" w:space="0" w:color="auto"/>
+              <w:bottom w:val="single" w:sz="6" w:space="0" w:color="auto"/>
+              <w:right w:val="single" w:sz="6" w:space="0" w:color="auto"/>
+            </w:tcBorders>
+            <w:shd w:val="clear" w:color="auto" w:fill="auto"/>
+            <w:vAlign w:val="center"/>
+          </w:tcPr>
+          <w:p>
+            <w:pPr>
+              <w:rPr>
+                <w:vanish w:val="0"/>
+              </w:rPr>
+            </w:pPr>
+            <w:r>
+              <w:rPr>
+                <w:sz w:val="28"/>
+              </w:rPr>
+              <w:t xml:space="preserve"> </w:t>
+            </w:r>
+          </w:p>
+        </w:tc>
+        <w:tc>
+          <w:tcPr>
+            <w:tcW w:type="auto" w:w="0"/>
+            <w:tcBorders>
+              <w:top w:val="single" w:sz="6" w:space="0" w:color="auto"/>
+              <w:left w:val="single" w:sz="6" w:space="0" w:color="auto"/>
+              <w:bottom w:val="single" w:sz="6" w:space="0" w:color="auto"/>
+              <w:right w:val="single" w:sz="6" w:space="0" w:color="auto"/>
+            </w:tcBorders>
+            <w:shd w:val="clear" w:color="auto" w:fill="auto"/>
+            <w:vAlign w:val="center"/>
+          </w:tcPr>
+          <w:p>
+            <w:pPr>
+              <w:rPr>
+                <w:vanish w:val="0"/>
+              </w:rPr>
+            </w:pPr>
+            <w:r>
+              <w:rPr>
+                <w:sz w:val="28"/>
+              </w:rPr>
+              <w:t xml:space="preserve"> </w:t>
+            </w:r>
+          </w:p>
+        </w:tc>
+        <w:tc>
+          <w:tcPr>
+            <w:tcW w:type="auto" w:w="0"/>
+            <w:tcBorders>
+              <w:top w:val="single" w:sz="6" w:space="0" w:color="auto"/>
+              <w:left w:val="single" w:sz="6" w:space="0" w:color="auto"/>
+              <w:bottom w:val="single" w:sz="6" w:space="0" w:color="auto"/>
+              <w:right w:val="single" w:sz="6" w:space="0" w:color="auto"/>
+            </w:tcBorders>
+            <w:shd w:val="clear" w:color="auto" w:fill="auto"/>
+            <w:vAlign w:val="center"/>
+          </w:tcPr>
+          <w:p>
+            <w:pPr>
+              <w:rPr>
+                <w:vanish w:val="0"/>
+              </w:rPr>
+            </w:pPr>
+            <w:r>
+              <w:rPr>
+                <w:sz w:val="28"/>
+              </w:rPr>
+              <w:t xml:space="preserve"> </w:t>
+            </w:r>
+          </w:p>
+        </w:tc>
+        <w:tc>
+          <w:tcPr>
+            <w:tcW w:type="auto" w:w="0"/>
+            <w:tcBorders>
+              <w:top w:val="single" w:sz="6" w:space="0" w:color="auto"/>
+              <w:left w:val="single" w:sz="6" w:space="0" w:color="auto"/>
+              <w:bottom w:val="single" w:sz="6" w:space="0" w:color="auto"/>
+              <w:right w:val="single" w:sz="6" w:space="0" w:color="auto"/>
+            </w:tcBorders>
+            <w:shd w:val="clear" w:color="auto" w:fill="auto"/>
+            <w:vAlign w:val="center"/>
+          </w:tcPr>
+          <w:p>
+            <w:pPr>
+              <w:rPr>
+                <w:vanish w:val="0"/>
+              </w:rPr>
+            </w:pPr>
+            <w:r>
+              <w:rPr>
+                <w:sz w:val="28"/>
+              </w:rPr>
+              <w:t xml:space="preserve"> </w:t>
+            </w:r>
+          </w:p>
+        </w:tc>
+        <w:tc>
+          <w:tcPr>
+            <w:tcW w:type="auto" w:w="0"/>
+            <w:tcBorders>
+              <w:top w:val="single" w:sz="6" w:space="0" w:color="auto"/>
+              <w:left w:val="single" w:sz="6" w:space="0" w:color="auto"/>
+              <w:bottom w:val="single" w:sz="6" w:space="0" w:color="auto"/>
+              <w:right w:val="single" w:sz="6" w:space="0" w:color="auto"/>
+            </w:tcBorders>
+            <w:shd w:val="clear" w:color="auto" w:fill="auto"/>
+            <w:vAlign w:val="center"/>
+          </w:tcPr>
+          <w:p>
+            <w:pPr>
+              <w:rPr>
+                <w:vanish w:val="0"/>
+              </w:rPr>
+            </w:pPr>
+            <w:r>
+              <w:rPr>
+                <w:sz w:val="28"/>
+              </w:rPr>
+              <w:t xml:space="preserve"> </w:t>
+            </w:r>
+          </w:p>
+        </w:tc>
+        <w:tc>
+          <w:tcPr>
+            <w:tcW w:type="auto" w:w="0"/>
+            <w:tcBorders>
+              <w:top w:val="single" w:sz="6" w:space="0" w:color="auto"/>
+              <w:left w:val="single" w:sz="6" w:space="0" w:color="auto"/>
+              <w:bottom w:val="single" w:sz="6" w:space="0" w:color="auto"/>
+              <w:right w:val="single" w:sz="6" w:space="0" w:color="auto"/>
+            </w:tcBorders>
+            <w:shd w:val="clear" w:color="auto" w:fill="auto"/>
+            <w:vAlign w:val="center"/>
+          </w:tcPr>
+          <w:p>
+            <w:pPr>
+              <w:rPr>
+                <w:vanish w:val="0"/>
+              </w:rPr>
+            </w:pPr>
+            <w:r>
+              <w:rPr>
+                <w:sz w:val="28"/>
+              </w:rPr>
+              <w:t xml:space="preserve"> </w:t>
+            </w:r>
+          </w:p>
+        </w:tc>
+        <w:tc>
+          <w:tcPr>
+            <w:tcW w:type="auto" w:w="0"/>
+            <w:tcBorders>
+              <w:top w:val="single" w:sz="6" w:space="0" w:color="auto"/>
+              <w:left w:val="single" w:sz="6" w:space="0" w:color="auto"/>
+              <w:bottom w:val="single" w:sz="6" w:space="0" w:color="auto"/>
+              <w:right w:val="single" w:sz="6" w:space="0" w:color="auto"/>
+            </w:tcBorders>
+            <w:shd w:val="clear" w:color="auto" w:fill="auto"/>
+            <w:vAlign w:val="center"/>
+          </w:tcPr>
+          <w:p>
+            <w:pPr>
+              <w:rPr>
+                <w:vanish w:val="0"/>
+              </w:rPr>
+            </w:pPr>
+            <w:r>
+              <w:rPr>
+                <w:sz w:val="28"/>
+              </w:rPr>
+              <w:t xml:space="preserve"> </w:t>
+            </w:r>
+          </w:p>
+        </w:tc>
+      </w:tr>
+      <w:tr>
+        <w:trPr>
+          <w:trHeight w:hRule="auto" w:val="0"/>
+          <w:jc w:val="left"/>
+        </w:trPr>
+        <w:tc>
+          <w:tcPr>
+            <w:tcW w:type="auto" w:w="0"/>
+            <w:tcBorders>
+              <w:top w:val="single" w:sz="6" w:space="0" w:color="auto"/>
+              <w:left w:val="single" w:sz="6" w:space="0" w:color="auto"/>
+              <w:bottom w:val="single" w:sz="6" w:space="0" w:color="auto"/>
+              <w:right w:val="single" w:sz="6" w:space="0" w:color="auto"/>
+            </w:tcBorders>
+            <w:shd w:val="clear" w:color="auto" w:fill="auto"/>
+            <w:vAlign w:val="center"/>
+          </w:tcPr>
+          <w:p>
+            <w:pPr>
+              <w:rPr>
+                <w:vanish w:val="0"/>
+              </w:rPr>
+            </w:pPr>
+            <w:r>
+              <w:rPr>
+                <w:sz w:val="28"/>
+              </w:rPr>
+              <w:t xml:space="preserve"> </w:t>
+            </w:r>
+          </w:p>
+        </w:tc>
+        <w:tc>
+          <w:tcPr>
+            <w:tcW w:type="auto" w:w="0"/>
+            <w:tcBorders>
+              <w:top w:val="single" w:sz="6" w:space="0" w:color="auto"/>
+              <w:left w:val="single" w:sz="6" w:space="0" w:color="auto"/>
+              <w:bottom w:val="single" w:sz="6" w:space="0" w:color="auto"/>
+              <w:right w:val="single" w:sz="6" w:space="0" w:color="auto"/>
+            </w:tcBorders>
+            <w:shd w:val="clear" w:color="auto" w:fill="auto"/>
+            <w:vAlign w:val="center"/>
+          </w:tcPr>
+          <w:p>
+            <w:pPr>
+              <w:rPr>
+                <w:vanish w:val="0"/>
+              </w:rPr>
+            </w:pPr>
+            <w:r>
+              <w:rPr>
+                <w:sz w:val="28"/>
+              </w:rPr>
+              <w:t xml:space="preserve"> </w:t>
+            </w:r>
+          </w:p>
+        </w:tc>
+        <w:tc>
+          <w:tcPr>
+            <w:tcW w:type="auto" w:w="0"/>
+            <w:tcBorders>
+              <w:top w:val="single" w:sz="6" w:space="0" w:color="auto"/>
+              <w:left w:val="single" w:sz="6" w:space="0" w:color="auto"/>
+              <w:bottom w:val="single" w:sz="6" w:space="0" w:color="auto"/>
+              <w:right w:val="single" w:sz="6" w:space="0" w:color="auto"/>
+            </w:tcBorders>
+            <w:shd w:val="clear" w:color="auto" w:fill="auto"/>
+            <w:vAlign w:val="center"/>
+          </w:tcPr>
+          <w:p>
+            <w:pPr>
+              <w:rPr>
+                <w:vanish w:val="0"/>
+              </w:rPr>
+            </w:pPr>
+            <w:r>
+              <w:rPr>
+                <w:sz w:val="28"/>
+              </w:rPr>
+              <w:t xml:space="preserve"> </w:t>
+            </w:r>
+          </w:p>
+        </w:tc>
+        <w:tc>
+          <w:tcPr>
+            <w:tcW w:type="auto" w:w="0"/>
+            <w:tcBorders>
+              <w:top w:val="single" w:sz="6" w:space="0" w:color="auto"/>
+              <w:left w:val="single" w:sz="6" w:space="0" w:color="auto"/>
+              <w:bottom w:val="single" w:sz="6" w:space="0" w:color="auto"/>
+              <w:right w:val="single" w:sz="6" w:space="0" w:color="auto"/>
+            </w:tcBorders>
+            <w:shd w:val="clear" w:color="auto" w:fill="auto"/>
+            <w:vAlign w:val="center"/>
+          </w:tcPr>
+          <w:p>
+            <w:pPr>
+              <w:rPr>
+                <w:vanish w:val="0"/>
+              </w:rPr>
+            </w:pPr>
+            <w:r>
+              <w:rPr>
+                <w:sz w:val="28"/>
+              </w:rPr>
+              <w:t xml:space="preserve"> </w:t>
+            </w:r>
+          </w:p>
+        </w:tc>
+        <w:tc>
+          <w:tcPr>
+            <w:tcW w:type="auto" w:w="0"/>
+            <w:tcBorders>
+              <w:top w:val="single" w:sz="6" w:space="0" w:color="auto"/>
+              <w:left w:val="single" w:sz="6" w:space="0" w:color="auto"/>
+              <w:bottom w:val="single" w:sz="6" w:space="0" w:color="auto"/>
+              <w:right w:val="single" w:sz="6" w:space="0" w:color="auto"/>
+            </w:tcBorders>
+            <w:shd w:val="clear" w:color="auto" w:fill="auto"/>
+            <w:vAlign w:val="center"/>
+          </w:tcPr>
+          <w:p>
+            <w:pPr>
+              <w:rPr>
+                <w:vanish w:val="0"/>
+              </w:rPr>
+            </w:pPr>
+            <w:r>
+              <w:rPr>
+                <w:sz w:val="28"/>
+              </w:rPr>
+              <w:t xml:space="preserve"> </w:t>
+            </w:r>
+          </w:p>
+        </w:tc>
+        <w:tc>
+          <w:tcPr>
+            <w:tcW w:type="auto" w:w="0"/>
+            <w:tcBorders>
+              <w:top w:val="single" w:sz="6" w:space="0" w:color="auto"/>
+              <w:left w:val="single" w:sz="6" w:space="0" w:color="auto"/>
+              <w:bottom w:val="single" w:sz="6" w:space="0" w:color="auto"/>
+              <w:right w:val="single" w:sz="6" w:space="0" w:color="auto"/>
+            </w:tcBorders>
+            <w:shd w:val="clear" w:color="auto" w:fill="auto"/>
+            <w:vAlign w:val="center"/>
+          </w:tcPr>
+          <w:p>
+            <w:pPr>
+              <w:rPr>
+                <w:vanish w:val="0"/>
+              </w:rPr>
+            </w:pPr>
+            <w:r>
+              <w:rPr>
+                <w:sz w:val="28"/>
+              </w:rPr>
+              <w:t xml:space="preserve"> </w:t>
+            </w:r>
+          </w:p>
+        </w:tc>
+        <w:tc>
+          <w:tcPr>
+            <w:tcW w:type="auto" w:w="0"/>
+            <w:tcBorders>
+              <w:top w:val="single" w:sz="6" w:space="0" w:color="auto"/>
+              <w:left w:val="single" w:sz="6" w:space="0" w:color="auto"/>
+              <w:bottom w:val="single" w:sz="6" w:space="0" w:color="auto"/>
+              <w:right w:val="single" w:sz="6" w:space="0" w:color="auto"/>
+            </w:tcBorders>
+            <w:shd w:val="clear" w:color="auto" w:fill="auto"/>
+            <w:vAlign w:val="center"/>
+          </w:tcPr>
+          <w:p>
+            <w:pPr>
+              <w:rPr>
+                <w:vanish w:val="0"/>
+              </w:rPr>
+            </w:pPr>
+            <w:r>
+              <w:rPr>
+                <w:sz w:val="28"/>
+              </w:rPr>
+              <w:t xml:space="preserve"> </w:t>
+            </w:r>
+          </w:p>
+        </w:tc>
+        <w:tc>
+          <w:tcPr>
+            <w:tcW w:type="auto" w:w="0"/>
+            <w:tcBorders>
+              <w:top w:val="single" w:sz="6" w:space="0" w:color="auto"/>
+              <w:left w:val="single" w:sz="6" w:space="0" w:color="auto"/>
+              <w:bottom w:val="single" w:sz="6" w:space="0" w:color="auto"/>
+              <w:right w:val="single" w:sz="6" w:space="0" w:color="auto"/>
+            </w:tcBorders>
+            <w:shd w:val="clear" w:color="auto" w:fill="auto"/>
+            <w:vAlign w:val="center"/>
+          </w:tcPr>
+          <w:p>
+            <w:pPr>
+              <w:rPr>
+                <w:vanish w:val="0"/>
+              </w:rPr>
+            </w:pPr>
+            <w:r>
+              <w:rPr>
+                <w:sz w:val="28"/>
+              </w:rPr>
+              <w:t xml:space="preserve"> </w:t>
+            </w:r>
+          </w:p>
+        </w:tc>
+        <w:tc>
+          <w:tcPr>
+            <w:tcW w:type="auto" w:w="0"/>
+            <w:tcBorders>
+              <w:top w:val="single" w:sz="6" w:space="0" w:color="auto"/>
+              <w:left w:val="single" w:sz="6" w:space="0" w:color="auto"/>
+              <w:bottom w:val="single" w:sz="6" w:space="0" w:color="auto"/>
+              <w:right w:val="single" w:sz="6" w:space="0" w:color="auto"/>
+            </w:tcBorders>
+            <w:shd w:val="clear" w:color="auto" w:fill="auto"/>
+            <w:vAlign w:val="center"/>
+          </w:tcPr>
+          <w:p>
+            <w:pPr>
+              <w:rPr>
+                <w:vanish w:val="0"/>
+              </w:rPr>
+            </w:pPr>
+            <w:r>
+              <w:rPr>
+                <w:sz w:val="28"/>
+              </w:rPr>
+              <w:t xml:space="preserve"> </w:t>
+            </w:r>
+          </w:p>
+        </w:tc>
+        <w:tc>
+          <w:tcPr>
+            <w:tcW w:type="auto" w:w="0"/>
+            <w:tcBorders>
+              <w:top w:val="single" w:sz="6" w:space="0" w:color="auto"/>
+              <w:left w:val="single" w:sz="6" w:space="0" w:color="auto"/>
+              <w:bottom w:val="single" w:sz="6" w:space="0" w:color="auto"/>
+              <w:right w:val="single" w:sz="6" w:space="0" w:color="auto"/>
+            </w:tcBorders>
+            <w:shd w:val="clear" w:color="auto" w:fill="auto"/>
+            <w:vAlign w:val="center"/>
+          </w:tcPr>
+          <w:p>
+            <w:pPr>
+              <w:rPr>
+                <w:vanish w:val="0"/>
+              </w:rPr>
+            </w:pPr>
+            <w:r>
+              <w:rPr>
+                <w:sz w:val="28"/>
+              </w:rPr>
+              <w:t xml:space="preserve"> </w:t>
+            </w:r>
+          </w:p>
+        </w:tc>
+      </w:tr>
+      <w:tr>
+        <w:trPr>
+          <w:trHeight w:hRule="auto" w:val="0"/>
+          <w:jc w:val="left"/>
+        </w:trPr>
+        <w:tc>
+          <w:tcPr>
+            <w:tcW w:type="auto" w:w="0"/>
+            <w:tcBorders>
+              <w:top w:val="single" w:sz="6" w:space="0" w:color="auto"/>
+              <w:left w:val="single" w:sz="6" w:space="0" w:color="auto"/>
+              <w:bottom w:val="single" w:sz="6" w:space="0" w:color="auto"/>
+              <w:right w:val="single" w:sz="6" w:space="0" w:color="auto"/>
+            </w:tcBorders>
+            <w:shd w:val="clear" w:color="auto" w:fill="auto"/>
+            <w:vAlign w:val="center"/>
+          </w:tcPr>
+          <w:p>
+            <w:pPr>
+              <w:rPr>
+                <w:vanish w:val="0"/>
+              </w:rPr>
+            </w:pPr>
+            <w:r>
+              <w:rPr>
+                <w:sz w:val="28"/>
+              </w:rPr>
+              <w:t xml:space="preserve"> </w:t>
+            </w:r>
+          </w:p>
+        </w:tc>
+        <w:tc>
+          <w:tcPr>
+            <w:tcW w:type="auto" w:w="0"/>
+            <w:tcBorders>
+              <w:top w:val="single" w:sz="6" w:space="0" w:color="auto"/>
+              <w:left w:val="single" w:sz="6" w:space="0" w:color="auto"/>
+              <w:bottom w:val="single" w:sz="6" w:space="0" w:color="auto"/>
+              <w:right w:val="single" w:sz="6" w:space="0" w:color="auto"/>
+            </w:tcBorders>
+            <w:shd w:val="clear" w:color="auto" w:fill="auto"/>
+            <w:vAlign w:val="center"/>
+          </w:tcPr>
+          <w:p>
+            <w:pPr>
+              <w:rPr>
+                <w:vanish w:val="0"/>
+              </w:rPr>
+            </w:pPr>
+            <w:r>
+              <w:rPr>
+                <w:sz w:val="28"/>
+              </w:rPr>
+              <w:t xml:space="preserve"> </w:t>
+            </w:r>
+          </w:p>
+        </w:tc>
+        <w:tc>
+          <w:tcPr>
+            <w:tcW w:type="auto" w:w="0"/>
+            <w:tcBorders>
+              <w:top w:val="single" w:sz="6" w:space="0" w:color="auto"/>
+              <w:left w:val="single" w:sz="6" w:space="0" w:color="auto"/>
+              <w:bottom w:val="single" w:sz="6" w:space="0" w:color="auto"/>
+              <w:right w:val="single" w:sz="6" w:space="0" w:color="auto"/>
+            </w:tcBorders>
+            <w:shd w:val="clear" w:color="auto" w:fill="auto"/>
+            <w:vAlign w:val="center"/>
+          </w:tcPr>
+          <w:p>
+            <w:pPr>
+              <w:rPr>
+                <w:vanish w:val="0"/>
+              </w:rPr>
+            </w:pPr>
+            <w:r>
+              <w:rPr>
+                <w:sz w:val="28"/>
+              </w:rPr>
+              <w:t xml:space="preserve"> </w:t>
+            </w:r>
+          </w:p>
+        </w:tc>
+        <w:tc>
+          <w:tcPr>
+            <w:tcW w:type="auto" w:w="0"/>
+            <w:tcBorders>
+              <w:top w:val="single" w:sz="6" w:space="0" w:color="auto"/>
+              <w:left w:val="single" w:sz="6" w:space="0" w:color="auto"/>
+              <w:bottom w:val="single" w:sz="6" w:space="0" w:color="auto"/>
+              <w:right w:val="single" w:sz="6" w:space="0" w:color="auto"/>
+            </w:tcBorders>
+            <w:shd w:val="clear" w:color="auto" w:fill="auto"/>
+            <w:vAlign w:val="center"/>
+          </w:tcPr>
+          <w:p>
+            <w:pPr>
+              <w:rPr>
+                <w:vanish w:val="0"/>
+              </w:rPr>
+            </w:pPr>
+            <w:r>
+              <w:rPr>
+                <w:sz w:val="28"/>
+              </w:rPr>
+              <w:t xml:space="preserve"> </w:t>
+            </w:r>
+          </w:p>
+        </w:tc>
+        <w:tc>
+          <w:tcPr>
+            <w:tcW w:type="auto" w:w="0"/>
+            <w:tcBorders>
+              <w:top w:val="single" w:sz="6" w:space="0" w:color="auto"/>
+              <w:left w:val="single" w:sz="6" w:space="0" w:color="auto"/>
+              <w:bottom w:val="single" w:sz="6" w:space="0" w:color="auto"/>
+              <w:right w:val="single" w:sz="6" w:space="0" w:color="auto"/>
+            </w:tcBorders>
+            <w:shd w:val="clear" w:color="auto" w:fill="auto"/>
+            <w:vAlign w:val="center"/>
+          </w:tcPr>
+          <w:p>
+            <w:pPr>
+              <w:rPr>
+                <w:vanish w:val="0"/>
+              </w:rPr>
+            </w:pPr>
+            <w:r>
+              <w:rPr>
+                <w:sz w:val="28"/>
+              </w:rPr>
+              <w:t xml:space="preserve"> </w:t>
+            </w:r>
+          </w:p>
+        </w:tc>
+        <w:tc>
+          <w:tcPr>
+            <w:tcW w:type="auto" w:w="0"/>
+            <w:tcBorders>
+              <w:top w:val="single" w:sz="6" w:space="0" w:color="auto"/>
+              <w:left w:val="single" w:sz="6" w:space="0" w:color="auto"/>
+              <w:bottom w:val="single" w:sz="6" w:space="0" w:color="auto"/>
+              <w:right w:val="single" w:sz="6" w:space="0" w:color="auto"/>
+            </w:tcBorders>
+            <w:shd w:val="clear" w:color="auto" w:fill="auto"/>
+            <w:vAlign w:val="center"/>
+          </w:tcPr>
+          <w:p>
+            <w:pPr>
+              <w:rPr>
+                <w:vanish w:val="0"/>
+              </w:rPr>
+            </w:pPr>
+            <w:r>
+              <w:rPr>
+                <w:sz w:val="28"/>
+              </w:rPr>
+              <w:t xml:space="preserve"> </w:t>
+            </w:r>
+          </w:p>
+        </w:tc>
+        <w:tc>
+          <w:tcPr>
+            <w:tcW w:type="auto" w:w="0"/>
+            <w:tcBorders>
+              <w:top w:val="single" w:sz="6" w:space="0" w:color="auto"/>
+              <w:left w:val="single" w:sz="6" w:space="0" w:color="auto"/>
+              <w:bottom w:val="single" w:sz="6" w:space="0" w:color="auto"/>
+              <w:right w:val="single" w:sz="6" w:space="0" w:color="auto"/>
+            </w:tcBorders>
+            <w:shd w:val="clear" w:color="auto" w:fill="auto"/>
+            <w:vAlign w:val="center"/>
+          </w:tcPr>
+          <w:p>
+            <w:pPr>
+              <w:rPr>
+                <w:vanish w:val="0"/>
+              </w:rPr>
+            </w:pPr>
+            <w:r>
+              <w:rPr>
+                <w:sz w:val="28"/>
+              </w:rPr>
+              <w:t xml:space="preserve"> </w:t>
+            </w:r>
+          </w:p>
+        </w:tc>
+        <w:tc>
+          <w:tcPr>
+            <w:tcW w:type="auto" w:w="0"/>
+            <w:tcBorders>
+              <w:top w:val="single" w:sz="6" w:space="0" w:color="auto"/>
+              <w:left w:val="single" w:sz="6" w:space="0" w:color="auto"/>
+              <w:bottom w:val="single" w:sz="6" w:space="0" w:color="auto"/>
+              <w:right w:val="single" w:sz="6" w:space="0" w:color="auto"/>
+            </w:tcBorders>
+            <w:shd w:val="clear" w:color="auto" w:fill="auto"/>
+            <w:vAlign w:val="center"/>
+          </w:tcPr>
+          <w:p>
+            <w:pPr>
+              <w:rPr>
+                <w:vanish w:val="0"/>
+              </w:rPr>
+            </w:pPr>
+            <w:r>
+              <w:rPr>
+                <w:sz w:val="28"/>
+              </w:rPr>
+              <w:t xml:space="preserve"> </w:t>
+            </w:r>
+          </w:p>
+        </w:tc>
+        <w:tc>
+          <w:tcPr>
+            <w:tcW w:type="auto" w:w="0"/>
+            <w:tcBorders>
+              <w:top w:val="single" w:sz="6" w:space="0" w:color="auto"/>
+              <w:left w:val="single" w:sz="6" w:space="0" w:color="auto"/>
+              <w:bottom w:val="single" w:sz="6" w:space="0" w:color="auto"/>
+              <w:right w:val="single" w:sz="6" w:space="0" w:color="auto"/>
+            </w:tcBorders>
+            <w:shd w:val="clear" w:color="auto" w:fill="auto"/>
+            <w:vAlign w:val="center"/>
+          </w:tcPr>
+          <w:p>
+            <w:pPr>
+              <w:rPr>
+                <w:vanish w:val="0"/>
+              </w:rPr>
+            </w:pPr>
+            <w:r>
+              <w:rPr>
+                <w:sz w:val="28"/>
+              </w:rPr>
+              <w:t xml:space="preserve"> </w:t>
+            </w:r>
+          </w:p>
+        </w:tc>
+        <w:tc>
+          <w:tcPr>
+            <w:tcW w:type="auto" w:w="0"/>
+            <w:tcBorders>
+              <w:top w:val="single" w:sz="6" w:space="0" w:color="auto"/>
+              <w:left w:val="single" w:sz="6" w:space="0" w:color="auto"/>
+              <w:bottom w:val="single" w:sz="6" w:space="0" w:color="auto"/>
+              <w:right w:val="single" w:sz="6" w:space="0" w:color="auto"/>
+            </w:tcBorders>
+            <w:shd w:val="clear" w:color="auto" w:fill="auto"/>
+            <w:vAlign w:val="center"/>
+          </w:tcPr>
+          <w:p>
+            <w:pPr>
+              <w:rPr>
+                <w:vanish w:val="0"/>
+              </w:rPr>
+            </w:pPr>
+            <w:r>
+              <w:rPr>
+                <w:sz w:val="28"/>
+              </w:rPr>
+              <w:t xml:space="preserve"> </w:t>
+            </w:r>
+          </w:p>
+        </w:tc>
+      </w:tr>
+      <w:tr>
+        <w:trPr>
+          <w:trHeight w:hRule="auto" w:val="0"/>
+          <w:jc w:val="left"/>
+        </w:trPr>
+        <w:tc>
+          <w:tcPr>
+            <w:tcW w:type="auto" w:w="0"/>
+            <w:tcBorders>
+              <w:top w:val="single" w:sz="6" w:space="0" w:color="auto"/>
+              <w:left w:val="single" w:sz="6" w:space="0" w:color="auto"/>
+              <w:bottom w:val="single" w:sz="6" w:space="0" w:color="auto"/>
+              <w:right w:val="single" w:sz="6" w:space="0" w:color="auto"/>
+            </w:tcBorders>
+            <w:shd w:val="clear" w:color="auto" w:fill="auto"/>
+            <w:vAlign w:val="center"/>
+          </w:tcPr>
+          <w:p>
+            <w:pPr>
+              <w:rPr>
+                <w:vanish w:val="0"/>
+              </w:rPr>
+            </w:pPr>
+            <w:r>
+              <w:rPr>
+                <w:sz w:val="28"/>
+              </w:rPr>
+              <w:t xml:space="preserve"> </w:t>
+            </w:r>
+          </w:p>
+        </w:tc>
+        <w:tc>
+          <w:tcPr>
+            <w:tcW w:type="auto" w:w="0"/>
+            <w:tcBorders>
+              <w:top w:val="single" w:sz="6" w:space="0" w:color="auto"/>
+              <w:left w:val="single" w:sz="6" w:space="0" w:color="auto"/>
+              <w:bottom w:val="single" w:sz="6" w:space="0" w:color="auto"/>
+              <w:right w:val="single" w:sz="6" w:space="0" w:color="auto"/>
+            </w:tcBorders>
+            <w:shd w:val="clear" w:color="auto" w:fill="auto"/>
+            <w:vAlign w:val="center"/>
+          </w:tcPr>
+          <w:p>
+            <w:pPr>
+              <w:rPr>
+                <w:vanish w:val="0"/>
+              </w:rPr>
+            </w:pPr>
+            <w:r>
+              <w:rPr>
+                <w:sz w:val="28"/>
+              </w:rPr>
+              <w:t xml:space="preserve"> </w:t>
+            </w:r>
+          </w:p>
+        </w:tc>
+        <w:tc>
+          <w:tcPr>
+            <w:tcW w:type="auto" w:w="0"/>
+            <w:tcBorders>
+              <w:top w:val="single" w:sz="6" w:space="0" w:color="auto"/>
+              <w:left w:val="single" w:sz="6" w:space="0" w:color="auto"/>
+              <w:bottom w:val="single" w:sz="6" w:space="0" w:color="auto"/>
+              <w:right w:val="single" w:sz="6" w:space="0" w:color="auto"/>
+            </w:tcBorders>
+            <w:shd w:val="clear" w:color="auto" w:fill="auto"/>
+            <w:vAlign w:val="center"/>
+          </w:tcPr>
+          <w:p>
+            <w:pPr>
+              <w:rPr>
+                <w:vanish w:val="0"/>
+              </w:rPr>
+            </w:pPr>
+            <w:r>
+              <w:rPr>
+                <w:sz w:val="28"/>
+              </w:rPr>
+              <w:t xml:space="preserve"> </w:t>
+            </w:r>
+          </w:p>
+        </w:tc>
+        <w:tc>
+          <w:tcPr>
+            <w:tcW w:type="auto" w:w="0"/>
+            <w:tcBorders>
+              <w:top w:val="single" w:sz="6" w:space="0" w:color="auto"/>
+              <w:left w:val="single" w:sz="6" w:space="0" w:color="auto"/>
+              <w:bottom w:val="single" w:sz="6" w:space="0" w:color="auto"/>
+              <w:right w:val="single" w:sz="6" w:space="0" w:color="auto"/>
+            </w:tcBorders>
+            <w:shd w:val="clear" w:color="auto" w:fill="auto"/>
+            <w:vAlign w:val="center"/>
+          </w:tcPr>
+          <w:p>
+            <w:pPr>
+              <w:rPr>
+                <w:vanish w:val="0"/>
+              </w:rPr>
+            </w:pPr>
+            <w:r>
+              <w:rPr>
+                <w:sz w:val="28"/>
+              </w:rPr>
+              <w:t xml:space="preserve"> </w:t>
+            </w:r>
+          </w:p>
+        </w:tc>
+        <w:tc>
+          <w:tcPr>
+            <w:tcW w:type="auto" w:w="0"/>
+            <w:tcBorders>
+              <w:top w:val="single" w:sz="6" w:space="0" w:color="auto"/>
+              <w:left w:val="single" w:sz="6" w:space="0" w:color="auto"/>
+              <w:bottom w:val="single" w:sz="6" w:space="0" w:color="auto"/>
+              <w:right w:val="single" w:sz="6" w:space="0" w:color="auto"/>
+            </w:tcBorders>
+            <w:shd w:val="clear" w:color="auto" w:fill="auto"/>
+            <w:vAlign w:val="center"/>
+          </w:tcPr>
+          <w:p>
+            <w:pPr>
+              <w:rPr>
+                <w:vanish w:val="0"/>
+              </w:rPr>
+            </w:pPr>
+            <w:r>
+              <w:rPr>
+                <w:sz w:val="28"/>
+              </w:rPr>
+              <w:t xml:space="preserve"> </w:t>
+            </w:r>
+          </w:p>
+        </w:tc>
+        <w:tc>
+          <w:tcPr>
+            <w:tcW w:type="auto" w:w="0"/>
+            <w:tcBorders>
+              <w:top w:val="single" w:sz="6" w:space="0" w:color="auto"/>
+              <w:left w:val="single" w:sz="6" w:space="0" w:color="auto"/>
+              <w:bottom w:val="single" w:sz="6" w:space="0" w:color="auto"/>
+              <w:right w:val="single" w:sz="6" w:space="0" w:color="auto"/>
+            </w:tcBorders>
+            <w:shd w:val="clear" w:color="auto" w:fill="auto"/>
+            <w:vAlign w:val="center"/>
+          </w:tcPr>
+          <w:p>
+            <w:pPr>
+              <w:rPr>
+                <w:vanish w:val="0"/>
+              </w:rPr>
+            </w:pPr>
+            <w:r>
+              <w:rPr>
+                <w:sz w:val="28"/>
+              </w:rPr>
+              <w:t xml:space="preserve"> </w:t>
+            </w:r>
+          </w:p>
+        </w:tc>
+        <w:tc>
+          <w:tcPr>
+            <w:tcW w:type="auto" w:w="0"/>
+            <w:tcBorders>
+              <w:top w:val="single" w:sz="6" w:space="0" w:color="auto"/>
+              <w:left w:val="single" w:sz="6" w:space="0" w:color="auto"/>
+              <w:bottom w:val="single" w:sz="6" w:space="0" w:color="auto"/>
+              <w:right w:val="single" w:sz="6" w:space="0" w:color="auto"/>
+            </w:tcBorders>
+            <w:shd w:val="clear" w:color="auto" w:fill="auto"/>
+            <w:vAlign w:val="center"/>
+          </w:tcPr>
+          <w:p>
+            <w:pPr>
+              <w:rPr>
+                <w:vanish w:val="0"/>
+              </w:rPr>
+            </w:pPr>
+            <w:r>
+              <w:rPr>
+                <w:sz w:val="28"/>
+              </w:rPr>
+              <w:t xml:space="preserve"> </w:t>
+            </w:r>
+          </w:p>
+        </w:tc>
+        <w:tc>
+          <w:tcPr>
+            <w:tcW w:type="auto" w:w="0"/>
+            <w:tcBorders>
+              <w:top w:val="single" w:sz="6" w:space="0" w:color="auto"/>
+              <w:left w:val="single" w:sz="6" w:space="0" w:color="auto"/>
+              <w:bottom w:val="single" w:sz="6" w:space="0" w:color="auto"/>
+              <w:right w:val="single" w:sz="6" w:space="0" w:color="auto"/>
+            </w:tcBorders>
+            <w:shd w:val="clear" w:color="auto" w:fill="auto"/>
+            <w:vAlign w:val="center"/>
+          </w:tcPr>
+          <w:p>
+            <w:pPr>
+              <w:rPr>
+                <w:vanish w:val="0"/>
+              </w:rPr>
+            </w:pPr>
+            <w:r>
+              <w:rPr>
+                <w:sz w:val="28"/>
+              </w:rPr>
+              <w:t xml:space="preserve"> </w:t>
+            </w:r>
+          </w:p>
+        </w:tc>
+        <w:tc>
+          <w:tcPr>
+            <w:tcW w:type="auto" w:w="0"/>
+            <w:tcBorders>
+              <w:top w:val="single" w:sz="6" w:space="0" w:color="auto"/>
+              <w:left w:val="single" w:sz="6" w:space="0" w:color="auto"/>
+              <w:bottom w:val="single" w:sz="6" w:space="0" w:color="auto"/>
+              <w:right w:val="single" w:sz="6" w:space="0" w:color="auto"/>
+            </w:tcBorders>
+            <w:shd w:val="clear" w:color="auto" w:fill="auto"/>
+            <w:vAlign w:val="center"/>
+          </w:tcPr>
+          <w:p>
+            <w:pPr>
+              <w:rPr>
+                <w:vanish w:val="0"/>
+              </w:rPr>
+            </w:pPr>
+            <w:r>
+              <w:rPr>
+                <w:sz w:val="28"/>
+              </w:rPr>
+              <w:t xml:space="preserve"> </w:t>
+            </w:r>
+          </w:p>
+        </w:tc>
+        <w:tc>
+          <w:tcPr>
+            <w:tcW w:type="auto" w:w="0"/>
+            <w:tcBorders>
+              <w:top w:val="single" w:sz="6" w:space="0" w:color="auto"/>
+              <w:left w:val="single" w:sz="6" w:space="0" w:color="auto"/>
+              <w:bottom w:val="single" w:sz="6" w:space="0" w:color="auto"/>
+              <w:right w:val="single" w:sz="6" w:space="0" w:color="auto"/>
+            </w:tcBorders>
+            <w:shd w:val="clear" w:color="auto" w:fill="auto"/>
+            <w:vAlign w:val="center"/>
+          </w:tcPr>
+          <w:p>
+            <w:pPr>
+              <w:rPr>
+                <w:vanish w:val="0"/>
+              </w:rPr>
+            </w:pPr>
+            <w:r>
+              <w:rPr>
+                <w:sz w:val="28"/>
+              </w:rPr>
+              <w:t xml:space="preserve"> </w:t>
+            </w:r>
+          </w:p>
+        </w:tc>
+      </w:tr>
+      <w:tr>
+        <w:trPr>
+          <w:trHeight w:hRule="auto" w:val="0"/>
+          <w:jc w:val="left"/>
+        </w:trPr>
+        <w:tc>
+          <w:tcPr>
+            <w:tcW w:type="auto" w:w="0"/>
+            <w:tcBorders>
+              <w:top w:val="single" w:sz="6" w:space="0" w:color="auto"/>
+              <w:left w:val="single" w:sz="6" w:space="0" w:color="auto"/>
+              <w:bottom w:val="single" w:sz="6" w:space="0" w:color="auto"/>
+              <w:right w:val="single" w:sz="6" w:space="0" w:color="auto"/>
+            </w:tcBorders>
+            <w:shd w:val="clear" w:color="auto" w:fill="auto"/>
+            <w:vAlign w:val="center"/>
+          </w:tcPr>
+          <w:p>
+            <w:pPr>
+              <w:rPr>
+                <w:vanish w:val="0"/>
+              </w:rPr>
+            </w:pPr>
+            <w:r>
+              <w:rPr>
+                <w:sz w:val="28"/>
+              </w:rPr>
+              <w:t xml:space="preserve"> </w:t>
+            </w:r>
+          </w:p>
+        </w:tc>
+        <w:tc>
+          <w:tcPr>
+            <w:tcW w:type="auto" w:w="0"/>
+            <w:tcBorders>
+              <w:top w:val="single" w:sz="6" w:space="0" w:color="auto"/>
+              <w:left w:val="single" w:sz="6" w:space="0" w:color="auto"/>
+              <w:bottom w:val="single" w:sz="6" w:space="0" w:color="auto"/>
+              <w:right w:val="single" w:sz="6" w:space="0" w:color="auto"/>
+            </w:tcBorders>
+            <w:shd w:val="clear" w:color="auto" w:fill="auto"/>
+            <w:vAlign w:val="center"/>
+          </w:tcPr>
+          <w:p>
+            <w:pPr>
+              <w:rPr>
+                <w:vanish w:val="0"/>
+              </w:rPr>
+            </w:pPr>
+            <w:r>
+              <w:rPr>
+                <w:sz w:val="28"/>
+              </w:rPr>
+              <w:t xml:space="preserve"> </w:t>
+            </w:r>
+          </w:p>
+        </w:tc>
+        <w:tc>
+          <w:tcPr>
+            <w:tcW w:type="auto" w:w="0"/>
+            <w:tcBorders>
+              <w:top w:val="single" w:sz="6" w:space="0" w:color="auto"/>
+              <w:left w:val="single" w:sz="6" w:space="0" w:color="auto"/>
+              <w:bottom w:val="single" w:sz="6" w:space="0" w:color="auto"/>
+              <w:right w:val="single" w:sz="6" w:space="0" w:color="auto"/>
+            </w:tcBorders>
+            <w:shd w:val="clear" w:color="auto" w:fill="auto"/>
+            <w:vAlign w:val="center"/>
+          </w:tcPr>
+          <w:p>
+            <w:pPr>
+              <w:rPr>
+                <w:vanish w:val="0"/>
+              </w:rPr>
+            </w:pPr>
+            <w:r>
+              <w:rPr>
+                <w:sz w:val="28"/>
+              </w:rPr>
+              <w:t xml:space="preserve"> </w:t>
+            </w:r>
+          </w:p>
+        </w:tc>
+        <w:tc>
+          <w:tcPr>
+            <w:tcW w:type="auto" w:w="0"/>
+            <w:tcBorders>
+              <w:top w:val="single" w:sz="6" w:space="0" w:color="auto"/>
+              <w:left w:val="single" w:sz="6" w:space="0" w:color="auto"/>
+              <w:bottom w:val="single" w:sz="6" w:space="0" w:color="auto"/>
+              <w:right w:val="single" w:sz="6" w:space="0" w:color="auto"/>
+            </w:tcBorders>
+            <w:shd w:val="clear" w:color="auto" w:fill="auto"/>
+            <w:vAlign w:val="center"/>
+          </w:tcPr>
+          <w:p>
+            <w:pPr>
+              <w:rPr>
+                <w:vanish w:val="0"/>
+              </w:rPr>
+            </w:pPr>
+            <w:r>
+              <w:rPr>
+                <w:sz w:val="28"/>
+              </w:rPr>
+              <w:t xml:space="preserve"> </w:t>
+            </w:r>
+          </w:p>
+        </w:tc>
+        <w:tc>
+          <w:tcPr>
+            <w:tcW w:type="auto" w:w="0"/>
+            <w:tcBorders>
+              <w:top w:val="single" w:sz="6" w:space="0" w:color="auto"/>
+              <w:left w:val="single" w:sz="6" w:space="0" w:color="auto"/>
+              <w:bottom w:val="single" w:sz="6" w:space="0" w:color="auto"/>
+              <w:right w:val="single" w:sz="6" w:space="0" w:color="auto"/>
+            </w:tcBorders>
+            <w:shd w:val="clear" w:color="auto" w:fill="auto"/>
+            <w:vAlign w:val="center"/>
+          </w:tcPr>
+          <w:p>
+            <w:pPr>
+              <w:rPr>
+                <w:vanish w:val="0"/>
+              </w:rPr>
+            </w:pPr>
+            <w:r>
+              <w:rPr>
+                <w:sz w:val="28"/>
+              </w:rPr>
+              <w:t xml:space="preserve"> </w:t>
+            </w:r>
+          </w:p>
+        </w:tc>
+        <w:tc>
+          <w:tcPr>
+            <w:tcW w:type="auto" w:w="0"/>
+            <w:tcBorders>
+              <w:top w:val="single" w:sz="6" w:space="0" w:color="auto"/>
+              <w:left w:val="single" w:sz="6" w:space="0" w:color="auto"/>
+              <w:bottom w:val="single" w:sz="6" w:space="0" w:color="auto"/>
+              <w:right w:val="single" w:sz="6" w:space="0" w:color="auto"/>
+            </w:tcBorders>
+            <w:shd w:val="clear" w:color="auto" w:fill="auto"/>
+            <w:vAlign w:val="center"/>
+          </w:tcPr>
+          <w:p>
+            <w:pPr>
+              <w:rPr>
+                <w:vanish w:val="0"/>
+              </w:rPr>
+            </w:pPr>
+            <w:r>
+              <w:rPr>
+                <w:sz w:val="28"/>
+              </w:rPr>
+              <w:t xml:space="preserve"> </w:t>
+            </w:r>
+          </w:p>
+        </w:tc>
+        <w:tc>
+          <w:tcPr>
+            <w:tcW w:type="auto" w:w="0"/>
+            <w:tcBorders>
+              <w:top w:val="single" w:sz="6" w:space="0" w:color="auto"/>
+              <w:left w:val="single" w:sz="6" w:space="0" w:color="auto"/>
+              <w:bottom w:val="single" w:sz="6" w:space="0" w:color="auto"/>
+              <w:right w:val="single" w:sz="6" w:space="0" w:color="auto"/>
+            </w:tcBorders>
+            <w:shd w:val="clear" w:color="auto" w:fill="auto"/>
+            <w:vAlign w:val="center"/>
+          </w:tcPr>
+          <w:p>
+            <w:pPr>
+              <w:rPr>
+                <w:vanish w:val="0"/>
+              </w:rPr>
+            </w:pPr>
+            <w:r>
+              <w:rPr>
+                <w:sz w:val="28"/>
+              </w:rPr>
+              <w:t xml:space="preserve"> </w:t>
+            </w:r>
+          </w:p>
+        </w:tc>
+        <w:tc>
+          <w:tcPr>
+            <w:tcW w:type="auto" w:w="0"/>
+            <w:tcBorders>
+              <w:top w:val="single" w:sz="6" w:space="0" w:color="auto"/>
+              <w:left w:val="single" w:sz="6" w:space="0" w:color="auto"/>
+              <w:bottom w:val="single" w:sz="6" w:space="0" w:color="auto"/>
+              <w:right w:val="single" w:sz="6" w:space="0" w:color="auto"/>
+            </w:tcBorders>
+            <w:shd w:val="clear" w:color="auto" w:fill="auto"/>
+            <w:vAlign w:val="center"/>
+          </w:tcPr>
+          <w:p>
+            <w:pPr>
+              <w:rPr>
+                <w:vanish w:val="0"/>
+              </w:rPr>
+            </w:pPr>
+            <w:r>
+              <w:rPr>
+                <w:sz w:val="28"/>
+              </w:rPr>
+              <w:t xml:space="preserve"> </w:t>
+            </w:r>
+          </w:p>
+        </w:tc>
+        <w:tc>
+          <w:tcPr>
+            <w:tcW w:type="auto" w:w="0"/>
+            <w:tcBorders>
+              <w:top w:val="single" w:sz="6" w:space="0" w:color="auto"/>
+              <w:left w:val="single" w:sz="6" w:space="0" w:color="auto"/>
+              <w:bottom w:val="single" w:sz="6" w:space="0" w:color="auto"/>
+              <w:right w:val="single" w:sz="6" w:space="0" w:color="auto"/>
+            </w:tcBorders>
+            <w:shd w:val="clear" w:color="auto" w:fill="auto"/>
+            <w:vAlign w:val="center"/>
+          </w:tcPr>
+          <w:p>
+            <w:pPr>
+              <w:rPr>
+                <w:vanish w:val="0"/>
+              </w:rPr>
+            </w:pPr>
+            <w:r>
+              <w:rPr>
+                <w:sz w:val="28"/>
+              </w:rPr>
+              <w:t xml:space="preserve"> </w:t>
+            </w:r>
+          </w:p>
+        </w:tc>
+        <w:tc>
+          <w:tcPr>
+            <w:tcW w:type="auto" w:w="0"/>
+            <w:tcBorders>
+              <w:top w:val="single" w:sz="6" w:space="0" w:color="auto"/>
+              <w:left w:val="single" w:sz="6" w:space="0" w:color="auto"/>
+              <w:bottom w:val="single" w:sz="6" w:space="0" w:color="auto"/>
+              <w:right w:val="single" w:sz="6" w:space="0" w:color="auto"/>
+            </w:tcBorders>
+            <w:shd w:val="clear" w:color="auto" w:fill="auto"/>
+            <w:vAlign w:val="center"/>
+          </w:tcPr>
+          <w:p>
+            <w:pPr>
+              <w:rPr>
+                <w:vanish w:val="0"/>
+              </w:rPr>
+            </w:pPr>
+            <w:r>
+              <w:rPr>
+                <w:sz w:val="28"/>
+              </w:rPr>
+              <w:t xml:space="preserve"> </w:t>
+            </w:r>
+          </w:p>
+        </w:tc>
+      </w:tr>
+    </w:tbl>
+    <w:p>
+      <w:pPr>
+        <w:rPr>
+          <w:vanish/>
+        </w:rPr>
+      </w:pPr>
+    </w:p>
+    <w:tbl>
+      <w:tblPr>
+        <w:tblW w:w="5000" w:type="pct"/>
+        <w:jc w:val="left"/>
+        <w:tblInd w:w="0" w:type="dxa"/>
+        <w:tblBorders>
+          <w:top w:val="single" w:sz="6" w:space="0" w:color="auto"/>
+          <w:left w:val="single" w:sz="6" w:space="0" w:color="auto"/>
+          <w:bottom w:val="single" w:sz="6" w:space="0" w:color="auto"/>
+          <w:right w:val="single" w:sz="6" w:space="0" w:color="auto"/>
+          <w:insideH w:val="none" w:sz="0" w:space="0" w:color="auto"/>
+          <w:insideV w:val="none" w:sz="0" w:space="0" w:color="auto"/>
+        </w:tblBorders>
+        <w:shd w:val="clear" w:color="auto" w:fill="auto"/>
+        <w:tblLook w:firstRow="0" w:lastRow="0" w:firstColumn="0" w:lastColumn="0" w:noHBand="1" w:noVBand="1"/>
+      </w:tblPr>
+      <w:tblGrid>
+        <w:gridCol w:w="6468"/>
+        <w:gridCol w:w="633"/>
+        <w:gridCol w:w="633"/>
+        <w:gridCol w:w="633"/>
+        <w:gridCol w:w="633"/>
+      </w:tblGrid>
+      <w:tr>
+        <w:trPr>
+          <w:trHeight w:hRule="auto" w:val="0"/>
+          <w:jc w:val="left"/>
+        </w:trPr>
+        <w:tc>
+          <w:tcPr>
+            <w:tcW w:type="auto" w:w="0"/>
+            <w:tcBorders>
+              <w:top w:val="single" w:sz="6" w:space="0" w:color="auto"/>
+              <w:left w:val="single" w:sz="6" w:space="0" w:color="auto"/>
+              <w:bottom w:val="single" w:sz="6" w:space="0" w:color="auto"/>
+              <w:right w:val="single" w:sz="6" w:space="0" w:color="auto"/>
+            </w:tcBorders>
+            <w:shd w:val="clear" w:color="auto" w:fill="auto"/>
+            <w:vAlign w:val="center"/>
+          </w:tcPr>
+          <w:p>
+            <w:pPr>
+              <w:rPr>
+                <w:vanish w:val="0"/>
+              </w:rPr>
+            </w:pPr>
+            <w:hyperlink r:id="rId1" w:history="1">
+              <w:r>
+                <w:rPr>
+                  <w:rStyle w:val="Hyperlink"/>
+                  <w:sz w:val="28"/>
+                </w:rPr>
+                <w:t xml:space="preserve">https://www.youtube.com/</w:t>
+              </w:r>
+            </w:hyperlink>
+          </w:p>
+        </w:tc>
+        <w:tc>
+          <w:tcPr>
+            <w:tcW w:type="auto" w:w="0"/>
+            <w:tcBorders>
+              <w:top w:val="single" w:sz="6" w:space="0" w:color="auto"/>
+              <w:left w:val="single" w:sz="6" w:space="0" w:color="auto"/>
+              <w:bottom w:val="single" w:sz="6" w:space="0" w:color="auto"/>
+              <w:right w:val="single" w:sz="6" w:space="0" w:color="auto"/>
+            </w:tcBorders>
+            <w:shd w:val="clear" w:color="auto" w:fill="auto"/>
+            <w:vAlign w:val="center"/>
+          </w:tcPr>
+          <w:p>
+            <w:pPr>
+              <w:rPr>
+                <w:vanish w:val="0"/>
+              </w:rPr>
+            </w:pPr>
+            <w:r>
+              <w:rPr>
+                <w:sz w:val="28"/>
+              </w:rPr>
+              <w:t xml:space="preserve"> </w:t>
+            </w:r>
+          </w:p>
+        </w:tc>
+        <w:tc>
+          <w:tcPr>
+            <w:tcW w:type="auto" w:w="0"/>
+            <w:tcBorders>
+              <w:top w:val="single" w:sz="6" w:space="0" w:color="auto"/>
+              <w:left w:val="single" w:sz="6" w:space="0" w:color="auto"/>
+              <w:bottom w:val="single" w:sz="6" w:space="0" w:color="auto"/>
+              <w:right w:val="single" w:sz="6" w:space="0" w:color="auto"/>
+            </w:tcBorders>
+            <w:shd w:val="clear" w:color="auto" w:fill="auto"/>
+            <w:vAlign w:val="center"/>
+          </w:tcPr>
+          <w:p>
+            <w:pPr>
+              <w:rPr>
+                <w:vanish w:val="0"/>
+              </w:rPr>
+            </w:pPr>
+            <w:r>
+              <w:rPr>
+                <w:sz w:val="28"/>
+              </w:rPr>
+              <w:t xml:space="preserve"> </w:t>
+            </w:r>
+          </w:p>
+        </w:tc>
+        <w:tc>
+          <w:tcPr>
+            <w:tcW w:type="auto" w:w="0"/>
+            <w:tcBorders>
+              <w:top w:val="single" w:sz="6" w:space="0" w:color="auto"/>
+              <w:left w:val="single" w:sz="6" w:space="0" w:color="auto"/>
+              <w:bottom w:val="single" w:sz="6" w:space="0" w:color="auto"/>
+              <w:right w:val="single" w:sz="6" w:space="0" w:color="auto"/>
+            </w:tcBorders>
+            <w:shd w:val="clear" w:color="auto" w:fill="auto"/>
+            <w:vAlign w:val="center"/>
+          </w:tcPr>
+          <w:p>
+            <w:pPr>
+              <w:rPr>
+                <w:vanish w:val="0"/>
+              </w:rPr>
+            </w:pPr>
+            <w:r>
+              <w:rPr>
+                <w:sz w:val="28"/>
+              </w:rPr>
+              <w:t xml:space="preserve"> </w:t>
+            </w:r>
+          </w:p>
+        </w:tc>
+        <w:tc>
+          <w:tcPr>
+            <w:tcW w:type="auto" w:w="0"/>
+            <w:tcBorders>
+              <w:top w:val="single" w:sz="6" w:space="0" w:color="auto"/>
+              <w:left w:val="single" w:sz="6" w:space="0" w:color="auto"/>
+              <w:bottom w:val="single" w:sz="6" w:space="0" w:color="auto"/>
+              <w:right w:val="single" w:sz="6" w:space="0" w:color="auto"/>
+            </w:tcBorders>
+            <w:shd w:val="clear" w:color="auto" w:fill="auto"/>
+            <w:vAlign w:val="center"/>
+          </w:tcPr>
+          <w:p>
+            <w:pPr>
+              <w:rPr>
+                <w:vanish w:val="0"/>
+              </w:rPr>
+            </w:pPr>
+            <w:r>
+              <w:rPr>
+                <w:sz w:val="28"/>
+              </w:rPr>
+              <w:t xml:space="preserve"> </w:t>
+            </w:r>
+          </w:p>
+        </w:tc>
+      </w:tr>
+      <w:tr>
+        <w:trPr>
+          <w:trHeight w:hRule="auto" w:val="0"/>
+          <w:jc w:val="left"/>
+        </w:trPr>
+        <w:tc>
+          <w:tcPr>
+            <w:tcW w:type="auto" w:w="0"/>
+            <w:tcBorders>
+              <w:top w:val="single" w:sz="6" w:space="0" w:color="auto"/>
+              <w:left w:val="single" w:sz="6" w:space="0" w:color="auto"/>
+              <w:bottom w:val="single" w:sz="6" w:space="0" w:color="auto"/>
+              <w:right w:val="single" w:sz="6" w:space="0" w:color="auto"/>
+            </w:tcBorders>
+            <w:shd w:val="clear" w:color="auto" w:fill="auto"/>
+            <w:vAlign w:val="center"/>
+          </w:tcPr>
+          <w:p>
+            <w:pPr>
+              <w:rPr>
+                <w:vanish w:val="0"/>
+              </w:rPr>
+            </w:pPr>
+            <w:r>
+              <w:rPr>
+                <w:sz w:val="28"/>
+              </w:rPr>
+              <w:t xml:space="preserve"> </w:t>
+            </w:r>
+          </w:p>
+        </w:tc>
+        <w:tc>
+          <w:tcPr>
+            <w:tcW w:type="auto" w:w="0"/>
+            <w:tcBorders>
+              <w:top w:val="single" w:sz="6" w:space="0" w:color="auto"/>
+              <w:left w:val="single" w:sz="6" w:space="0" w:color="auto"/>
+              <w:bottom w:val="single" w:sz="6" w:space="0" w:color="auto"/>
+              <w:right w:val="single" w:sz="6" w:space="0" w:color="auto"/>
+            </w:tcBorders>
+            <w:shd w:val="clear" w:color="auto" w:fill="auto"/>
+            <w:vAlign w:val="center"/>
+          </w:tcPr>
+          <w:p>
+            <w:pPr>
+              <w:rPr>
+                <w:vanish w:val="0"/>
+              </w:rPr>
+            </w:pPr>
+            <w:r>
+              <w:rPr>
+                <w:sz w:val="28"/>
+              </w:rPr>
+              <w:t xml:space="preserve"> </w:t>
+            </w:r>
+          </w:p>
+        </w:tc>
+        <w:tc>
+          <w:tcPr>
+            <w:tcW w:type="auto" w:w="0"/>
+            <w:tcBorders>
+              <w:top w:val="single" w:sz="6" w:space="0" w:color="auto"/>
+              <w:left w:val="single" w:sz="6" w:space="0" w:color="auto"/>
+              <w:bottom w:val="single" w:sz="6" w:space="0" w:color="auto"/>
+              <w:right w:val="single" w:sz="6" w:space="0" w:color="auto"/>
+            </w:tcBorders>
+            <w:shd w:val="clear" w:color="auto" w:fill="auto"/>
+            <w:vAlign w:val="center"/>
+          </w:tcPr>
+          <w:p>
+            <w:pPr>
+              <w:rPr>
+                <w:vanish w:val="0"/>
+              </w:rPr>
+            </w:pPr>
+            <w:r>
+              <w:rPr>
+                <w:sz w:val="28"/>
+              </w:rPr>
+              <w:t xml:space="preserve"> </w:t>
+            </w:r>
+          </w:p>
+        </w:tc>
+        <w:tc>
+          <w:tcPr>
+            <w:tcW w:type="auto" w:w="0"/>
+            <w:tcBorders>
+              <w:top w:val="single" w:sz="6" w:space="0" w:color="auto"/>
+              <w:left w:val="single" w:sz="6" w:space="0" w:color="auto"/>
+              <w:bottom w:val="single" w:sz="6" w:space="0" w:color="auto"/>
+              <w:right w:val="single" w:sz="6" w:space="0" w:color="auto"/>
+            </w:tcBorders>
+            <w:shd w:val="clear" w:color="auto" w:fill="auto"/>
+            <w:vAlign w:val="center"/>
+          </w:tcPr>
+          <w:p>
+            <w:pPr>
+              <w:rPr>
+                <w:vanish w:val="0"/>
+              </w:rPr>
+            </w:pPr>
+            <w:r>
+              <w:rPr>
+                <w:sz w:val="28"/>
+              </w:rPr>
+              <w:t xml:space="preserve"> </w:t>
+            </w:r>
+          </w:p>
+        </w:tc>
+        <w:tc>
+          <w:tcPr>
+            <w:tcW w:type="auto" w:w="0"/>
+            <w:tcBorders>
+              <w:top w:val="single" w:sz="6" w:space="0" w:color="auto"/>
+              <w:left w:val="single" w:sz="6" w:space="0" w:color="auto"/>
+              <w:bottom w:val="single" w:sz="6" w:space="0" w:color="auto"/>
+              <w:right w:val="single" w:sz="6" w:space="0" w:color="auto"/>
+            </w:tcBorders>
+            <w:shd w:val="clear" w:color="auto" w:fill="auto"/>
+            <w:vAlign w:val="center"/>
+          </w:tcPr>
+          <w:p>
+            <w:pPr>
+              <w:rPr>
+                <w:vanish w:val="0"/>
+              </w:rPr>
+            </w:pPr>
+            <w:r>
+              <w:rPr>
+                <w:sz w:val="28"/>
+              </w:rPr>
+              <w:t xml:space="preserve"> </w:t>
+            </w:r>
+          </w:p>
+        </w:tc>
+      </w:tr>
+      <w:tr>
+        <w:trPr>
+          <w:trHeight w:hRule="auto" w:val="0"/>
+          <w:jc w:val="left"/>
+        </w:trPr>
+        <w:tc>
+          <w:tcPr>
+            <w:tcW w:type="auto" w:w="0"/>
+            <w:tcBorders>
+              <w:top w:val="single" w:sz="6" w:space="0" w:color="auto"/>
+              <w:left w:val="single" w:sz="6" w:space="0" w:color="auto"/>
+              <w:bottom w:val="single" w:sz="6" w:space="0" w:color="auto"/>
+              <w:right w:val="single" w:sz="6" w:space="0" w:color="auto"/>
+            </w:tcBorders>
+            <w:shd w:val="clear" w:color="auto" w:fill="auto"/>
+            <w:vAlign w:val="center"/>
+          </w:tcPr>
+          <w:p>
+            <w:pPr>
+              <w:rPr>
+                <w:vanish w:val="0"/>
+              </w:rPr>
+            </w:pPr>
+            <w:r>
+              <w:rPr>
+                <w:sz w:val="28"/>
+              </w:rPr>
+              <w:t xml:space="preserve"> </w:t>
+            </w:r>
+          </w:p>
+        </w:tc>
+        <w:tc>
+          <w:tcPr>
+            <w:tcW w:type="auto" w:w="0"/>
+            <w:tcBorders>
+              <w:top w:val="single" w:sz="6" w:space="0" w:color="auto"/>
+              <w:left w:val="single" w:sz="6" w:space="0" w:color="auto"/>
+              <w:bottom w:val="single" w:sz="6" w:space="0" w:color="auto"/>
+              <w:right w:val="single" w:sz="6" w:space="0" w:color="auto"/>
+            </w:tcBorders>
+            <w:shd w:val="clear" w:color="auto" w:fill="auto"/>
+            <w:vAlign w:val="center"/>
+          </w:tcPr>
+          <w:p>
+            <w:pPr>
+              <w:rPr>
+                <w:vanish w:val="0"/>
+              </w:rPr>
+            </w:pPr>
+            <w:r>
+              <w:rPr>
+                <w:sz w:val="28"/>
+              </w:rPr>
+              <w:t xml:space="preserve"> </w:t>
+            </w:r>
+          </w:p>
+        </w:tc>
+        <w:tc>
+          <w:tcPr>
+            <w:tcW w:type="auto" w:w="0"/>
+            <w:tcBorders>
+              <w:top w:val="single" w:sz="6" w:space="0" w:color="auto"/>
+              <w:left w:val="single" w:sz="6" w:space="0" w:color="auto"/>
+              <w:bottom w:val="single" w:sz="6" w:space="0" w:color="auto"/>
+              <w:right w:val="single" w:sz="6" w:space="0" w:color="auto"/>
+            </w:tcBorders>
+            <w:shd w:val="clear" w:color="auto" w:fill="auto"/>
+            <w:vAlign w:val="center"/>
+          </w:tcPr>
+          <w:p>
+            <w:pPr>
+              <w:rPr>
+                <w:vanish w:val="0"/>
+              </w:rPr>
+            </w:pPr>
+            <w:r>
+              <w:rPr>
+                <w:sz w:val="28"/>
+              </w:rPr>
+              <w:t xml:space="preserve"> </w:t>
+            </w:r>
+          </w:p>
+        </w:tc>
+        <w:tc>
+          <w:tcPr>
+            <w:tcW w:type="auto" w:w="0"/>
+            <w:tcBorders>
+              <w:top w:val="single" w:sz="6" w:space="0" w:color="auto"/>
+              <w:left w:val="single" w:sz="6" w:space="0" w:color="auto"/>
+              <w:bottom w:val="single" w:sz="6" w:space="0" w:color="auto"/>
+              <w:right w:val="single" w:sz="6" w:space="0" w:color="auto"/>
+            </w:tcBorders>
+            <w:shd w:val="clear" w:color="auto" w:fill="auto"/>
+            <w:vAlign w:val="center"/>
+          </w:tcPr>
+          <w:p>
+            <w:pPr>
+              <w:rPr>
+                <w:vanish w:val="0"/>
+              </w:rPr>
+            </w:pPr>
+            <w:r>
+              <w:rPr>
+                <w:sz w:val="28"/>
+              </w:rPr>
+              <w:t xml:space="preserve"> </w:t>
+            </w:r>
+          </w:p>
+        </w:tc>
+        <w:tc>
+          <w:tcPr>
+            <w:tcW w:type="auto" w:w="0"/>
+            <w:tcBorders>
+              <w:top w:val="single" w:sz="6" w:space="0" w:color="auto"/>
+              <w:left w:val="single" w:sz="6" w:space="0" w:color="auto"/>
+              <w:bottom w:val="single" w:sz="6" w:space="0" w:color="auto"/>
+              <w:right w:val="single" w:sz="6" w:space="0" w:color="auto"/>
+            </w:tcBorders>
+            <w:shd w:val="clear" w:color="auto" w:fill="auto"/>
+            <w:vAlign w:val="center"/>
+          </w:tcPr>
+          <w:p>
+            <w:pPr>
+              <w:rPr>
+                <w:vanish w:val="0"/>
+              </w:rPr>
+            </w:pPr>
+            <w:r>
+              <w:rPr>
+                <w:sz w:val="28"/>
+              </w:rPr>
+              <w:t xml:space="preserve"> </w:t>
+            </w:r>
+          </w:p>
+        </w:tc>
+      </w:tr>
+    </w:tbl>
+    <w:p>
       <w:pPr/>
     </w:p>
     <w:sectPr>
-      <w:headerReference w:type="default" r:id="rId1"/>
-      <w:footerReference w:type="default" r:id="rId2"/>
+      <w:headerReference w:type="default" r:id="rId2"/>
+      <w:footerReference w:type="default" r:id="rId3"/>
       <w:pgSz w:w="11907" w:h="16839"/>
       <w:pgMar w:top="1440" w:right="1440" w:bottom="1440" w:left="1440" w:header="720" w:footer="720" w:gutter="0"/>
       <w:pgBorders/>
@@ -93,7 +3258,7 @@
         </w:tcPr>
         <w:p>
           <w:pPr>
-            <w:pStyle w:val="SpireTableThStyle9440dfb7-0d77-4e4d-bf31-a6af139701fe"/>
+            <w:pStyle w:val="SpireTableThStyle07e9fb66-0ed5-451e-8635-7f1aa2fd0318"/>
             <w:rPr>
               <w:vanish w:val="0"/>
             </w:rPr>
@@ -130,7 +3295,7 @@
         </w:tcPr>
         <w:p>
           <w:pPr>
-            <w:pStyle w:val="SpireTableThStylee24c2553-6c57-48d8-a03d-654e88780b7c"/>
+            <w:pStyle w:val="SpireTableThStyle7df71c6a-c0b4-4760-93d3-dff241447f8d"/>
             <w:rPr>
               <w:vanish w:val="0"/>
             </w:rPr>
@@ -167,7 +3332,7 @@
         </w:tcPr>
         <w:p>
           <w:pPr>
-            <w:pStyle w:val="SpireTableThStyle8cbd48ce-5d64-4eb1-ae39-e78dcbbf834c"/>
+            <w:pStyle w:val="SpireTableThStyle6551e3cd-44b4-4755-ba82-1a19f42d3381"/>
             <w:rPr>
               <w:vanish w:val="0"/>
             </w:rPr>
@@ -210,7 +3375,7 @@
         </w:tcPr>
         <w:p>
           <w:pPr>
-            <w:pStyle w:val="SpireTableThStyle7ab61811-e6b2-4b44-bc92-e5ea1331cd80"/>
+            <w:pStyle w:val="SpireTableThStyle5fc626f7-b4e6-4c9a-9f64-2240a5c8ebd5"/>
             <w:rPr>
               <w:vanish w:val="0"/>
             </w:rPr>
@@ -325,7 +3490,7 @@
         </w:tcPr>
         <w:p>
           <w:pPr>
-            <w:pStyle w:val="SpireTableThStyle69c3cf5e-279b-4d6b-9751-fc1184929edc"/>
+            <w:pStyle w:val="SpireTableThStyle84911d7d-6a70-46d4-977c-f38ad9fb6472"/>
             <w:rPr>
               <w:vanish w:val="0"/>
             </w:rPr>
@@ -440,7 +3605,7 @@
         </w:tcPr>
         <w:p>
           <w:pPr>
-            <w:pStyle w:val="SpireTableThStylef4a527e6-0be6-4ea8-8fdd-54073b6aedfe"/>
+            <w:pStyle w:val="SpireTableThStylef817d18d-ebc3-4f41-90fe-1fe38afbd0bf"/>
             <w:rPr>
               <w:vanish w:val="0"/>
             </w:rPr>
@@ -486,7 +3651,7 @@
               <w:rFonts w:ascii="arial" w:eastAsia="arial" w:hAnsi="arial" w:cs="arial"/>
               <w:sz w:val="21"/>
             </w:rPr>
-            <w:t xml:space="preserve">RajkumarBathini</w:t>
+            <w:t xml:space="preserve">TESTINITIATOR</w:t>
           </w:r>
         </w:p>
       </w:tc>
@@ -521,7 +3686,7 @@
               <w:rFonts w:ascii="arial" w:eastAsia="arial" w:hAnsi="arial" w:cs="arial"/>
               <w:sz w:val="21"/>
             </w:rPr>
-            <w:t xml:space="preserve">UmrazSheik,UmrazSheik,UmrazSheik,UmrazSheik,UmrazSheik,UmrazSheik</w:t>
+            <w:t xml:space="preserve">TESTREVIEWER,TESTREVIEWER,TESTREVIEWER,TESTREVIEWER,TESTREVIEWER,TESTREVIEWER,TESTREVIEWER,TESTREVIEWER</w:t>
           </w:r>
         </w:p>
       </w:tc>
@@ -556,7 +3721,7 @@
               <w:rFonts w:ascii="arial" w:eastAsia="arial" w:hAnsi="arial" w:cs="arial"/>
               <w:sz w:val="21"/>
             </w:rPr>
-            <w:t xml:space="preserve">RajenderP,RajenderP,RajenderP,RajenderP,RajenderP,RajenderP</w:t>
+            <w:t xml:space="preserve">TESTAPPROVER,TESTAPPROVER,TESTAPPROVER,TESTAPPROVER,TESTAPPROVER,TESTAPPROVER,TESTAPPROVER,TESTAPPROVER</w:t>
           </w:r>
         </w:p>
       </w:tc>
@@ -588,7 +3753,7 @@
         </w:tcPr>
         <w:p>
           <w:pPr>
-            <w:pStyle w:val="SpireTableThStylebc51dafc-d4f7-460c-983c-9ec7ef0bd8aa"/>
+            <w:pStyle w:val="SpireTableThStyle390b3811-f0ec-45bb-b912-65a668bcc2cd"/>
             <w:rPr>
               <w:vanish w:val="0"/>
             </w:rPr>
@@ -634,7 +3799,7 @@
               <w:rFonts w:ascii="arial" w:eastAsia="arial" w:hAnsi="arial" w:cs="arial"/>
               <w:sz w:val="21"/>
             </w:rPr>
-            <w:t xml:space="preserve">Initiator</w:t>
+            <w:t xml:space="preserve">TEST Initiator</w:t>
           </w:r>
         </w:p>
       </w:tc>
@@ -669,7 +3834,7 @@
               <w:rFonts w:ascii="arial" w:eastAsia="arial" w:hAnsi="arial" w:cs="arial"/>
               <w:sz w:val="21"/>
             </w:rPr>
-            <w:t xml:space="preserve">Reviewer,Reviewer,Reviewer,Reviewer,Reviewer,Reviewer</w:t>
+            <w:t xml:space="preserve">REVIEWER,REVIEWER,REVIEWER,REVIEWER,REVIEWER,REVIEWER,REVIEWER,REVIEWER</w:t>
           </w:r>
         </w:p>
       </w:tc>
@@ -704,7 +3869,7 @@
               <w:rFonts w:ascii="arial" w:eastAsia="arial" w:hAnsi="arial" w:cs="arial"/>
               <w:sz w:val="21"/>
             </w:rPr>
-            <w:t xml:space="preserve">Approver,Approver,Approver,Approver,Approver,Approver</w:t>
+            <w:t xml:space="preserve">APPROVER,APPROVER,APPROVER,APPROVER,APPROVER,APPROVER,APPROVER,APPROVER</w:t>
           </w:r>
         </w:p>
       </w:tc>
@@ -736,7 +3901,7 @@
         </w:tcPr>
         <w:p>
           <w:pPr>
-            <w:pStyle w:val="SpireTableThStyle5c667b61-c27e-45f5-aa84-7c3df72dd131"/>
+            <w:pStyle w:val="SpireTableThStyle3a577597-c993-4bbd-9afe-a52da6928c2e"/>
             <w:rPr>
               <w:vanish w:val="0"/>
             </w:rPr>
@@ -782,7 +3947,7 @@
               <w:rFonts w:ascii="arial" w:eastAsia="arial" w:hAnsi="arial" w:cs="arial"/>
               <w:sz w:val="21"/>
             </w:rPr>
-            <w:t xml:space="preserve">Corporate Quality Assurance</w:t>
+            <w:t xml:space="preserve">QA TEST DEPARTMENT</w:t>
           </w:r>
         </w:p>
       </w:tc>
@@ -817,7 +3982,7 @@
               <w:rFonts w:ascii="arial" w:eastAsia="arial" w:hAnsi="arial" w:cs="arial"/>
               <w:sz w:val="21"/>
             </w:rPr>
-            <w:t xml:space="preserve">Corporate Quality Assurance,Corporate Quality Assurance,Corporate Quality Assurance,Corporate Quality Assurance,Corporate Quality Assurance,Corporate Quality Assurance</w:t>
+            <w:t xml:space="preserve">QA TEST DEPARTMENT,QA TEST DEPARTMENT,QA TEST DEPARTMENT,QA TEST DEPARTMENT,QA TEST DEPARTMENT,QA TEST DEPARTMENT,QA TEST DEPARTMENT,QA TEST DEPARTMENT</w:t>
           </w:r>
         </w:p>
       </w:tc>
@@ -852,7 +4017,7 @@
               <w:rFonts w:ascii="arial" w:eastAsia="arial" w:hAnsi="arial" w:cs="arial"/>
               <w:sz w:val="21"/>
             </w:rPr>
-            <w:t xml:space="preserve">Corporate Quality Assurance,Corporate Quality Assurance,Corporate Quality Assurance,Corporate Quality Assurance,Corporate Quality Assurance,Corporate Quality Assurance</w:t>
+            <w:t xml:space="preserve">QA TEST DEPARTMENT,QA TEST DEPARTMENT,QA TEST DEPARTMENT,QA TEST DEPARTMENT,QA TEST DEPARTMENT,QA TEST DEPARTMENT,QA TEST DEPARTMENT,QA TEST DEPARTMENT</w:t>
           </w:r>
         </w:p>
       </w:tc>
@@ -883,10 +4048,10 @@
       <w:tblLook w:firstRow="0" w:lastRow="0" w:firstColumn="0" w:lastColumn="0" w:noHBand="1" w:noVBand="1"/>
     </w:tblPr>
     <w:tblGrid>
-      <w:gridCol w:w="2565"/>
-      <w:gridCol w:w="2059"/>
-      <w:gridCol w:w="2317"/>
-      <w:gridCol w:w="2059"/>
+      <w:gridCol w:w="1651"/>
+      <w:gridCol w:w="3454"/>
+      <w:gridCol w:w="2302"/>
+      <w:gridCol w:w="1592"/>
     </w:tblGrid>
     <w:tr>
       <w:trPr>
@@ -915,7 +4080,7 @@
         </w:tcPr>
         <w:p>
           <w:pPr>
-            <w:pStyle w:val="SpireTableThStyledbe88bf9-4d06-422d-a43c-0a4ba50da0af"/>
+            <w:pStyle w:val="SpireTableThStyle81fcbc1b-f9b9-4479-800b-a1f3b39cf40d"/>
             <w:jc w:val="left"/>
             <w:rPr>
               <w:vanish w:val="0"/>
@@ -971,7 +4136,7 @@
         </w:tcPr>
         <w:p>
           <w:pPr>
-            <w:pStyle w:val="SpireTableThStyle7f9f8e74-a2f5-4905-b853-71c62f84d052"/>
+            <w:pStyle w:val="SpireTableThStyle283df4b0-ecb5-4abf-9469-485eef6164bd"/>
             <w:jc w:val="center"/>
             <w:rPr>
               <w:vanish w:val="0"/>
@@ -983,7 +4148,7 @@
               <w:b/>
               <w:sz w:val="21"/>
             </w:rPr>
-            <w:t xml:space="preserve">test</w:t>
+            <w:t xml:space="preserve">ACCENT PHARMACEUTICALS &amp; DIAGNOSTICS</w:t>
           </w:r>
         </w:p>
       </w:tc>
@@ -1056,7 +4221,7 @@
               <w:rFonts w:ascii="&quot;times new roman&quot;" w:eastAsia="&quot;times new roman&quot;" w:hAnsi="&quot;times new roman&quot;" w:cs="&quot;times new roman&quot;"/>
               <w:sz w:val="21"/>
             </w:rPr>
-            <w:t xml:space="preserve"> Geet</w:t>
+            <w:t xml:space="preserve"> Procedure for controlling issues</w:t>
           </w:r>
         </w:p>
       </w:tc>
@@ -1127,7 +4292,7 @@
               <w:rFonts w:ascii="&quot;times new roman&quot;" w:eastAsia="&quot;times new roman&quot;" w:hAnsi="&quot;times new roman&quot;" w:cs="&quot;times new roman&quot;"/>
               <w:sz w:val="21"/>
             </w:rPr>
-            <w:t xml:space="preserve">G</w:t>
+            <w:t xml:space="preserve">APD/O13/099</w:t>
           </w:r>
         </w:p>
       </w:tc>
@@ -1352,7 +4517,7 @@
               <w:rFonts w:ascii="&quot;times new roman&quot;" w:eastAsia="&quot;times new roman&quot;" w:hAnsi="&quot;times new roman&quot;" w:cs="&quot;times new roman&quot;"/>
               <w:sz w:val="21"/>
             </w:rPr>
-            <w:t xml:space="preserve">dev</w:t>
+            <w:t xml:space="preserve">Quality Management</w:t>
           </w:r>
         </w:p>
       </w:tc>
@@ -1500,7 +4665,7 @@
               <w:rFonts w:ascii="&quot;times new roman&quot;" w:eastAsia="&quot;times new roman&quot;" w:hAnsi="&quot;times new roman&quot;" w:cs="&quot;times new roman&quot;"/>
               <w:sz w:val="21"/>
             </w:rPr>
-            <w:t xml:space="preserve">14-03-2024</w:t>
+            <w:t xml:space="preserve">20-03-2024</w:t>
           </w:r>
         </w:p>
       </w:tc>
@@ -1571,7 +4736,7 @@
               <w:rFonts w:ascii="&quot;times new roman&quot;" w:eastAsia="&quot;times new roman&quot;" w:hAnsi="&quot;times new roman&quot;" w:cs="&quot;times new roman&quot;"/>
               <w:sz w:val="21"/>
             </w:rPr>
-            <w:t xml:space="preserve">29-03-2024</w:t>
+            <w:t xml:space="preserve">28-03-2026</w:t>
           </w:r>
         </w:p>
       </w:tc>
@@ -1740,8 +4905,8 @@
       <w:lang w:val="en-US" w:eastAsia="uk-UA" w:bidi="ar-SA"/>
     </w:rPr>
   </w:style>
-  <w:style w:type="paragraph" w:styleId="SpireTableThStyle9440dfb7-0d77-4e4d-bf31-a6af139701fe">
-    <w:name w:val="SpireTableThStyle9440dfb7-0d77-4e4d-bf31-a6af139701fe"/>
+  <w:style w:type="paragraph" w:styleId="SpireTableThStyle07e9fb66-0ed5-451e-8635-7f1aa2fd0318">
+    <w:name w:val="SpireTableThStyle07e9fb66-0ed5-451e-8635-7f1aa2fd0318"/>
     <w:basedOn w:val="Normal"/>
     <w:qFormat/>
     <w:pPr>
@@ -1755,8 +4920,8 @@
       <w:lang w:val="en-US" w:eastAsia="uk-UA" w:bidi="ar-SA"/>
     </w:rPr>
   </w:style>
-  <w:style w:type="paragraph" w:styleId="SpireTableThStylee24c2553-6c57-48d8-a03d-654e88780b7c">
-    <w:name w:val="SpireTableThStylee24c2553-6c57-48d8-a03d-654e88780b7c"/>
+  <w:style w:type="paragraph" w:styleId="SpireTableThStyle7df71c6a-c0b4-4760-93d3-dff241447f8d">
+    <w:name w:val="SpireTableThStyle7df71c6a-c0b4-4760-93d3-dff241447f8d"/>
     <w:basedOn w:val="Normal"/>
     <w:qFormat/>
     <w:pPr>
@@ -1770,8 +4935,8 @@
       <w:lang w:val="en-US" w:eastAsia="uk-UA" w:bidi="ar-SA"/>
     </w:rPr>
   </w:style>
-  <w:style w:type="paragraph" w:styleId="SpireTableThStyle8cbd48ce-5d64-4eb1-ae39-e78dcbbf834c">
-    <w:name w:val="SpireTableThStyle8cbd48ce-5d64-4eb1-ae39-e78dcbbf834c"/>
+  <w:style w:type="paragraph" w:styleId="SpireTableThStyle6551e3cd-44b4-4755-ba82-1a19f42d3381">
+    <w:name w:val="SpireTableThStyle6551e3cd-44b4-4755-ba82-1a19f42d3381"/>
     <w:basedOn w:val="Normal"/>
     <w:qFormat/>
     <w:pPr>
@@ -1785,8 +4950,8 @@
       <w:lang w:val="en-US" w:eastAsia="uk-UA" w:bidi="ar-SA"/>
     </w:rPr>
   </w:style>
-  <w:style w:type="paragraph" w:styleId="SpireTableThStyle7ab61811-e6b2-4b44-bc92-e5ea1331cd80">
-    <w:name w:val="SpireTableThStyle7ab61811-e6b2-4b44-bc92-e5ea1331cd80"/>
+  <w:style w:type="paragraph" w:styleId="SpireTableThStyle5fc626f7-b4e6-4c9a-9f64-2240a5c8ebd5">
+    <w:name w:val="SpireTableThStyle5fc626f7-b4e6-4c9a-9f64-2240a5c8ebd5"/>
     <w:basedOn w:val="Normal"/>
     <w:qFormat/>
     <w:pPr>
@@ -1800,8 +4965,8 @@
       <w:lang w:val="en-US" w:eastAsia="uk-UA" w:bidi="ar-SA"/>
     </w:rPr>
   </w:style>
-  <w:style w:type="paragraph" w:styleId="SpireTableThStyle69c3cf5e-279b-4d6b-9751-fc1184929edc">
-    <w:name w:val="SpireTableThStyle69c3cf5e-279b-4d6b-9751-fc1184929edc"/>
+  <w:style w:type="paragraph" w:styleId="SpireTableThStyle84911d7d-6a70-46d4-977c-f38ad9fb6472">
+    <w:name w:val="SpireTableThStyle84911d7d-6a70-46d4-977c-f38ad9fb6472"/>
     <w:basedOn w:val="Normal"/>
     <w:qFormat/>
     <w:pPr>
@@ -1815,8 +4980,8 @@
       <w:lang w:val="en-US" w:eastAsia="uk-UA" w:bidi="ar-SA"/>
     </w:rPr>
   </w:style>
-  <w:style w:type="paragraph" w:styleId="SpireTableThStylef4a527e6-0be6-4ea8-8fdd-54073b6aedfe">
-    <w:name w:val="SpireTableThStylef4a527e6-0be6-4ea8-8fdd-54073b6aedfe"/>
+  <w:style w:type="paragraph" w:styleId="SpireTableThStylef817d18d-ebc3-4f41-90fe-1fe38afbd0bf">
+    <w:name w:val="SpireTableThStylef817d18d-ebc3-4f41-90fe-1fe38afbd0bf"/>
     <w:basedOn w:val="Normal"/>
     <w:qFormat/>
     <w:pPr>
@@ -1830,8 +4995,8 @@
       <w:lang w:val="en-US" w:eastAsia="uk-UA" w:bidi="ar-SA"/>
     </w:rPr>
   </w:style>
-  <w:style w:type="paragraph" w:styleId="SpireTableThStylebc51dafc-d4f7-460c-983c-9ec7ef0bd8aa">
-    <w:name w:val="SpireTableThStylebc51dafc-d4f7-460c-983c-9ec7ef0bd8aa"/>
+  <w:style w:type="paragraph" w:styleId="SpireTableThStyle390b3811-f0ec-45bb-b912-65a668bcc2cd">
+    <w:name w:val="SpireTableThStyle390b3811-f0ec-45bb-b912-65a668bcc2cd"/>
     <w:basedOn w:val="Normal"/>
     <w:qFormat/>
     <w:pPr>
@@ -1845,8 +5010,8 @@
       <w:lang w:val="en-US" w:eastAsia="uk-UA" w:bidi="ar-SA"/>
     </w:rPr>
   </w:style>
-  <w:style w:type="paragraph" w:styleId="SpireTableThStyle5c667b61-c27e-45f5-aa84-7c3df72dd131">
-    <w:name w:val="SpireTableThStyle5c667b61-c27e-45f5-aa84-7c3df72dd131"/>
+  <w:style w:type="paragraph" w:styleId="SpireTableThStyle3a577597-c993-4bbd-9afe-a52da6928c2e">
+    <w:name w:val="SpireTableThStyle3a577597-c993-4bbd-9afe-a52da6928c2e"/>
     <w:basedOn w:val="Normal"/>
     <w:qFormat/>
     <w:pPr>
@@ -1860,8 +5025,8 @@
       <w:lang w:val="en-US" w:eastAsia="uk-UA" w:bidi="ar-SA"/>
     </w:rPr>
   </w:style>
-  <w:style w:type="paragraph" w:styleId="SpireTableThStyledbe88bf9-4d06-422d-a43c-0a4ba50da0af">
-    <w:name w:val="SpireTableThStyledbe88bf9-4d06-422d-a43c-0a4ba50da0af"/>
+  <w:style w:type="paragraph" w:styleId="SpireTableThStyle81fcbc1b-f9b9-4479-800b-a1f3b39cf40d">
+    <w:name w:val="SpireTableThStyle81fcbc1b-f9b9-4479-800b-a1f3b39cf40d"/>
     <w:basedOn w:val="Normal"/>
     <w:qFormat/>
     <w:pPr>
@@ -1875,8 +5040,8 @@
       <w:lang w:val="en-US" w:eastAsia="uk-UA" w:bidi="ar-SA"/>
     </w:rPr>
   </w:style>
-  <w:style w:type="paragraph" w:styleId="SpireTableThStyle7f9f8e74-a2f5-4905-b853-71c62f84d052">
-    <w:name w:val="SpireTableThStyle7f9f8e74-a2f5-4905-b853-71c62f84d052"/>
+  <w:style w:type="paragraph" w:styleId="SpireTableThStyle283df4b0-ecb5-4abf-9469-485eef6164bd">
+    <w:name w:val="SpireTableThStyle283df4b0-ecb5-4abf-9469-485eef6164bd"/>
     <w:basedOn w:val="Normal"/>
     <w:qFormat/>
     <w:pPr>
@@ -1888,6 +5053,13 @@
       <w:sz w:val="24"/>
       <w:szCs w:val="24"/>
       <w:lang w:val="en-US" w:eastAsia="uk-UA" w:bidi="ar-SA"/>
+    </w:rPr>
+  </w:style>
+  <w:style w:type="character" w:styleId="Hyperlink">
+    <w:name w:val="Hyperlink"/>
+    <w:rPr>
+      <w:color w:val="0000FF"/>
+      <w:u w:val="single"/>
     </w:rPr>
   </w:style>
   <w:style w:type="character" w:default="1" w:styleId="DefaultParagraphFont">

</xml_diff>

<commit_message>
changes of latest code
</commit_message>
<xml_diff>
--- a/Vlims.DocumentMaster/DocumentWithMargins.docx
+++ b/Vlims.DocumentMaster/DocumentWithMargins.docx
@@ -8547,7 +8547,7 @@
         </w:tcPr>
         <w:p>
           <w:pPr>
-            <w:pStyle w:val="SpireTableThStyle5a9af413-f8f0-43ff-8b3c-f33e23f78665"/>
+            <w:pStyle w:val="SpireTableThStyleaa691dba-70fb-4803-84ee-a5a589a3fdeb"/>
             <w:rPr>
               <w:vanish w:val="0"/>
             </w:rPr>
@@ -8582,7 +8582,7 @@
         </w:tcPr>
         <w:p>
           <w:pPr>
-            <w:pStyle w:val="SpireTableThStyle8eb73038-2c65-4096-adcb-73e893091be5"/>
+            <w:pStyle w:val="SpireTableThStyleff170e4f-63ea-4705-be09-2ed2f22e44f9"/>
             <w:rPr>
               <w:vanish w:val="0"/>
             </w:rPr>
@@ -8617,7 +8617,7 @@
         </w:tcPr>
         <w:p>
           <w:pPr>
-            <w:pStyle w:val="SpireTableThStyle666d00cf-6191-47fe-a48f-642bc2e76840"/>
+            <w:pStyle w:val="SpireTableThStyle13d0a4aa-1785-40bf-91ab-f6bd6783f6a4"/>
             <w:rPr>
               <w:vanish w:val="0"/>
             </w:rPr>
@@ -8658,7 +8658,7 @@
         </w:tcPr>
         <w:p>
           <w:pPr>
-            <w:pStyle w:val="SpireTableThStyle84c3682f-f306-45e8-9ddc-bae68f42bbcb"/>
+            <w:pStyle w:val="SpireTableThStylebbc64cd3-9c61-4112-9d0e-f1d6a4051896"/>
             <w:rPr>
               <w:vanish w:val="0"/>
             </w:rPr>
@@ -8765,7 +8765,7 @@
         </w:tcPr>
         <w:p>
           <w:pPr>
-            <w:pStyle w:val="SpireTableThStyle79ec819f-cc3d-4412-ac76-6d53d60fd0ad"/>
+            <w:pStyle w:val="SpireTableThStyle27d44fc9-227d-4f98-9a40-40351914083a"/>
             <w:rPr>
               <w:vanish w:val="0"/>
             </w:rPr>
@@ -8872,7 +8872,7 @@
         </w:tcPr>
         <w:p>
           <w:pPr>
-            <w:pStyle w:val="SpireTableThStyle0c91a5c9-fac0-44a7-9ba6-77deaa1cbaa5"/>
+            <w:pStyle w:val="SpireTableThStyle1df47e65-64a8-4684-b45a-9ff9716932f8"/>
             <w:rPr>
               <w:vanish w:val="0"/>
             </w:rPr>
@@ -9012,7 +9012,7 @@
         </w:tcPr>
         <w:p>
           <w:pPr>
-            <w:pStyle w:val="SpireTableThStyled8146b92-d4f5-4aec-be35-bdb8e60e5c1b"/>
+            <w:pStyle w:val="SpireTableThStyleeae30fa3-79d5-43d8-a3ef-ec432bf2b9ee"/>
             <w:rPr>
               <w:vanish w:val="0"/>
             </w:rPr>
@@ -9152,7 +9152,7 @@
         </w:tcPr>
         <w:p>
           <w:pPr>
-            <w:pStyle w:val="SpireTableThStylefe2d5caf-b8d0-466a-b16f-537edd476f0c"/>
+            <w:pStyle w:val="SpireTableThStyle211df628-b25f-42a4-9097-176c6c2cd178"/>
             <w:rPr>
               <w:vanish w:val="0"/>
             </w:rPr>
@@ -9271,10 +9271,10 @@
   <w:p>
     <w:pPr/>
     <w:r>
-      <w:t xml:space="preserve">Print Type: Master Copy, Printed By: umrazs, Printed On: 24-03-2024 23:49, </w:t>
+      <w:t xml:space="preserve">Print Type: Master Copy, Printed By: jack Initiator, Printed On: 01-04-2024 14:47, </w:t>
     </w:r>
     <w:r>
-      <w:t xml:space="preserve">Print Reason: flow checked by umraz</w:t>
+      <w:t xml:space="preserve">Print Reason: extra copy</w:t>
     </w:r>
   </w:p>
 </w:ftr>
@@ -9330,7 +9330,7 @@
         </w:tcPr>
         <w:p>
           <w:pPr>
-            <w:pStyle w:val="SpireTableThStyle6ee7e647-8878-4bff-b30e-6dc2b7e79454"/>
+            <w:pStyle w:val="SpireTableThStyled48335e2-2029-41b1-a58e-56333eae0450"/>
             <w:jc w:val="left"/>
             <w:rPr>
               <w:vanish w:val="0"/>
@@ -9385,7 +9385,7 @@
         </w:tcPr>
         <w:p>
           <w:pPr>
-            <w:pStyle w:val="SpireTableThStylede47b3da-640b-4224-a9ba-96f14c0af9b2"/>
+            <w:pStyle w:val="SpireTableThStyled16ae503-312c-4442-9245-5da9f8293971"/>
             <w:jc w:val="center"/>
             <w:rPr>
               <w:vanish w:val="0"/>
@@ -9421,7 +9421,7 @@
         </w:tcPr>
         <w:p>
           <w:pPr>
-            <w:pStyle w:val="SpireTableThStyled05e5317-693c-468e-9df6-0c0b4103911c"/>
+            <w:pStyle w:val="SpireTableThStyle1a48970b-12f4-435a-a1ea-ff4dc879fd28"/>
             <w:jc w:val="left"/>
             <w:rPr>
               <w:vanish w:val="0"/>
@@ -12277,8 +12277,8 @@
       <w:lang w:val="en-US" w:eastAsia="uk-UA" w:bidi="ar-SA"/>
     </w:rPr>
   </w:style>
-  <w:style w:type="paragraph" w:styleId="SpireTableThStyle5a9af413-f8f0-43ff-8b3c-f33e23f78665">
-    <w:name w:val="SpireTableThStyle5a9af413-f8f0-43ff-8b3c-f33e23f78665"/>
+  <w:style w:type="paragraph" w:styleId="SpireTableThStyleaa691dba-70fb-4803-84ee-a5a589a3fdeb">
+    <w:name w:val="SpireTableThStyleaa691dba-70fb-4803-84ee-a5a589a3fdeb"/>
     <w:basedOn w:val="Normal"/>
     <w:qFormat/>
     <w:pPr>
@@ -12292,8 +12292,8 @@
       <w:lang w:val="en-US" w:eastAsia="uk-UA" w:bidi="ar-SA"/>
     </w:rPr>
   </w:style>
-  <w:style w:type="paragraph" w:styleId="SpireTableThStyle8eb73038-2c65-4096-adcb-73e893091be5">
-    <w:name w:val="SpireTableThStyle8eb73038-2c65-4096-adcb-73e893091be5"/>
+  <w:style w:type="paragraph" w:styleId="SpireTableThStyleff170e4f-63ea-4705-be09-2ed2f22e44f9">
+    <w:name w:val="SpireTableThStyleff170e4f-63ea-4705-be09-2ed2f22e44f9"/>
     <w:basedOn w:val="Normal"/>
     <w:qFormat/>
     <w:pPr>
@@ -12307,8 +12307,8 @@
       <w:lang w:val="en-US" w:eastAsia="uk-UA" w:bidi="ar-SA"/>
     </w:rPr>
   </w:style>
-  <w:style w:type="paragraph" w:styleId="SpireTableThStyle666d00cf-6191-47fe-a48f-642bc2e76840">
-    <w:name w:val="SpireTableThStyle666d00cf-6191-47fe-a48f-642bc2e76840"/>
+  <w:style w:type="paragraph" w:styleId="SpireTableThStyle13d0a4aa-1785-40bf-91ab-f6bd6783f6a4">
+    <w:name w:val="SpireTableThStyle13d0a4aa-1785-40bf-91ab-f6bd6783f6a4"/>
     <w:basedOn w:val="Normal"/>
     <w:qFormat/>
     <w:pPr>
@@ -12322,8 +12322,8 @@
       <w:lang w:val="en-US" w:eastAsia="uk-UA" w:bidi="ar-SA"/>
     </w:rPr>
   </w:style>
-  <w:style w:type="paragraph" w:styleId="SpireTableThStyle84c3682f-f306-45e8-9ddc-bae68f42bbcb">
-    <w:name w:val="SpireTableThStyle84c3682f-f306-45e8-9ddc-bae68f42bbcb"/>
+  <w:style w:type="paragraph" w:styleId="SpireTableThStylebbc64cd3-9c61-4112-9d0e-f1d6a4051896">
+    <w:name w:val="SpireTableThStylebbc64cd3-9c61-4112-9d0e-f1d6a4051896"/>
     <w:basedOn w:val="Normal"/>
     <w:qFormat/>
     <w:pPr>
@@ -12337,8 +12337,8 @@
       <w:lang w:val="en-US" w:eastAsia="uk-UA" w:bidi="ar-SA"/>
     </w:rPr>
   </w:style>
-  <w:style w:type="paragraph" w:styleId="SpireTableThStyle79ec819f-cc3d-4412-ac76-6d53d60fd0ad">
-    <w:name w:val="SpireTableThStyle79ec819f-cc3d-4412-ac76-6d53d60fd0ad"/>
+  <w:style w:type="paragraph" w:styleId="SpireTableThStyle27d44fc9-227d-4f98-9a40-40351914083a">
+    <w:name w:val="SpireTableThStyle27d44fc9-227d-4f98-9a40-40351914083a"/>
     <w:basedOn w:val="Normal"/>
     <w:qFormat/>
     <w:pPr>
@@ -12352,8 +12352,8 @@
       <w:lang w:val="en-US" w:eastAsia="uk-UA" w:bidi="ar-SA"/>
     </w:rPr>
   </w:style>
-  <w:style w:type="paragraph" w:styleId="SpireTableThStyle0c91a5c9-fac0-44a7-9ba6-77deaa1cbaa5">
-    <w:name w:val="SpireTableThStyle0c91a5c9-fac0-44a7-9ba6-77deaa1cbaa5"/>
+  <w:style w:type="paragraph" w:styleId="SpireTableThStyle1df47e65-64a8-4684-b45a-9ff9716932f8">
+    <w:name w:val="SpireTableThStyle1df47e65-64a8-4684-b45a-9ff9716932f8"/>
     <w:basedOn w:val="Normal"/>
     <w:qFormat/>
     <w:pPr>
@@ -12367,8 +12367,8 @@
       <w:lang w:val="en-US" w:eastAsia="uk-UA" w:bidi="ar-SA"/>
     </w:rPr>
   </w:style>
-  <w:style w:type="paragraph" w:styleId="SpireTableThStyled8146b92-d4f5-4aec-be35-bdb8e60e5c1b">
-    <w:name w:val="SpireTableThStyled8146b92-d4f5-4aec-be35-bdb8e60e5c1b"/>
+  <w:style w:type="paragraph" w:styleId="SpireTableThStyleeae30fa3-79d5-43d8-a3ef-ec432bf2b9ee">
+    <w:name w:val="SpireTableThStyleeae30fa3-79d5-43d8-a3ef-ec432bf2b9ee"/>
     <w:basedOn w:val="Normal"/>
     <w:qFormat/>
     <w:pPr>
@@ -12382,8 +12382,8 @@
       <w:lang w:val="en-US" w:eastAsia="uk-UA" w:bidi="ar-SA"/>
     </w:rPr>
   </w:style>
-  <w:style w:type="paragraph" w:styleId="SpireTableThStylefe2d5caf-b8d0-466a-b16f-537edd476f0c">
-    <w:name w:val="SpireTableThStylefe2d5caf-b8d0-466a-b16f-537edd476f0c"/>
+  <w:style w:type="paragraph" w:styleId="SpireTableThStyle211df628-b25f-42a4-9097-176c6c2cd178">
+    <w:name w:val="SpireTableThStyle211df628-b25f-42a4-9097-176c6c2cd178"/>
     <w:basedOn w:val="Normal"/>
     <w:qFormat/>
     <w:pPr>
@@ -12397,8 +12397,8 @@
       <w:lang w:val="en-US" w:eastAsia="uk-UA" w:bidi="ar-SA"/>
     </w:rPr>
   </w:style>
-  <w:style w:type="paragraph" w:styleId="SpireTableThStyle6ee7e647-8878-4bff-b30e-6dc2b7e79454">
-    <w:name w:val="SpireTableThStyle6ee7e647-8878-4bff-b30e-6dc2b7e79454"/>
+  <w:style w:type="paragraph" w:styleId="SpireTableThStyled48335e2-2029-41b1-a58e-56333eae0450">
+    <w:name w:val="SpireTableThStyled48335e2-2029-41b1-a58e-56333eae0450"/>
     <w:basedOn w:val="Normal"/>
     <w:qFormat/>
     <w:pPr>
@@ -12412,8 +12412,8 @@
       <w:lang w:val="en-US" w:eastAsia="uk-UA" w:bidi="ar-SA"/>
     </w:rPr>
   </w:style>
-  <w:style w:type="paragraph" w:styleId="SpireTableThStylede47b3da-640b-4224-a9ba-96f14c0af9b2">
-    <w:name w:val="SpireTableThStylede47b3da-640b-4224-a9ba-96f14c0af9b2"/>
+  <w:style w:type="paragraph" w:styleId="SpireTableThStyled16ae503-312c-4442-9245-5da9f8293971">
+    <w:name w:val="SpireTableThStyled16ae503-312c-4442-9245-5da9f8293971"/>
     <w:basedOn w:val="Normal"/>
     <w:qFormat/>
     <w:pPr>
@@ -12427,8 +12427,8 @@
       <w:lang w:val="en-US" w:eastAsia="uk-UA" w:bidi="ar-SA"/>
     </w:rPr>
   </w:style>
-  <w:style w:type="paragraph" w:styleId="SpireTableThStyled05e5317-693c-468e-9df6-0c0b4103911c">
-    <w:name w:val="SpireTableThStyled05e5317-693c-468e-9df6-0c0b4103911c"/>
+  <w:style w:type="paragraph" w:styleId="SpireTableThStyle1a48970b-12f4-435a-a1ea-ff4dc879fd28">
+    <w:name w:val="SpireTableThStyle1a48970b-12f4-435a-a1ea-ff4dc879fd28"/>
     <w:basedOn w:val="Normal"/>
     <w:qFormat/>
     <w:pPr>

</xml_diff>

<commit_message>
Print related changes in DMS
</commit_message>
<xml_diff>
--- a/Vlims.DocumentMaster/DocumentWithMargins.docx
+++ b/Vlims.DocumentMaster/DocumentWithMargins.docx
@@ -3,137 +3,10 @@
 <!-- Generated by Spire.Doc -->
 <w:document xmlns:mc="http://schemas.openxmlformats.org/markup-compatibility/2006" xmlns:o="urn:schemas-microsoft-com:office:office" xmlns:r="http://schemas.openxmlformats.org/officeDocument/2006/relationships" xmlns:m="http://schemas.openxmlformats.org/officeDocument/2006/math" xmlns:v="urn:schemas-microsoft-com:vml" xmlns:wp="http://schemas.openxmlformats.org/drawingml/2006/wordprocessingDrawing" xmlns:w10="urn:schemas-microsoft-com:office:word" xmlns:w="http://schemas.openxmlformats.org/wordprocessingml/2006/main" xmlns:wne="http://schemas.microsoft.com/office/word/2006/wordml" xmlns:wpc="http://schemas.microsoft.com/office/word/2010/wordprocessingCanvas" xmlns:wp14="http://schemas.microsoft.com/office/word/2010/wordprocessingDrawing" xmlns:w14="http://schemas.microsoft.com/office/word/2010/wordml" xmlns:wpg="http://schemas.microsoft.com/office/word/2010/wordprocessingGroup" xmlns:wpi="http://schemas.microsoft.com/office/word/2010/wordprocessingInk" xmlns:wps="http://schemas.microsoft.com/office/word/2010/wordprocessingShape" xmlns:cx="http://schemas.microsoft.com/office/drawing/2014/chartex" xmlns:w15="http://schemas.microsoft.com/office/word/2012/wordml" mc:Ignorable="w14 wp14 w15">
   <w:body>
-    <w:tbl>
-      <w:tblPr>
-        <w:tblW w:w="5000" w:type="pct"/>
-        <w:jc w:val="left"/>
-        <w:tblInd w:w="0" w:type="dxa"/>
-        <w:tblBorders>
-          <w:top w:val="single" w:sz="6" w:space="0" w:color="auto"/>
-          <w:left w:val="single" w:sz="6" w:space="0" w:color="auto"/>
-          <w:bottom w:val="single" w:sz="6" w:space="0" w:color="auto"/>
-          <w:right w:val="single" w:sz="6" w:space="0" w:color="auto"/>
-          <w:insideH w:val="none" w:sz="0" w:space="0" w:color="auto"/>
-          <w:insideV w:val="none" w:sz="0" w:space="0" w:color="auto"/>
-        </w:tblBorders>
-        <w:shd w:val="clear" w:color="auto" w:fill="auto"/>
-        <w:tblLook w:firstRow="0" w:lastRow="0" w:firstColumn="0" w:lastColumn="0" w:noHBand="1" w:noVBand="1"/>
-      </w:tblPr>
-      <w:tblGrid>
-        <w:gridCol w:w="4496"/>
-        <w:gridCol w:w="4496"/>
-      </w:tblGrid>
-      <w:tr>
-        <w:trPr>
-          <w:trHeight w:hRule="auto" w:val="0"/>
-          <w:jc w:val="left"/>
-        </w:trPr>
-        <w:tc>
-          <w:tcPr>
-            <w:tcBorders>
-              <w:top w:val="single" w:sz="6" w:space="0" w:color="auto"/>
-              <w:left w:val="single" w:sz="6" w:space="0" w:color="auto"/>
-              <w:bottom w:val="single" w:sz="6" w:space="0" w:color="auto"/>
-              <w:right w:val="single" w:sz="6" w:space="0" w:color="auto"/>
-            </w:tcBorders>
-            <w:vAlign w:val="center"/>
-          </w:tcPr>
-          <w:p>
-            <w:pPr>
-              <w:rPr>
-                <w:vanish w:val="0"/>
-              </w:rPr>
-            </w:pPr>
-            <w:r>
-              <w:rPr>
-                <w:sz w:val="28"/>
-              </w:rPr>
-              <w:t xml:space="preserve">test</w:t>
-            </w:r>
-          </w:p>
-        </w:tc>
-        <w:tc>
-          <w:tcPr>
-            <w:tcBorders>
-              <w:top w:val="single" w:sz="6" w:space="0" w:color="auto"/>
-              <w:left w:val="single" w:sz="6" w:space="0" w:color="auto"/>
-              <w:bottom w:val="single" w:sz="6" w:space="0" w:color="auto"/>
-              <w:right w:val="single" w:sz="6" w:space="0" w:color="auto"/>
-            </w:tcBorders>
-            <w:vAlign w:val="center"/>
-          </w:tcPr>
-          <w:p>
-            <w:pPr>
-              <w:rPr>
-                <w:vanish w:val="0"/>
-              </w:rPr>
-            </w:pPr>
-            <w:r>
-              <w:rPr>
-                <w:sz w:val="28"/>
-              </w:rPr>
-              <w:t xml:space="preserve">test</w:t>
-            </w:r>
-          </w:p>
-        </w:tc>
-      </w:tr>
-      <w:tr>
-        <w:trPr>
-          <w:trHeight w:hRule="auto" w:val="0"/>
-          <w:jc w:val="left"/>
-        </w:trPr>
-        <w:tc>
-          <w:tcPr>
-            <w:tcBorders>
-              <w:top w:val="single" w:sz="6" w:space="0" w:color="auto"/>
-              <w:left w:val="single" w:sz="6" w:space="0" w:color="auto"/>
-              <w:bottom w:val="single" w:sz="6" w:space="0" w:color="auto"/>
-              <w:right w:val="single" w:sz="6" w:space="0" w:color="auto"/>
-            </w:tcBorders>
-            <w:vAlign w:val="center"/>
-          </w:tcPr>
-          <w:p>
-            <w:pPr>
-              <w:rPr>
-                <w:vanish w:val="0"/>
-              </w:rPr>
-            </w:pPr>
-            <w:r>
-              <w:rPr>
-                <w:sz w:val="28"/>
-              </w:rPr>
-              <w:t xml:space="preserve">test</w:t>
-            </w:r>
-          </w:p>
-        </w:tc>
-        <w:tc>
-          <w:tcPr>
-            <w:tcBorders>
-              <w:top w:val="single" w:sz="6" w:space="0" w:color="auto"/>
-              <w:left w:val="single" w:sz="6" w:space="0" w:color="auto"/>
-              <w:bottom w:val="single" w:sz="6" w:space="0" w:color="auto"/>
-              <w:right w:val="single" w:sz="6" w:space="0" w:color="auto"/>
-            </w:tcBorders>
-            <w:vAlign w:val="center"/>
-          </w:tcPr>
-          <w:p>
-            <w:pPr>
-              <w:rPr>
-                <w:vanish w:val="0"/>
-              </w:rPr>
-            </w:pPr>
-            <w:r>
-              <w:rPr>
-                <w:sz w:val="28"/>
-              </w:rPr>
-              <w:t xml:space="preserve">test</w:t>
-            </w:r>
-          </w:p>
-        </w:tc>
-      </w:tr>
-    </w:tbl>
     <w:p>
-      <w:pPr/>
+      <w:pPr>
+        <w:spacing w:before="-200" w:after="0"/>
+      </w:pPr>
     </w:p>
     <w:sectPr>
       <w:headerReference w:type="default" r:id="rId1"/>
@@ -165,10 +38,10 @@
       <w:tblLook w:firstRow="0" w:lastRow="0" w:firstColumn="0" w:lastColumn="0" w:noHBand="1" w:noVBand="1"/>
     </w:tblPr>
     <w:tblGrid>
-      <w:gridCol w:w="2192"/>
-      <w:gridCol w:w="2248"/>
-      <w:gridCol w:w="2193"/>
-      <w:gridCol w:w="2359"/>
+      <w:gridCol w:w="1382"/>
+      <w:gridCol w:w="2537"/>
+      <w:gridCol w:w="2537"/>
+      <w:gridCol w:w="2537"/>
     </w:tblGrid>
     <w:tr>
       <w:trPr>
@@ -218,7 +91,7 @@
         </w:tcPr>
         <w:p>
           <w:pPr>
-            <w:pStyle w:val="SpireTableThStyle44a5510b-9f06-425c-9226-b2af3ee85e2a"/>
+            <w:pStyle w:val="SpireTableThStyled31d0029-52c6-4267-ae61-d0350ff0666d"/>
             <w:rPr>
               <w:vanish w:val="0"/>
             </w:rPr>
@@ -253,7 +126,7 @@
         </w:tcPr>
         <w:p>
           <w:pPr>
-            <w:pStyle w:val="SpireTableThStylec8a73b62-7df1-41c0-8364-b38074a70d7f"/>
+            <w:pStyle w:val="SpireTableThStyle9d53dbad-5080-4783-87e7-b6513a4982b6"/>
             <w:rPr>
               <w:vanish w:val="0"/>
             </w:rPr>
@@ -288,7 +161,7 @@
         </w:tcPr>
         <w:p>
           <w:pPr>
-            <w:pStyle w:val="SpireTableThStyle989582ca-122e-45fa-863e-380d1f28547d"/>
+            <w:pStyle w:val="SpireTableThStylea0ca01e1-d95c-4f1e-9c96-1e57fd84b7db"/>
             <w:rPr>
               <w:vanish w:val="0"/>
             </w:rPr>
@@ -329,7 +202,7 @@
         </w:tcPr>
         <w:p>
           <w:pPr>
-            <w:pStyle w:val="SpireTableThStyle84c77c40-6511-44ea-9ee3-a958982d66c6"/>
+            <w:pStyle w:val="SpireTableThStyleb3e8e319-09e5-4239-9cc2-3a9c9d1431ee"/>
             <w:rPr>
               <w:vanish w:val="0"/>
             </w:rPr>
@@ -436,7 +309,7 @@
         </w:tcPr>
         <w:p>
           <w:pPr>
-            <w:pStyle w:val="SpireTableThStyle1e61786b-6967-4be3-805c-7633cfd31880"/>
+            <w:pStyle w:val="SpireTableThStyle364b303e-0aeb-4241-b404-99cf1424202a"/>
             <w:rPr>
               <w:vanish w:val="0"/>
             </w:rPr>
@@ -543,7 +416,7 @@
         </w:tcPr>
         <w:p>
           <w:pPr>
-            <w:pStyle w:val="SpireTableThStyle5d6262ac-5069-4bd7-a900-a0ecfc8054b2"/>
+            <w:pStyle w:val="SpireTableThStyle5284bc24-d317-4d32-90d2-56fd0765e0da"/>
             <w:rPr>
               <w:vanish w:val="0"/>
             </w:rPr>
@@ -587,7 +460,7 @@
               <w:rFonts w:ascii="arial" w:eastAsia="arial" w:hAnsi="arial" w:cs="arial"/>
               <w:sz w:val="21"/>
             </w:rPr>
-            <w:t xml:space="preserve">umrazs</w:t>
+            <w:t xml:space="preserve">ADMS</w:t>
           </w:r>
         </w:p>
       </w:tc>
@@ -620,7 +493,7 @@
               <w:rFonts w:ascii="arial" w:eastAsia="arial" w:hAnsi="arial" w:cs="arial"/>
               <w:sz w:val="21"/>
             </w:rPr>
-            <w:t xml:space="preserve">rajeshp</w:t>
+            <w:t xml:space="preserve">BDMS</w:t>
           </w:r>
         </w:p>
       </w:tc>
@@ -653,7 +526,7 @@
               <w:rFonts w:ascii="arial" w:eastAsia="arial" w:hAnsi="arial" w:cs="arial"/>
               <w:sz w:val="21"/>
             </w:rPr>
-            <w:t xml:space="preserve">umrazs</w:t>
+            <w:t xml:space="preserve">CDMS</w:t>
           </w:r>
         </w:p>
       </w:tc>
@@ -683,7 +556,7 @@
         </w:tcPr>
         <w:p>
           <w:pPr>
-            <w:pStyle w:val="SpireTableThStyle1763e897-2562-49d1-890d-b58493fd8b87"/>
+            <w:pStyle w:val="SpireTableThStyle83991397-5051-4579-85ca-af1f18fa79a0"/>
             <w:rPr>
               <w:vanish w:val="0"/>
             </w:rPr>
@@ -727,7 +600,7 @@
               <w:rFonts w:ascii="arial" w:eastAsia="arial" w:hAnsi="arial" w:cs="arial"/>
               <w:sz w:val="21"/>
             </w:rPr>
-            <w:t xml:space="preserve">devadmin</w:t>
+            <w:t xml:space="preserve">A ANALYST</w:t>
           </w:r>
         </w:p>
       </w:tc>
@@ -760,7 +633,7 @@
               <w:rFonts w:ascii="arial" w:eastAsia="arial" w:hAnsi="arial" w:cs="arial"/>
               <w:sz w:val="21"/>
             </w:rPr>
-            <w:t xml:space="preserve">devadmin</w:t>
+            <w:t xml:space="preserve">B ANALYST</w:t>
           </w:r>
         </w:p>
       </w:tc>
@@ -793,7 +666,7 @@
               <w:rFonts w:ascii="arial" w:eastAsia="arial" w:hAnsi="arial" w:cs="arial"/>
               <w:sz w:val="21"/>
             </w:rPr>
-            <w:t xml:space="preserve">devadmin</w:t>
+            <w:t xml:space="preserve">C ANALYST</w:t>
           </w:r>
         </w:p>
       </w:tc>
@@ -823,7 +696,7 @@
         </w:tcPr>
         <w:p>
           <w:pPr>
-            <w:pStyle w:val="SpireTableThStylee7607104-120e-4785-ab9b-c32c2309b784"/>
+            <w:pStyle w:val="SpireTableThStyle96aeba38-2ded-4add-9e12-212f83a146eb"/>
             <w:rPr>
               <w:vanish w:val="0"/>
             </w:rPr>
@@ -867,7 +740,7 @@
               <w:rFonts w:ascii="arial" w:eastAsia="arial" w:hAnsi="arial" w:cs="arial"/>
               <w:sz w:val="21"/>
             </w:rPr>
-            <w:t xml:space="preserve">dev</w:t>
+            <w:t xml:space="preserve">QUALITY MANAGEMENT SYSTEM</w:t>
           </w:r>
         </w:p>
       </w:tc>
@@ -900,7 +773,7 @@
               <w:rFonts w:ascii="arial" w:eastAsia="arial" w:hAnsi="arial" w:cs="arial"/>
               <w:sz w:val="21"/>
             </w:rPr>
-            <w:t xml:space="preserve">dev</w:t>
+            <w:t xml:space="preserve">QUALITY MANAGEMENT SYSTEM</w:t>
           </w:r>
         </w:p>
       </w:tc>
@@ -933,7 +806,7 @@
               <w:rFonts w:ascii="arial" w:eastAsia="arial" w:hAnsi="arial" w:cs="arial"/>
               <w:sz w:val="21"/>
             </w:rPr>
-            <w:t xml:space="preserve">dev</w:t>
+            <w:t xml:space="preserve">QUALITY MANAGEMENT SYSTEM</w:t>
           </w:r>
         </w:p>
       </w:tc>
@@ -942,7 +815,7 @@
   <w:p>
     <w:pPr/>
     <w:r>
-      <w:t xml:space="preserve">Print Type: test, Printed By: , Printed On: 04-04-2024 13:37, </w:t>
+      <w:t xml:space="preserve">Print Type: Master Copy, Printed By: RajkumarBathini, Printed On: 08-04-2024 10:55, </w:t>
     </w:r>
     <w:r>
       <w:t xml:space="preserve">Print Reason: test</w:t>
@@ -970,10 +843,10 @@
       <w:tblLook w:firstRow="0" w:lastRow="0" w:firstColumn="0" w:lastColumn="0" w:noHBand="1" w:noVBand="1"/>
     </w:tblPr>
     <w:tblGrid>
-      <w:gridCol w:w="2449"/>
-      <w:gridCol w:w="1691"/>
-      <w:gridCol w:w="1903"/>
-      <w:gridCol w:w="2949"/>
+      <w:gridCol w:w="2304"/>
+      <w:gridCol w:w="2063"/>
+      <w:gridCol w:w="2321"/>
+      <w:gridCol w:w="2304"/>
     </w:tblGrid>
     <w:tr>
       <w:trPr>
@@ -1001,7 +874,7 @@
         </w:tcPr>
         <w:p>
           <w:pPr>
-            <w:pStyle w:val="SpireTableThStyle53934172-ce33-4b37-bac4-e39a1dcce408"/>
+            <w:pStyle w:val="SpireTableThStyleb0159f8f-103b-4b4d-9092-b915e44b2792"/>
             <w:jc w:val="left"/>
             <w:rPr>
               <w:vanish w:val="0"/>
@@ -1056,7 +929,7 @@
         </w:tcPr>
         <w:p>
           <w:pPr>
-            <w:pStyle w:val="SpireTableThStyle905049a1-06c3-4eb4-bee9-73622f8c8e56"/>
+            <w:pStyle w:val="SpireTableThStyle68941ab6-999a-4c86-a6dc-afa788b942ba"/>
             <w:jc w:val="center"/>
             <w:rPr>
               <w:vanish w:val="0"/>
@@ -1068,7 +941,7 @@
               <w:b/>
               <w:sz w:val="21"/>
             </w:rPr>
-            <w:t xml:space="preserve">vlims pvt ltd.</w:t>
+            <w:t xml:space="preserve">POLAGANI CONSTRUCTIONS</w:t>
           </w:r>
         </w:p>
       </w:tc>
@@ -1092,7 +965,7 @@
         </w:tcPr>
         <w:p>
           <w:pPr>
-            <w:pStyle w:val="SpireTableThStyle0caab446-d1e7-48f5-a9bc-c61771509379"/>
+            <w:pStyle w:val="SpireTableThStyle795208d0-9074-4713-9dda-8cfc1b27ae8e"/>
             <w:jc w:val="left"/>
             <w:rPr>
               <w:vanish w:val="0"/>
@@ -1101,7 +974,7 @@
           <w:r>
             <w:pict>
               <v:shape id="_x0000_i2050" type="#_x0000_t75" style="width:75pt;height:60pt">
-                <v:imagedata r:id="rId2" o:title=""/>
+                <v:imagedata r:id="rId1" o:title=""/>
               </v:shape>
             </w:pict>
           </w:r>
@@ -1151,7 +1024,7 @@
               <w:rFonts w:ascii="&quot;times new roman&quot;" w:eastAsia="&quot;times new roman&quot;" w:hAnsi="&quot;times new roman&quot;" w:cs="&quot;times new roman&quot;"/>
               <w:sz w:val="21"/>
             </w:rPr>
-            <w:t xml:space="preserve"> templateclone</w:t>
+            <w:t xml:space="preserve"> PREPARATION FORM</w:t>
           </w:r>
         </w:p>
       </w:tc>
@@ -1218,7 +1091,7 @@
               <w:rFonts w:ascii="&quot;times new roman&quot;" w:eastAsia="&quot;times new roman&quot;" w:hAnsi="&quot;times new roman&quot;" w:cs="&quot;times new roman&quot;"/>
               <w:sz w:val="21"/>
             </w:rPr>
-            <w:t xml:space="preserve">AP/Clone/04/04/2024</w:t>
+            <w:t xml:space="preserve">APD/OP/052</w:t>
           </w:r>
         </w:p>
       </w:tc>
@@ -1431,7 +1304,7 @@
               <w:rFonts w:ascii="&quot;times new roman&quot;" w:eastAsia="&quot;times new roman&quot;" w:hAnsi="&quot;times new roman&quot;" w:cs="&quot;times new roman&quot;"/>
               <w:sz w:val="21"/>
             </w:rPr>
-            <w:t xml:space="preserve">dev</w:t>
+            <w:t xml:space="preserve">Production </w:t>
           </w:r>
         </w:p>
       </w:tc>
@@ -1571,7 +1444,7 @@
               <w:rFonts w:ascii="&quot;times new roman&quot;" w:eastAsia="&quot;times new roman&quot;" w:hAnsi="&quot;times new roman&quot;" w:cs="&quot;times new roman&quot;"/>
               <w:sz w:val="21"/>
             </w:rPr>
-            <w:t xml:space="preserve">04-04-2024</w:t>
+            <w:t xml:space="preserve">06-04-2024</w:t>
           </w:r>
         </w:p>
       </w:tc>
@@ -1638,7 +1511,7 @@
               <w:rFonts w:ascii="&quot;times new roman&quot;" w:eastAsia="&quot;times new roman&quot;" w:hAnsi="&quot;times new roman&quot;" w:cs="&quot;times new roman&quot;"/>
               <w:sz w:val="21"/>
             </w:rPr>
-            <w:t xml:space="preserve">06-04-2024</w:t>
+            <w:t xml:space="preserve">06-04-2026</w:t>
           </w:r>
         </w:p>
       </w:tc>
@@ -1807,8 +1680,8 @@
       <w:lang w:val="en-US" w:eastAsia="uk-UA" w:bidi="ar-SA"/>
     </w:rPr>
   </w:style>
-  <w:style w:type="paragraph" w:styleId="SpireTableThStyle44a5510b-9f06-425c-9226-b2af3ee85e2a">
-    <w:name w:val="SpireTableThStyle44a5510b-9f06-425c-9226-b2af3ee85e2a"/>
+  <w:style w:type="paragraph" w:styleId="SpireTableThStyled31d0029-52c6-4267-ae61-d0350ff0666d">
+    <w:name w:val="SpireTableThStyled31d0029-52c6-4267-ae61-d0350ff0666d"/>
     <w:basedOn w:val="Normal"/>
     <w:qFormat/>
     <w:pPr>
@@ -1822,8 +1695,8 @@
       <w:lang w:val="en-US" w:eastAsia="uk-UA" w:bidi="ar-SA"/>
     </w:rPr>
   </w:style>
-  <w:style w:type="paragraph" w:styleId="SpireTableThStylec8a73b62-7df1-41c0-8364-b38074a70d7f">
-    <w:name w:val="SpireTableThStylec8a73b62-7df1-41c0-8364-b38074a70d7f"/>
+  <w:style w:type="paragraph" w:styleId="SpireTableThStyle9d53dbad-5080-4783-87e7-b6513a4982b6">
+    <w:name w:val="SpireTableThStyle9d53dbad-5080-4783-87e7-b6513a4982b6"/>
     <w:basedOn w:val="Normal"/>
     <w:qFormat/>
     <w:pPr>
@@ -1837,8 +1710,8 @@
       <w:lang w:val="en-US" w:eastAsia="uk-UA" w:bidi="ar-SA"/>
     </w:rPr>
   </w:style>
-  <w:style w:type="paragraph" w:styleId="SpireTableThStyle989582ca-122e-45fa-863e-380d1f28547d">
-    <w:name w:val="SpireTableThStyle989582ca-122e-45fa-863e-380d1f28547d"/>
+  <w:style w:type="paragraph" w:styleId="SpireTableThStylea0ca01e1-d95c-4f1e-9c96-1e57fd84b7db">
+    <w:name w:val="SpireTableThStylea0ca01e1-d95c-4f1e-9c96-1e57fd84b7db"/>
     <w:basedOn w:val="Normal"/>
     <w:qFormat/>
     <w:pPr>
@@ -1852,8 +1725,8 @@
       <w:lang w:val="en-US" w:eastAsia="uk-UA" w:bidi="ar-SA"/>
     </w:rPr>
   </w:style>
-  <w:style w:type="paragraph" w:styleId="SpireTableThStyle84c77c40-6511-44ea-9ee3-a958982d66c6">
-    <w:name w:val="SpireTableThStyle84c77c40-6511-44ea-9ee3-a958982d66c6"/>
+  <w:style w:type="paragraph" w:styleId="SpireTableThStyleb3e8e319-09e5-4239-9cc2-3a9c9d1431ee">
+    <w:name w:val="SpireTableThStyleb3e8e319-09e5-4239-9cc2-3a9c9d1431ee"/>
     <w:basedOn w:val="Normal"/>
     <w:qFormat/>
     <w:pPr>
@@ -1867,8 +1740,8 @@
       <w:lang w:val="en-US" w:eastAsia="uk-UA" w:bidi="ar-SA"/>
     </w:rPr>
   </w:style>
-  <w:style w:type="paragraph" w:styleId="SpireTableThStyle1e61786b-6967-4be3-805c-7633cfd31880">
-    <w:name w:val="SpireTableThStyle1e61786b-6967-4be3-805c-7633cfd31880"/>
+  <w:style w:type="paragraph" w:styleId="SpireTableThStyle364b303e-0aeb-4241-b404-99cf1424202a">
+    <w:name w:val="SpireTableThStyle364b303e-0aeb-4241-b404-99cf1424202a"/>
     <w:basedOn w:val="Normal"/>
     <w:qFormat/>
     <w:pPr>
@@ -1882,8 +1755,8 @@
       <w:lang w:val="en-US" w:eastAsia="uk-UA" w:bidi="ar-SA"/>
     </w:rPr>
   </w:style>
-  <w:style w:type="paragraph" w:styleId="SpireTableThStyle5d6262ac-5069-4bd7-a900-a0ecfc8054b2">
-    <w:name w:val="SpireTableThStyle5d6262ac-5069-4bd7-a900-a0ecfc8054b2"/>
+  <w:style w:type="paragraph" w:styleId="SpireTableThStyle5284bc24-d317-4d32-90d2-56fd0765e0da">
+    <w:name w:val="SpireTableThStyle5284bc24-d317-4d32-90d2-56fd0765e0da"/>
     <w:basedOn w:val="Normal"/>
     <w:qFormat/>
     <w:pPr>
@@ -1897,8 +1770,8 @@
       <w:lang w:val="en-US" w:eastAsia="uk-UA" w:bidi="ar-SA"/>
     </w:rPr>
   </w:style>
-  <w:style w:type="paragraph" w:styleId="SpireTableThStyle1763e897-2562-49d1-890d-b58493fd8b87">
-    <w:name w:val="SpireTableThStyle1763e897-2562-49d1-890d-b58493fd8b87"/>
+  <w:style w:type="paragraph" w:styleId="SpireTableThStyle83991397-5051-4579-85ca-af1f18fa79a0">
+    <w:name w:val="SpireTableThStyle83991397-5051-4579-85ca-af1f18fa79a0"/>
     <w:basedOn w:val="Normal"/>
     <w:qFormat/>
     <w:pPr>
@@ -1912,8 +1785,8 @@
       <w:lang w:val="en-US" w:eastAsia="uk-UA" w:bidi="ar-SA"/>
     </w:rPr>
   </w:style>
-  <w:style w:type="paragraph" w:styleId="SpireTableThStylee7607104-120e-4785-ab9b-c32c2309b784">
-    <w:name w:val="SpireTableThStylee7607104-120e-4785-ab9b-c32c2309b784"/>
+  <w:style w:type="paragraph" w:styleId="SpireTableThStyle96aeba38-2ded-4add-9e12-212f83a146eb">
+    <w:name w:val="SpireTableThStyle96aeba38-2ded-4add-9e12-212f83a146eb"/>
     <w:basedOn w:val="Normal"/>
     <w:qFormat/>
     <w:pPr>
@@ -1927,8 +1800,8 @@
       <w:lang w:val="en-US" w:eastAsia="uk-UA" w:bidi="ar-SA"/>
     </w:rPr>
   </w:style>
-  <w:style w:type="paragraph" w:styleId="SpireTableThStyle53934172-ce33-4b37-bac4-e39a1dcce408">
-    <w:name w:val="SpireTableThStyle53934172-ce33-4b37-bac4-e39a1dcce408"/>
+  <w:style w:type="paragraph" w:styleId="SpireTableThStyleb0159f8f-103b-4b4d-9092-b915e44b2792">
+    <w:name w:val="SpireTableThStyleb0159f8f-103b-4b4d-9092-b915e44b2792"/>
     <w:basedOn w:val="Normal"/>
     <w:qFormat/>
     <w:pPr>
@@ -1942,8 +1815,8 @@
       <w:lang w:val="en-US" w:eastAsia="uk-UA" w:bidi="ar-SA"/>
     </w:rPr>
   </w:style>
-  <w:style w:type="paragraph" w:styleId="SpireTableThStyle905049a1-06c3-4eb4-bee9-73622f8c8e56">
-    <w:name w:val="SpireTableThStyle905049a1-06c3-4eb4-bee9-73622f8c8e56"/>
+  <w:style w:type="paragraph" w:styleId="SpireTableThStyle68941ab6-999a-4c86-a6dc-afa788b942ba">
+    <w:name w:val="SpireTableThStyle68941ab6-999a-4c86-a6dc-afa788b942ba"/>
     <w:basedOn w:val="Normal"/>
     <w:qFormat/>
     <w:pPr>
@@ -1957,8 +1830,8 @@
       <w:lang w:val="en-US" w:eastAsia="uk-UA" w:bidi="ar-SA"/>
     </w:rPr>
   </w:style>
-  <w:style w:type="paragraph" w:styleId="SpireTableThStyle0caab446-d1e7-48f5-a9bc-c61771509379">
-    <w:name w:val="SpireTableThStyle0caab446-d1e7-48f5-a9bc-c61771509379"/>
+  <w:style w:type="paragraph" w:styleId="SpireTableThStyle795208d0-9074-4713-9dda-8cfc1b27ae8e">
+    <w:name w:val="SpireTableThStyle795208d0-9074-4713-9dda-8cfc1b27ae8e"/>
     <w:basedOn w:val="Normal"/>
     <w:qFormat/>
     <w:pPr>

</xml_diff>

<commit_message>
Latest Build fron this Branch
</commit_message>
<xml_diff>
--- a/Vlims.DocumentMaster/DocumentWithMargins.docx
+++ b/Vlims.DocumentMaster/DocumentWithMargins.docx
@@ -10215,7 +10215,7 @@
         </w:tcPr>
         <w:p>
           <w:pPr>
-            <w:pStyle w:val="SpireTableThStyleb33a69ab-74dd-4e8d-9680-a32955b934b5"/>
+            <w:pStyle w:val="SpireTableThStyle4f947ad3-e5f6-40de-88c4-b56865fb34ad"/>
             <w:jc w:val="left"/>
             <w:rPr>
               <w:vanish w:val="0"/>
@@ -10251,7 +10251,7 @@
         </w:tcPr>
         <w:p>
           <w:pPr>
-            <w:pStyle w:val="SpireTableThStyle8d6bfa02-7b22-4e1d-b45b-be185972e50f"/>
+            <w:pStyle w:val="SpireTableThStyle5b4011b8-c7f1-402d-b22e-d5eddcd183c5"/>
             <w:jc w:val="left"/>
             <w:rPr>
               <w:vanish w:val="0"/>
@@ -10287,7 +10287,7 @@
         </w:tcPr>
         <w:p>
           <w:pPr>
-            <w:pStyle w:val="SpireTableThStylebe6dc946-7413-45e5-af79-617fcc57b8d2"/>
+            <w:pStyle w:val="SpireTableThStyle9cda86de-7cfe-45af-8099-d5ec892f40b4"/>
             <w:jc w:val="left"/>
             <w:rPr>
               <w:vanish w:val="0"/>
@@ -10328,7 +10328,7 @@
         </w:tcPr>
         <w:p>
           <w:pPr>
-            <w:pStyle w:val="SpireTableThStyle5c6b1918-e5cf-4276-885b-96b66afa73e4"/>
+            <w:pStyle w:val="SpireTableThStyle8f077ad7-7972-40db-94d3-3fafab6d8db1"/>
             <w:jc w:val="left"/>
             <w:rPr>
               <w:vanish w:val="0"/>
@@ -10432,7 +10432,7 @@
         </w:tcPr>
         <w:p>
           <w:pPr>
-            <w:pStyle w:val="SpireTableThStyle1d85b6a5-f8dc-4c7a-981d-ba06e74e98e1"/>
+            <w:pStyle w:val="SpireTableThStyle64ba6aac-77ed-4868-a8a6-f6c3e5b6fc37"/>
             <w:jc w:val="left"/>
             <w:rPr>
               <w:vanish w:val="0"/>
@@ -10575,7 +10575,7 @@
         </w:tcPr>
         <w:p>
           <w:pPr>
-            <w:pStyle w:val="SpireTableThStylef7623d59-18f8-4052-9e51-d96a97b3af1c"/>
+            <w:pStyle w:val="SpireTableThStyle4f8317f4-c4f1-400b-aae8-f1c98f583b67"/>
             <w:jc w:val="left"/>
             <w:rPr>
               <w:vanish w:val="0"/>
@@ -10718,7 +10718,7 @@
         </w:tcPr>
         <w:p>
           <w:pPr>
-            <w:pStyle w:val="SpireTableThStyle478c12d6-66e4-439d-8d17-520a1603538b"/>
+            <w:pStyle w:val="SpireTableThStyle9767e7e6-1988-481c-8288-975cc4f5b479"/>
             <w:jc w:val="left"/>
             <w:rPr>
               <w:vanish w:val="0"/>
@@ -10840,9 +10840,6 @@
   </w:tbl>
   <w:p>
     <w:pPr/>
-    <w:r>
-      <w:t xml:space="preserve">Print Reason: qwert</w:t>
-    </w:r>
   </w:p>
 </w:ftr>
 </file>
@@ -10866,10 +10863,10 @@
       <w:tblLook w:firstRow="0" w:lastRow="0" w:firstColumn="0" w:lastColumn="0" w:noHBand="1" w:noVBand="1"/>
     </w:tblPr>
     <w:tblGrid>
-      <w:gridCol w:w="2732"/>
-      <w:gridCol w:w="1893"/>
-      <w:gridCol w:w="2354"/>
-      <w:gridCol w:w="2013"/>
+      <w:gridCol w:w="2548"/>
+      <w:gridCol w:w="2161"/>
+      <w:gridCol w:w="1736"/>
+      <w:gridCol w:w="2548"/>
     </w:tblGrid>
     <w:tr>
       <w:trPr>
@@ -10897,7 +10894,7 @@
         </w:tcPr>
         <w:p>
           <w:pPr>
-            <w:pStyle w:val="SpireTableThStyle2eacfa21-6b4e-4a80-9d49-0f8cf8eb49d4"/>
+            <w:pStyle w:val="SpireTableThStyled545dd77-4c20-4b8d-8888-64cda69250bb"/>
             <w:jc w:val="left"/>
             <w:rPr>
               <w:vanish w:val="0"/>
@@ -10924,7 +10921,7 @@
                 <v:path o:extrusionok="f" gradientshapeok="t" o:connecttype="rect"/>
                 <o:lock v:ext="edit" aspectratio="t"/>
               </v:shapetype>
-              <v:shape id="_x0000_i2049" type="#_x0000_t75" style="width:105pt;height:60pt">
+              <v:shape id="_x0000_i2049" type="#_x0000_t75" style="width:75pt;height:60pt">
                 <v:imagedata r:id="rId1" o:title=""/>
               </v:shape>
             </w:pict>
@@ -10952,7 +10949,7 @@
         </w:tcPr>
         <w:p>
           <w:pPr>
-            <w:pStyle w:val="SpireTableThStyleb98ebc84-5167-4a94-be39-2a4ea65a8c23"/>
+            <w:pStyle w:val="SpireTableThStyle25aae77d-2bfb-4771-aea1-518a0c0b3bdb"/>
             <w:jc w:val="center"/>
             <w:rPr>
               <w:vanish w:val="0"/>
@@ -10988,7 +10985,7 @@
         </w:tcPr>
         <w:p>
           <w:pPr>
-            <w:pStyle w:val="SpireTableThStyle69e3e670-3b4c-4204-b2be-9422a24ee7a2"/>
+            <w:pStyle w:val="SpireTableThStyle4a3caf1e-b1e0-4e1f-aeb0-53d92c3a5d37"/>
             <w:jc w:val="left"/>
             <w:rPr>
               <w:vanish w:val="0"/>
@@ -11000,6 +10997,123 @@
                 <v:imagedata r:id="rId1" o:title=""/>
               </v:shape>
             </w:pict>
+          </w:r>
+        </w:p>
+      </w:tc>
+    </w:tr>
+    <w:tr>
+      <w:trPr>
+        <w:trHeight w:hRule="auto" w:val="0"/>
+        <w:jc w:val="left"/>
+      </w:trPr>
+      <w:tc>
+        <w:tcPr>
+          <w:gridSpan w:val="2"/>
+          <w:tcBorders>
+            <w:top w:val="single" w:sz="6" w:space="0" w:color="auto"/>
+            <w:left w:val="single" w:sz="6" w:space="0" w:color="auto"/>
+            <w:bottom w:val="single" w:sz="6" w:space="0" w:color="auto"/>
+            <w:right w:val="single" w:sz="6" w:space="0" w:color="auto"/>
+            <w:insideH w:val="single" w:sz="4" w:space="0" w:color="auto"/>
+            <w:insideV w:val="single" w:sz="4" w:space="0" w:color="auto"/>
+          </w:tcBorders>
+          <w:tcMar>
+            <w:top w:w="75" w:type="dxa"/>
+            <w:left w:w="75" w:type="dxa"/>
+            <w:bottom w:w="75" w:type="dxa"/>
+            <w:right w:w="75" w:type="dxa"/>
+          </w:tcMar>
+        </w:tcPr>
+        <w:p>
+          <w:pPr>
+            <w:jc w:val="left"/>
+            <w:rPr>
+              <w:vanish w:val="0"/>
+            </w:rPr>
+          </w:pPr>
+          <w:r>
+            <w:rPr>
+              <w:rFonts w:ascii="&quot;times new roman&quot;" w:eastAsia="&quot;times new roman&quot;" w:hAnsi="&quot;times new roman&quot;" w:cs="&quot;times new roman&quot;"/>
+              <w:b/>
+              <w:sz w:val="18"/>
+            </w:rPr>
+            <w:t xml:space="preserve">Title:</w:t>
+          </w:r>
+          <w:r>
+            <w:rPr>
+              <w:rFonts w:ascii="&quot;times new roman&quot;" w:eastAsia="&quot;times new roman&quot;" w:hAnsi="&quot;times new roman&quot;" w:cs="&quot;times new roman&quot;"/>
+              <w:b/>
+              <w:sz w:val="18"/>
+            </w:rPr>
+            <w:t xml:space="preserve"> sop 2 title</w:t>
+          </w:r>
+        </w:p>
+      </w:tc>
+      <w:tc>
+        <w:tcPr>
+          <w:tcBorders>
+            <w:top w:val="single" w:sz="6" w:space="0" w:color="auto"/>
+            <w:left w:val="single" w:sz="6" w:space="0" w:color="auto"/>
+            <w:bottom w:val="single" w:sz="6" w:space="0" w:color="auto"/>
+            <w:right w:val="single" w:sz="6" w:space="0" w:color="auto"/>
+            <w:insideH w:val="single" w:sz="4" w:space="0" w:color="auto"/>
+            <w:insideV w:val="single" w:sz="4" w:space="0" w:color="auto"/>
+          </w:tcBorders>
+          <w:tcMar>
+            <w:top w:w="75" w:type="dxa"/>
+            <w:left w:w="75" w:type="dxa"/>
+            <w:bottom w:w="75" w:type="dxa"/>
+            <w:right w:w="75" w:type="dxa"/>
+          </w:tcMar>
+        </w:tcPr>
+        <w:p>
+          <w:pPr>
+            <w:jc w:val="left"/>
+            <w:rPr>
+              <w:vanish w:val="0"/>
+            </w:rPr>
+          </w:pPr>
+          <w:r>
+            <w:rPr>
+              <w:rFonts w:ascii="&quot;times new roman&quot;" w:eastAsia="&quot;times new roman&quot;" w:hAnsi="&quot;times new roman&quot;" w:cs="&quot;times new roman&quot;"/>
+              <w:b/>
+              <w:sz w:val="18"/>
+            </w:rPr>
+            <w:t xml:space="preserve">SOP No.</w:t>
+          </w:r>
+        </w:p>
+      </w:tc>
+      <w:tc>
+        <w:tcPr>
+          <w:tcBorders>
+            <w:top w:val="single" w:sz="6" w:space="0" w:color="auto"/>
+            <w:left w:val="single" w:sz="6" w:space="0" w:color="auto"/>
+            <w:bottom w:val="single" w:sz="6" w:space="0" w:color="auto"/>
+            <w:right w:val="single" w:sz="6" w:space="0" w:color="auto"/>
+            <w:insideH w:val="single" w:sz="4" w:space="0" w:color="auto"/>
+            <w:insideV w:val="single" w:sz="4" w:space="0" w:color="auto"/>
+          </w:tcBorders>
+          <w:tcMar>
+            <w:top w:w="75" w:type="dxa"/>
+            <w:left w:w="75" w:type="dxa"/>
+            <w:bottom w:w="75" w:type="dxa"/>
+            <w:right w:w="75" w:type="dxa"/>
+          </w:tcMar>
+        </w:tcPr>
+        <w:p>
+          <w:pPr>
+            <w:jc w:val="left"/>
+            <w:rPr>
+              <w:vanish w:val="0"/>
+            </w:rPr>
+          </w:pPr>
+          <w:r>
+            <w:rPr>
+              <w:rFonts w:ascii="&quot;times new roman&quot;" w:eastAsia="&quot;times new roman&quot;" w:hAnsi="&quot;times new roman&quot;" w:cs="&quot;times new roman&quot;"/>
+              <w:b/>
+              <w:sz w:val="18"/>
+            </w:rPr>
+            <w:t xml:space="preserve">qwer/12344</w:t>
           </w:r>
         </w:p>
       </w:tc>
@@ -11039,224 +11153,7 @@
               <w:b/>
               <w:sz w:val="18"/>
             </w:rPr>
-            <w:t xml:space="preserve">Generic Name</w:t>
-          </w:r>
-        </w:p>
-      </w:tc>
-      <w:tc>
-        <w:tcPr>
-          <w:gridSpan w:val="3"/>
-          <w:tcBorders>
-            <w:top w:val="single" w:sz="6" w:space="0" w:color="auto"/>
-            <w:left w:val="single" w:sz="6" w:space="0" w:color="auto"/>
-            <w:bottom w:val="single" w:sz="6" w:space="0" w:color="auto"/>
-            <w:right w:val="single" w:sz="6" w:space="0" w:color="auto"/>
-            <w:insideH w:val="single" w:sz="4" w:space="0" w:color="auto"/>
-            <w:insideV w:val="single" w:sz="4" w:space="0" w:color="auto"/>
-          </w:tcBorders>
-          <w:tcMar>
-            <w:top w:w="75" w:type="dxa"/>
-            <w:left w:w="75" w:type="dxa"/>
-            <w:bottom w:w="75" w:type="dxa"/>
-            <w:right w:w="75" w:type="dxa"/>
-          </w:tcMar>
-        </w:tcPr>
-        <w:p>
-          <w:pPr>
-            <w:jc w:val="left"/>
-            <w:rPr>
-              <w:vanish w:val="0"/>
-            </w:rPr>
-          </w:pPr>
-          <w:r>
-            <w:rPr>
-              <w:rFonts w:ascii="&quot;times new roman&quot;" w:eastAsia="&quot;times new roman&quot;" w:hAnsi="&quot;times new roman&quot;" w:cs="&quot;times new roman&quot;"/>
-              <w:b/>
-              <w:sz w:val="18"/>
-            </w:rPr>
-            <w:t xml:space="preserve">Syphilis Rapid Test device</w:t>
-          </w:r>
-        </w:p>
-      </w:tc>
-    </w:tr>
-    <w:tr>
-      <w:trPr>
-        <w:trHeight w:hRule="auto" w:val="0"/>
-        <w:jc w:val="left"/>
-      </w:trPr>
-      <w:tc>
-        <w:tcPr>
-          <w:tcBorders>
-            <w:top w:val="single" w:sz="6" w:space="0" w:color="auto"/>
-            <w:left w:val="single" w:sz="6" w:space="0" w:color="auto"/>
-            <w:bottom w:val="single" w:sz="6" w:space="0" w:color="auto"/>
-            <w:right w:val="single" w:sz="6" w:space="0" w:color="auto"/>
-            <w:insideH w:val="single" w:sz="4" w:space="0" w:color="auto"/>
-            <w:insideV w:val="single" w:sz="4" w:space="0" w:color="auto"/>
-          </w:tcBorders>
-          <w:tcMar>
-            <w:top w:w="75" w:type="dxa"/>
-            <w:left w:w="75" w:type="dxa"/>
-            <w:bottom w:w="75" w:type="dxa"/>
-            <w:right w:w="75" w:type="dxa"/>
-          </w:tcMar>
-        </w:tcPr>
-        <w:p>
-          <w:pPr>
-            <w:jc w:val="left"/>
-            <w:rPr>
-              <w:vanish w:val="0"/>
-            </w:rPr>
-          </w:pPr>
-          <w:r>
-            <w:rPr>
-              <w:rFonts w:ascii="&quot;times new roman&quot;" w:eastAsia="&quot;times new roman&quot;" w:hAnsi="&quot;times new roman&quot;" w:cs="&quot;times new roman&quot;"/>
-              <w:b/>
-              <w:sz w:val="18"/>
-            </w:rPr>
-            <w:t xml:space="preserve">STP No.</w:t>
-          </w:r>
-        </w:p>
-      </w:tc>
-      <w:tc>
-        <w:tcPr>
-          <w:tcBorders>
-            <w:top w:val="single" w:sz="6" w:space="0" w:color="auto"/>
-            <w:left w:val="single" w:sz="6" w:space="0" w:color="auto"/>
-            <w:bottom w:val="single" w:sz="6" w:space="0" w:color="auto"/>
-            <w:right w:val="single" w:sz="6" w:space="0" w:color="auto"/>
-            <w:insideH w:val="single" w:sz="4" w:space="0" w:color="auto"/>
-            <w:insideV w:val="single" w:sz="4" w:space="0" w:color="auto"/>
-          </w:tcBorders>
-          <w:tcMar>
-            <w:top w:w="75" w:type="dxa"/>
-            <w:left w:w="75" w:type="dxa"/>
-            <w:bottom w:w="75" w:type="dxa"/>
-            <w:right w:w="75" w:type="dxa"/>
-          </w:tcMar>
-        </w:tcPr>
-        <w:p>
-          <w:pPr>
-            <w:jc w:val="left"/>
-            <w:rPr>
-              <w:vanish w:val="0"/>
-            </w:rPr>
-          </w:pPr>
-          <w:r>
-            <w:rPr>
-              <w:rFonts w:ascii="&quot;times new roman&quot;" w:eastAsia="&quot;times new roman&quot;" w:hAnsi="&quot;times new roman&quot;" w:cs="&quot;times new roman&quot;"/>
-              <w:b/>
-              <w:sz w:val="18"/>
-            </w:rPr>
-            <w:t xml:space="preserve">APD/STC/DC/036</w:t>
-          </w:r>
-        </w:p>
-      </w:tc>
-      <w:tc>
-        <w:tcPr>
-          <w:tcBorders>
-            <w:top w:val="single" w:sz="6" w:space="0" w:color="auto"/>
-            <w:left w:val="single" w:sz="6" w:space="0" w:color="auto"/>
-            <w:bottom w:val="single" w:sz="6" w:space="0" w:color="auto"/>
-            <w:right w:val="single" w:sz="6" w:space="0" w:color="auto"/>
-            <w:insideH w:val="single" w:sz="4" w:space="0" w:color="auto"/>
-            <w:insideV w:val="single" w:sz="4" w:space="0" w:color="auto"/>
-          </w:tcBorders>
-          <w:tcMar>
-            <w:top w:w="75" w:type="dxa"/>
-            <w:left w:w="75" w:type="dxa"/>
-            <w:bottom w:w="75" w:type="dxa"/>
-            <w:right w:w="75" w:type="dxa"/>
-          </w:tcMar>
-        </w:tcPr>
-        <w:p>
-          <w:pPr>
-            <w:jc w:val="left"/>
-            <w:rPr>
-              <w:vanish w:val="0"/>
-            </w:rPr>
-          </w:pPr>
-          <w:r>
-            <w:rPr>
-              <w:rFonts w:ascii="&quot;times new roman&quot;" w:eastAsia="&quot;times new roman&quot;" w:hAnsi="&quot;times new roman&quot;" w:cs="&quot;times new roman&quot;"/>
-              <w:b/>
-              <w:sz w:val="18"/>
-            </w:rPr>
             <w:t xml:space="preserve">Revision No.</w:t>
-          </w:r>
-        </w:p>
-      </w:tc>
-      <w:tc>
-        <w:tcPr>
-          <w:tcBorders>
-            <w:top w:val="single" w:sz="6" w:space="0" w:color="auto"/>
-            <w:left w:val="single" w:sz="6" w:space="0" w:color="auto"/>
-            <w:bottom w:val="single" w:sz="6" w:space="0" w:color="auto"/>
-            <w:right w:val="single" w:sz="6" w:space="0" w:color="auto"/>
-            <w:insideH w:val="single" w:sz="4" w:space="0" w:color="auto"/>
-            <w:insideV w:val="single" w:sz="4" w:space="0" w:color="auto"/>
-          </w:tcBorders>
-          <w:tcMar>
-            <w:top w:w="75" w:type="dxa"/>
-            <w:left w:w="75" w:type="dxa"/>
-            <w:bottom w:w="75" w:type="dxa"/>
-            <w:right w:w="75" w:type="dxa"/>
-          </w:tcMar>
-        </w:tcPr>
-        <w:p>
-          <w:pPr>
-            <w:jc w:val="left"/>
-            <w:rPr>
-              <w:vanish w:val="0"/>
-            </w:rPr>
-          </w:pPr>
-          <w:r>
-            <w:rPr>
-              <w:rFonts w:ascii="&quot;times new roman&quot;" w:eastAsia="&quot;times new roman&quot;" w:hAnsi="&quot;times new roman&quot;" w:cs="&quot;times new roman&quot;"/>
-              <w:b/>
-              <w:sz w:val="18"/>
-            </w:rPr>
-            <w:t xml:space="preserve">01</w:t>
-          </w:r>
-        </w:p>
-      </w:tc>
-    </w:tr>
-    <w:tr>
-      <w:trPr>
-        <w:trHeight w:hRule="auto" w:val="0"/>
-        <w:jc w:val="left"/>
-      </w:trPr>
-      <w:tc>
-        <w:tcPr>
-          <w:tcBorders>
-            <w:top w:val="single" w:sz="6" w:space="0" w:color="auto"/>
-            <w:left w:val="single" w:sz="6" w:space="0" w:color="auto"/>
-            <w:bottom w:val="single" w:sz="6" w:space="0" w:color="auto"/>
-            <w:right w:val="single" w:sz="6" w:space="0" w:color="auto"/>
-            <w:insideH w:val="single" w:sz="4" w:space="0" w:color="auto"/>
-            <w:insideV w:val="single" w:sz="4" w:space="0" w:color="auto"/>
-          </w:tcBorders>
-          <w:tcMar>
-            <w:top w:w="75" w:type="dxa"/>
-            <w:left w:w="75" w:type="dxa"/>
-            <w:bottom w:w="75" w:type="dxa"/>
-            <w:right w:w="75" w:type="dxa"/>
-          </w:tcMar>
-        </w:tcPr>
-        <w:p>
-          <w:pPr>
-            <w:jc w:val="left"/>
-            <w:rPr>
-              <w:vanish w:val="0"/>
-            </w:rPr>
-          </w:pPr>
-          <w:r>
-            <w:rPr>
-              <w:rFonts w:ascii="&quot;times new roman&quot;" w:eastAsia="&quot;times new roman&quot;" w:hAnsi="&quot;times new roman&quot;" w:cs="&quot;times new roman&quot;"/>
-              <w:b/>
-              <w:sz w:val="18"/>
-            </w:rPr>
-            <w:t xml:space="preserve">Supersedes No.</w:t>
           </w:r>
         </w:p>
       </w:tc>
@@ -11324,7 +11221,7 @@
               <w:b/>
               <w:sz w:val="18"/>
             </w:rPr>
-            <w:t xml:space="preserve">Product/Material Code</w:t>
+            <w:t xml:space="preserve">Supersedes</w:t>
           </w:r>
         </w:p>
       </w:tc>
@@ -11358,7 +11255,7 @@
               <w:b/>
               <w:sz w:val="18"/>
             </w:rPr>
-            <w:t xml:space="preserve">test</w:t>
+            <w:t xml:space="preserve">00</w:t>
           </w:r>
         </w:p>
       </w:tc>
@@ -11398,7 +11295,7 @@
               <w:b/>
               <w:sz w:val="18"/>
             </w:rPr>
-            <w:t xml:space="preserve">Reference</w:t>
+            <w:t xml:space="preserve">Department</w:t>
           </w:r>
         </w:p>
       </w:tc>
@@ -11432,7 +11329,7 @@
               <w:b/>
               <w:sz w:val="18"/>
             </w:rPr>
-            <w:t xml:space="preserve">IHS</w:t>
+            <w:t xml:space="preserve">QA Department</w:t>
           </w:r>
         </w:p>
       </w:tc>
@@ -11466,7 +11363,7 @@
               <w:b/>
               <w:sz w:val="18"/>
             </w:rPr>
-            <w:t xml:space="preserve">Sample Quality</w:t>
+            <w:t xml:space="preserve">Page No.</w:t>
           </w:r>
         </w:p>
       </w:tc>
@@ -11500,7 +11397,7 @@
               <w:b/>
               <w:sz w:val="18"/>
             </w:rPr>
-            <w:t xml:space="preserve">25 Nos.</w:t>
+            <w:t xml:space="preserve">1 of 1</w:t>
           </w:r>
         </w:p>
       </w:tc>
@@ -11574,7 +11471,7 @@
               <w:b/>
               <w:sz w:val="18"/>
             </w:rPr>
-            <w:t xml:space="preserve">28-04-2024</w:t>
+            <w:t xml:space="preserve">test</w:t>
           </w:r>
         </w:p>
       </w:tc>
@@ -11642,157 +11539,7 @@
               <w:b/>
               <w:sz w:val="18"/>
             </w:rPr>
-            <w:t xml:space="preserve">29-04-2024</w:t>
-          </w:r>
-        </w:p>
-      </w:tc>
-    </w:tr>
-    <w:tr>
-      <w:trPr>
-        <w:trHeight w:hRule="auto" w:val="0"/>
-        <w:jc w:val="left"/>
-      </w:trPr>
-      <w:tc>
-        <w:tcPr>
-          <w:tcBorders>
-            <w:top w:val="single" w:sz="6" w:space="0" w:color="auto"/>
-            <w:left w:val="single" w:sz="6" w:space="0" w:color="auto"/>
-            <w:bottom w:val="single" w:sz="6" w:space="0" w:color="auto"/>
-            <w:right w:val="single" w:sz="6" w:space="0" w:color="auto"/>
-            <w:insideH w:val="single" w:sz="4" w:space="0" w:color="auto"/>
-            <w:insideV w:val="single" w:sz="4" w:space="0" w:color="auto"/>
-          </w:tcBorders>
-          <w:tcMar>
-            <w:top w:w="75" w:type="dxa"/>
-            <w:left w:w="75" w:type="dxa"/>
-            <w:bottom w:w="75" w:type="dxa"/>
-            <w:right w:w="75" w:type="dxa"/>
-          </w:tcMar>
-        </w:tcPr>
-        <w:p>
-          <w:pPr>
-            <w:jc w:val="left"/>
-            <w:rPr>
-              <w:vanish w:val="0"/>
-            </w:rPr>
-          </w:pPr>
-          <w:r>
-            <w:rPr>
-              <w:rFonts w:ascii="&quot;times new roman&quot;" w:eastAsia="&quot;times new roman&quot;" w:hAnsi="&quot;times new roman&quot;" w:cs="&quot;times new roman&quot;"/>
-              <w:b/>
-              <w:sz w:val="18"/>
-            </w:rPr>
-            <w:t xml:space="preserve">Packing Information</w:t>
-          </w:r>
-        </w:p>
-      </w:tc>
-      <w:tc>
-        <w:tcPr>
-          <w:gridSpan w:val="3"/>
-          <w:tcBorders>
-            <w:top w:val="single" w:sz="6" w:space="0" w:color="auto"/>
-            <w:left w:val="single" w:sz="6" w:space="0" w:color="auto"/>
-            <w:bottom w:val="single" w:sz="6" w:space="0" w:color="auto"/>
-            <w:right w:val="single" w:sz="6" w:space="0" w:color="auto"/>
-            <w:insideH w:val="single" w:sz="4" w:space="0" w:color="auto"/>
-            <w:insideV w:val="single" w:sz="4" w:space="0" w:color="auto"/>
-          </w:tcBorders>
-          <w:tcMar>
-            <w:top w:w="75" w:type="dxa"/>
-            <w:left w:w="75" w:type="dxa"/>
-            <w:bottom w:w="75" w:type="dxa"/>
-            <w:right w:w="75" w:type="dxa"/>
-          </w:tcMar>
-        </w:tcPr>
-        <w:p>
-          <w:pPr>
-            <w:jc w:val="left"/>
-            <w:rPr>
-              <w:vanish w:val="0"/>
-            </w:rPr>
-          </w:pPr>
-          <w:r>
-            <w:rPr>
-              <w:rFonts w:ascii="&quot;times new roman&quot;" w:eastAsia="&quot;times new roman&quot;" w:hAnsi="&quot;times new roman&quot;" w:cs="&quot;times new roman&quot;"/>
-              <w:b/>
-              <w:sz w:val="18"/>
-            </w:rPr>
             <w:t xml:space="preserve">test</w:t>
-          </w:r>
-        </w:p>
-      </w:tc>
-    </w:tr>
-    <w:tr>
-      <w:trPr>
-        <w:trHeight w:hRule="auto" w:val="0"/>
-        <w:jc w:val="left"/>
-      </w:trPr>
-      <w:tc>
-        <w:tcPr>
-          <w:tcBorders>
-            <w:top w:val="single" w:sz="6" w:space="0" w:color="auto"/>
-            <w:left w:val="single" w:sz="6" w:space="0" w:color="auto"/>
-            <w:bottom w:val="single" w:sz="6" w:space="0" w:color="auto"/>
-            <w:right w:val="single" w:sz="6" w:space="0" w:color="auto"/>
-            <w:insideH w:val="single" w:sz="4" w:space="0" w:color="auto"/>
-            <w:insideV w:val="single" w:sz="4" w:space="0" w:color="auto"/>
-          </w:tcBorders>
-          <w:tcMar>
-            <w:top w:w="75" w:type="dxa"/>
-            <w:left w:w="75" w:type="dxa"/>
-            <w:bottom w:w="75" w:type="dxa"/>
-            <w:right w:w="75" w:type="dxa"/>
-          </w:tcMar>
-        </w:tcPr>
-        <w:p>
-          <w:pPr>
-            <w:jc w:val="left"/>
-            <w:rPr>
-              <w:vanish w:val="0"/>
-            </w:rPr>
-          </w:pPr>
-          <w:r>
-            <w:rPr>
-              <w:rFonts w:ascii="&quot;times new roman&quot;" w:eastAsia="&quot;times new roman&quot;" w:hAnsi="&quot;times new roman&quot;" w:cs="&quot;times new roman&quot;"/>
-              <w:b/>
-              <w:sz w:val="18"/>
-            </w:rPr>
-            <w:t xml:space="preserve">Label Claim</w:t>
-          </w:r>
-        </w:p>
-      </w:tc>
-      <w:tc>
-        <w:tcPr>
-          <w:gridSpan w:val="3"/>
-          <w:tcBorders>
-            <w:top w:val="single" w:sz="6" w:space="0" w:color="auto"/>
-            <w:left w:val="single" w:sz="6" w:space="0" w:color="auto"/>
-            <w:bottom w:val="single" w:sz="6" w:space="0" w:color="auto"/>
-            <w:right w:val="single" w:sz="6" w:space="0" w:color="auto"/>
-            <w:insideH w:val="single" w:sz="4" w:space="0" w:color="auto"/>
-            <w:insideV w:val="single" w:sz="4" w:space="0" w:color="auto"/>
-          </w:tcBorders>
-          <w:tcMar>
-            <w:top w:w="75" w:type="dxa"/>
-            <w:left w:w="75" w:type="dxa"/>
-            <w:bottom w:w="75" w:type="dxa"/>
-            <w:right w:w="75" w:type="dxa"/>
-          </w:tcMar>
-        </w:tcPr>
-        <w:p>
-          <w:pPr>
-            <w:jc w:val="left"/>
-            <w:rPr>
-              <w:vanish w:val="0"/>
-            </w:rPr>
-          </w:pPr>
-          <w:r>
-            <w:rPr>
-              <w:rFonts w:ascii="&quot;times new roman&quot;" w:eastAsia="&quot;times new roman&quot;" w:hAnsi="&quot;times new roman&quot;" w:cs="&quot;times new roman&quot;"/>
-              <w:b/>
-              <w:sz w:val="18"/>
-            </w:rPr>
-            <w:t xml:space="preserve">NA</w:t>
           </w:r>
         </w:p>
       </w:tc>
@@ -14356,8 +14103,8 @@
       <w:szCs w:val="24"/>
     </w:rPr>
   </w:style>
-  <w:style w:type="paragraph" w:styleId="SpireTableThStyleb33a69ab-74dd-4e8d-9680-a32955b934b5">
-    <w:name w:val="SpireTableThStyleb33a69ab-74dd-4e8d-9680-a32955b934b5"/>
+  <w:style w:type="paragraph" w:styleId="SpireTableThStyle4f947ad3-e5f6-40de-88c4-b56865fb34ad">
+    <w:name w:val="SpireTableThStyle4f947ad3-e5f6-40de-88c4-b56865fb34ad"/>
     <w:basedOn w:val="Normal"/>
     <w:qFormat/>
     <w:pPr>
@@ -14373,8 +14120,8 @@
       <w:lang w:val="en-US"/>
     </w:rPr>
   </w:style>
-  <w:style w:type="paragraph" w:styleId="SpireTableThStyle8d6bfa02-7b22-4e1d-b45b-be185972e50f">
-    <w:name w:val="SpireTableThStyle8d6bfa02-7b22-4e1d-b45b-be185972e50f"/>
+  <w:style w:type="paragraph" w:styleId="SpireTableThStyle5b4011b8-c7f1-402d-b22e-d5eddcd183c5">
+    <w:name w:val="SpireTableThStyle5b4011b8-c7f1-402d-b22e-d5eddcd183c5"/>
     <w:basedOn w:val="Normal"/>
     <w:qFormat/>
     <w:pPr>
@@ -14390,8 +14137,8 @@
       <w:lang w:val="en-US"/>
     </w:rPr>
   </w:style>
-  <w:style w:type="paragraph" w:styleId="SpireTableThStylebe6dc946-7413-45e5-af79-617fcc57b8d2">
-    <w:name w:val="SpireTableThStylebe6dc946-7413-45e5-af79-617fcc57b8d2"/>
+  <w:style w:type="paragraph" w:styleId="SpireTableThStyle9cda86de-7cfe-45af-8099-d5ec892f40b4">
+    <w:name w:val="SpireTableThStyle9cda86de-7cfe-45af-8099-d5ec892f40b4"/>
     <w:basedOn w:val="Normal"/>
     <w:qFormat/>
     <w:pPr>
@@ -14407,8 +14154,8 @@
       <w:lang w:val="en-US"/>
     </w:rPr>
   </w:style>
-  <w:style w:type="paragraph" w:styleId="SpireTableThStyle5c6b1918-e5cf-4276-885b-96b66afa73e4">
-    <w:name w:val="SpireTableThStyle5c6b1918-e5cf-4276-885b-96b66afa73e4"/>
+  <w:style w:type="paragraph" w:styleId="SpireTableThStyle8f077ad7-7972-40db-94d3-3fafab6d8db1">
+    <w:name w:val="SpireTableThStyle8f077ad7-7972-40db-94d3-3fafab6d8db1"/>
     <w:basedOn w:val="Normal"/>
     <w:qFormat/>
     <w:pPr>
@@ -14424,8 +14171,8 @@
       <w:lang w:val="en-US"/>
     </w:rPr>
   </w:style>
-  <w:style w:type="paragraph" w:styleId="SpireTableThStyle1d85b6a5-f8dc-4c7a-981d-ba06e74e98e1">
-    <w:name w:val="SpireTableThStyle1d85b6a5-f8dc-4c7a-981d-ba06e74e98e1"/>
+  <w:style w:type="paragraph" w:styleId="SpireTableThStyle64ba6aac-77ed-4868-a8a6-f6c3e5b6fc37">
+    <w:name w:val="SpireTableThStyle64ba6aac-77ed-4868-a8a6-f6c3e5b6fc37"/>
     <w:basedOn w:val="Normal"/>
     <w:qFormat/>
     <w:pPr>
@@ -14441,8 +14188,8 @@
       <w:lang w:val="en-US"/>
     </w:rPr>
   </w:style>
-  <w:style w:type="paragraph" w:styleId="SpireTableThStylef7623d59-18f8-4052-9e51-d96a97b3af1c">
-    <w:name w:val="SpireTableThStylef7623d59-18f8-4052-9e51-d96a97b3af1c"/>
+  <w:style w:type="paragraph" w:styleId="SpireTableThStyle4f8317f4-c4f1-400b-aae8-f1c98f583b67">
+    <w:name w:val="SpireTableThStyle4f8317f4-c4f1-400b-aae8-f1c98f583b67"/>
     <w:basedOn w:val="Normal"/>
     <w:qFormat/>
     <w:pPr>
@@ -14458,8 +14205,8 @@
       <w:lang w:val="en-US"/>
     </w:rPr>
   </w:style>
-  <w:style w:type="paragraph" w:styleId="SpireTableThStyle478c12d6-66e4-439d-8d17-520a1603538b">
-    <w:name w:val="SpireTableThStyle478c12d6-66e4-439d-8d17-520a1603538b"/>
+  <w:style w:type="paragraph" w:styleId="SpireTableThStyle9767e7e6-1988-481c-8288-975cc4f5b479">
+    <w:name w:val="SpireTableThStyle9767e7e6-1988-481c-8288-975cc4f5b479"/>
     <w:basedOn w:val="Normal"/>
     <w:qFormat/>
     <w:pPr>
@@ -14475,8 +14222,8 @@
       <w:lang w:val="en-US"/>
     </w:rPr>
   </w:style>
-  <w:style w:type="paragraph" w:styleId="SpireTableThStyle2eacfa21-6b4e-4a80-9d49-0f8cf8eb49d4">
-    <w:name w:val="SpireTableThStyle2eacfa21-6b4e-4a80-9d49-0f8cf8eb49d4"/>
+  <w:style w:type="paragraph" w:styleId="SpireTableThStyled545dd77-4c20-4b8d-8888-64cda69250bb">
+    <w:name w:val="SpireTableThStyled545dd77-4c20-4b8d-8888-64cda69250bb"/>
     <w:basedOn w:val="Normal"/>
     <w:qFormat/>
     <w:pPr>
@@ -14492,8 +14239,8 @@
       <w:lang w:val="en-US"/>
     </w:rPr>
   </w:style>
-  <w:style w:type="paragraph" w:styleId="SpireTableThStyleb98ebc84-5167-4a94-be39-2a4ea65a8c23">
-    <w:name w:val="SpireTableThStyleb98ebc84-5167-4a94-be39-2a4ea65a8c23"/>
+  <w:style w:type="paragraph" w:styleId="SpireTableThStyle25aae77d-2bfb-4771-aea1-518a0c0b3bdb">
+    <w:name w:val="SpireTableThStyle25aae77d-2bfb-4771-aea1-518a0c0b3bdb"/>
     <w:basedOn w:val="Normal"/>
     <w:qFormat/>
     <w:pPr>
@@ -14509,8 +14256,8 @@
       <w:lang w:val="en-US"/>
     </w:rPr>
   </w:style>
-  <w:style w:type="paragraph" w:styleId="SpireTableThStyle69e3e670-3b4c-4204-b2be-9422a24ee7a2">
-    <w:name w:val="SpireTableThStyle69e3e670-3b4c-4204-b2be-9422a24ee7a2"/>
+  <w:style w:type="paragraph" w:styleId="SpireTableThStyle4a3caf1e-b1e0-4e1f-aeb0-53d92c3a5d37">
+    <w:name w:val="SpireTableThStyle4a3caf1e-b1e0-4e1f-aeb0-53d92c3a5d37"/>
     <w:basedOn w:val="Normal"/>
     <w:qFormat/>
     <w:pPr>

</xml_diff>